<commit_message>
Added Data Dictionary, acronyms/technical terms, some other things to SRS
</commit_message>
<xml_diff>
--- a/CS 320 - Project SRS v1.docx
+++ b/CS 320 - Project SRS v1.docx
@@ -18,7 +18,7 @@
           <w:noProof/>
         </w:rPr>
         <w:drawing>
-          <wp:inline distT="0" distB="0" distL="0" distR="0">
+          <wp:inline distT="0" distB="0" distL="0" distR="0" wp14:anchorId="7D78BEA9" wp14:editId="1C375AE0">
             <wp:extent cx="2682240" cy="670560"/>
             <wp:effectExtent l="0" t="0" r="0" b="0"/>
             <wp:docPr id="1" name="Picture 1"/>
@@ -2807,41 +2807,657 @@
     </w:p>
     <w:p>
       <w:pPr>
-        <w:pStyle w:val="template"/>
-        <w:jc w:val="both"/>
-        <w:rPr>
-          <w:color w:val="0000FF"/>
-        </w:rPr>
-      </w:pPr>
-      <w:r>
-        <w:t>&lt;</w:t>
-      </w:r>
-      <w:r>
-        <w:rPr>
-          <w:color w:val="0000FF"/>
-        </w:rPr>
-        <w:t>Define all the terms necessary to properly interpret the SRS, including acronyms and abbreviations. You may wish to build a separate glossary that spans multiple projects or the entire organization, and just include terms specific to a single project in each SRS.</w:t>
-      </w:r>
-    </w:p>
-    <w:p>
-      <w:pPr>
-        <w:pStyle w:val="template"/>
-        <w:jc w:val="both"/>
-      </w:pPr>
-      <w:r>
-        <w:t xml:space="preserve">TO DO: Please provide a list of all abbreviations and acronyms used in this document sorted in </w:t>
-      </w:r>
-      <w:r>
-        <w:rPr>
-          <w:u w:val="single"/>
-        </w:rPr>
-        <w:t>alphabetical order</w:t>
-      </w:r>
-      <w:r>
-        <w:t>.&gt;</w:t>
-      </w:r>
-    </w:p>
-    <w:p/>
+        <w:spacing w:line="240" w:lineRule="auto"/>
+        <w:rPr>
+          <w:rFonts w:ascii="Arial" w:hAnsi="Arial" w:cs="Arial"/>
+          <w:color w:val="000000"/>
+          <w:lang w:bidi="ar-SA"/>
+        </w:rPr>
+      </w:pPr>
+      <w:r>
+        <w:rPr>
+          <w:rFonts w:ascii="Arial" w:hAnsi="Arial" w:cs="Arial"/>
+          <w:color w:val="000000"/>
+          <w:sz w:val="22"/>
+          <w:szCs w:val="22"/>
+          <w:lang w:bidi="ar-SA"/>
+        </w:rPr>
+        <w:t>This is a list of some of the more common technical terms that may be found in this document. More terms may be found in the section "Appendix A - Data Dictionary" of this document.</w:t>
+      </w:r>
+    </w:p>
+    <w:p>
+      <w:pPr>
+        <w:numPr>
+          <w:ilvl w:val="0"/>
+          <w:numId w:val="18"/>
+        </w:numPr>
+        <w:spacing w:line="240" w:lineRule="auto"/>
+        <w:textAlignment w:val="baseline"/>
+        <w:rPr>
+          <w:rFonts w:ascii="Arial" w:hAnsi="Arial" w:cs="Arial"/>
+          <w:color w:val="000000"/>
+          <w:sz w:val="22"/>
+          <w:szCs w:val="22"/>
+          <w:lang w:bidi="ar-SA"/>
+        </w:rPr>
+      </w:pPr>
+      <w:r>
+        <w:rPr>
+          <w:rFonts w:ascii="Arial" w:hAnsi="Arial" w:cs="Arial"/>
+          <w:b/>
+          <w:bCs/>
+          <w:color w:val="000000"/>
+          <w:sz w:val="22"/>
+          <w:szCs w:val="22"/>
+          <w:lang w:bidi="ar-SA"/>
+        </w:rPr>
+        <w:t>Backend</w:t>
+      </w:r>
+      <w:r>
+        <w:rPr>
+          <w:rFonts w:ascii="Arial" w:hAnsi="Arial" w:cs="Arial"/>
+          <w:color w:val="000000"/>
+          <w:sz w:val="22"/>
+          <w:szCs w:val="22"/>
+          <w:lang w:bidi="ar-SA"/>
+        </w:rPr>
+        <w:t xml:space="preserve"> - The processes that run on internal servers, completely separated from user input. Secure database information, such as journal entries and user authentication information, may also be stored here.</w:t>
+      </w:r>
+    </w:p>
+    <w:p>
+      <w:pPr>
+        <w:numPr>
+          <w:ilvl w:val="0"/>
+          <w:numId w:val="18"/>
+        </w:numPr>
+        <w:spacing w:line="240" w:lineRule="auto"/>
+        <w:textAlignment w:val="baseline"/>
+        <w:rPr>
+          <w:rFonts w:ascii="Arial" w:hAnsi="Arial" w:cs="Arial"/>
+          <w:color w:val="000000"/>
+          <w:sz w:val="22"/>
+          <w:szCs w:val="22"/>
+          <w:lang w:bidi="ar-SA"/>
+        </w:rPr>
+      </w:pPr>
+      <w:r>
+        <w:rPr>
+          <w:rFonts w:ascii="Arial" w:hAnsi="Arial" w:cs="Arial"/>
+          <w:b/>
+          <w:bCs/>
+          <w:color w:val="000000"/>
+          <w:sz w:val="22"/>
+          <w:szCs w:val="22"/>
+          <w:lang w:bidi="ar-SA"/>
+        </w:rPr>
+        <w:t>Collection</w:t>
+      </w:r>
+      <w:r>
+        <w:rPr>
+          <w:rFonts w:ascii="Arial" w:hAnsi="Arial" w:cs="Arial"/>
+          <w:color w:val="000000"/>
+          <w:sz w:val="22"/>
+          <w:szCs w:val="22"/>
+          <w:lang w:bidi="ar-SA"/>
+        </w:rPr>
+        <w:t xml:space="preserve"> - A related group of data in a database. For example, the group of all journal entries stored in the database would be considered one collection, as would the group of all user login information.</w:t>
+      </w:r>
+    </w:p>
+    <w:p>
+      <w:pPr>
+        <w:numPr>
+          <w:ilvl w:val="0"/>
+          <w:numId w:val="18"/>
+        </w:numPr>
+        <w:spacing w:line="240" w:lineRule="auto"/>
+        <w:textAlignment w:val="baseline"/>
+        <w:rPr>
+          <w:rFonts w:ascii="Arial" w:hAnsi="Arial" w:cs="Arial"/>
+          <w:color w:val="000000"/>
+          <w:sz w:val="22"/>
+          <w:szCs w:val="22"/>
+          <w:lang w:bidi="ar-SA"/>
+        </w:rPr>
+      </w:pPr>
+      <w:r>
+        <w:rPr>
+          <w:rFonts w:ascii="Arial" w:hAnsi="Arial" w:cs="Arial"/>
+          <w:b/>
+          <w:bCs/>
+          <w:color w:val="000000"/>
+          <w:sz w:val="22"/>
+          <w:szCs w:val="22"/>
+          <w:lang w:bidi="ar-SA"/>
+        </w:rPr>
+        <w:t>Facebook</w:t>
+      </w:r>
+      <w:r>
+        <w:rPr>
+          <w:rFonts w:ascii="Arial" w:hAnsi="Arial" w:cs="Arial"/>
+          <w:color w:val="000000"/>
+          <w:sz w:val="22"/>
+          <w:szCs w:val="22"/>
+          <w:lang w:bidi="ar-SA"/>
+        </w:rPr>
+        <w:t xml:space="preserve"> - A social media platform. An owner of a Facebook account may use it to sign into other services.</w:t>
+      </w:r>
+    </w:p>
+    <w:p>
+      <w:pPr>
+        <w:numPr>
+          <w:ilvl w:val="0"/>
+          <w:numId w:val="18"/>
+        </w:numPr>
+        <w:spacing w:line="240" w:lineRule="auto"/>
+        <w:textAlignment w:val="baseline"/>
+        <w:rPr>
+          <w:rFonts w:ascii="Arial" w:hAnsi="Arial" w:cs="Arial"/>
+          <w:color w:val="000000"/>
+          <w:sz w:val="22"/>
+          <w:szCs w:val="22"/>
+          <w:lang w:bidi="ar-SA"/>
+        </w:rPr>
+      </w:pPr>
+      <w:r>
+        <w:rPr>
+          <w:rFonts w:ascii="Arial" w:hAnsi="Arial" w:cs="Arial"/>
+          <w:b/>
+          <w:bCs/>
+          <w:color w:val="000000"/>
+          <w:sz w:val="22"/>
+          <w:szCs w:val="22"/>
+          <w:lang w:bidi="ar-SA"/>
+        </w:rPr>
+        <w:t>Frontend</w:t>
+      </w:r>
+      <w:r>
+        <w:rPr>
+          <w:rFonts w:ascii="Arial" w:hAnsi="Arial" w:cs="Arial"/>
+          <w:color w:val="000000"/>
+          <w:sz w:val="22"/>
+          <w:szCs w:val="22"/>
+          <w:lang w:bidi="ar-SA"/>
+        </w:rPr>
+        <w:t xml:space="preserve"> - The processes that run on the user's computer. Processing here is limited to that which the user is authenticated to see by the backend, since in theory the user may be able to modify the code run by the frontend.</w:t>
+      </w:r>
+    </w:p>
+    <w:p>
+      <w:pPr>
+        <w:numPr>
+          <w:ilvl w:val="0"/>
+          <w:numId w:val="18"/>
+        </w:numPr>
+        <w:spacing w:line="240" w:lineRule="auto"/>
+        <w:textAlignment w:val="baseline"/>
+        <w:rPr>
+          <w:rFonts w:ascii="Arial" w:hAnsi="Arial" w:cs="Arial"/>
+          <w:color w:val="000000"/>
+          <w:sz w:val="22"/>
+          <w:szCs w:val="22"/>
+          <w:lang w:bidi="ar-SA"/>
+        </w:rPr>
+      </w:pPr>
+      <w:r>
+        <w:rPr>
+          <w:rFonts w:ascii="Arial" w:hAnsi="Arial" w:cs="Arial"/>
+          <w:b/>
+          <w:bCs/>
+          <w:color w:val="000000"/>
+          <w:sz w:val="22"/>
+          <w:szCs w:val="22"/>
+          <w:lang w:bidi="ar-SA"/>
+        </w:rPr>
+        <w:t>GitHub</w:t>
+      </w:r>
+      <w:r>
+        <w:rPr>
+          <w:rFonts w:ascii="Arial" w:hAnsi="Arial" w:cs="Arial"/>
+          <w:color w:val="000000"/>
+          <w:sz w:val="22"/>
+          <w:szCs w:val="22"/>
+          <w:lang w:bidi="ar-SA"/>
+        </w:rPr>
+        <w:t xml:space="preserve"> - A computer code hosting platform. An owner of a GitHub account may use it to sign into other services.</w:t>
+      </w:r>
+    </w:p>
+    <w:p>
+      <w:pPr>
+        <w:numPr>
+          <w:ilvl w:val="0"/>
+          <w:numId w:val="18"/>
+        </w:numPr>
+        <w:spacing w:line="240" w:lineRule="auto"/>
+        <w:textAlignment w:val="baseline"/>
+        <w:rPr>
+          <w:rFonts w:ascii="Arial" w:hAnsi="Arial" w:cs="Arial"/>
+          <w:color w:val="000000"/>
+          <w:sz w:val="22"/>
+          <w:szCs w:val="22"/>
+          <w:lang w:bidi="ar-SA"/>
+        </w:rPr>
+      </w:pPr>
+      <w:r>
+        <w:rPr>
+          <w:rFonts w:ascii="Arial" w:hAnsi="Arial" w:cs="Arial"/>
+          <w:b/>
+          <w:bCs/>
+          <w:color w:val="000000"/>
+          <w:sz w:val="22"/>
+          <w:szCs w:val="22"/>
+          <w:lang w:bidi="ar-SA"/>
+        </w:rPr>
+        <w:t>Google</w:t>
+      </w:r>
+      <w:r>
+        <w:rPr>
+          <w:rFonts w:ascii="Arial" w:hAnsi="Arial" w:cs="Arial"/>
+          <w:color w:val="000000"/>
+          <w:sz w:val="22"/>
+          <w:szCs w:val="22"/>
+          <w:lang w:bidi="ar-SA"/>
+        </w:rPr>
+        <w:t xml:space="preserve"> - A popular online software suite. An owner of a Google Account may use it to sign into other services.</w:t>
+      </w:r>
+    </w:p>
+    <w:p>
+      <w:pPr>
+        <w:numPr>
+          <w:ilvl w:val="0"/>
+          <w:numId w:val="18"/>
+        </w:numPr>
+        <w:spacing w:line="240" w:lineRule="auto"/>
+        <w:textAlignment w:val="baseline"/>
+        <w:rPr>
+          <w:rFonts w:ascii="Arial" w:hAnsi="Arial" w:cs="Arial"/>
+          <w:color w:val="000000"/>
+          <w:sz w:val="22"/>
+          <w:szCs w:val="22"/>
+          <w:lang w:bidi="ar-SA"/>
+        </w:rPr>
+      </w:pPr>
+      <w:r>
+        <w:rPr>
+          <w:rFonts w:ascii="Arial" w:hAnsi="Arial" w:cs="Arial"/>
+          <w:b/>
+          <w:bCs/>
+          <w:color w:val="000000"/>
+          <w:sz w:val="22"/>
+          <w:szCs w:val="22"/>
+          <w:lang w:bidi="ar-SA"/>
+        </w:rPr>
+        <w:t>Identification (ID) Number</w:t>
+      </w:r>
+      <w:r>
+        <w:rPr>
+          <w:rFonts w:ascii="Arial" w:hAnsi="Arial" w:cs="Arial"/>
+          <w:color w:val="000000"/>
+          <w:sz w:val="22"/>
+          <w:szCs w:val="22"/>
+          <w:lang w:bidi="ar-SA"/>
+        </w:rPr>
+        <w:t xml:space="preserve"> - A number/string meant to uniquely identify a piece of data.</w:t>
+      </w:r>
+    </w:p>
+    <w:p>
+      <w:pPr>
+        <w:numPr>
+          <w:ilvl w:val="0"/>
+          <w:numId w:val="18"/>
+        </w:numPr>
+        <w:spacing w:line="240" w:lineRule="auto"/>
+        <w:textAlignment w:val="baseline"/>
+        <w:rPr>
+          <w:rFonts w:ascii="Arial" w:hAnsi="Arial" w:cs="Arial"/>
+          <w:color w:val="000000"/>
+          <w:sz w:val="22"/>
+          <w:szCs w:val="22"/>
+          <w:lang w:bidi="ar-SA"/>
+        </w:rPr>
+      </w:pPr>
+      <w:r>
+        <w:rPr>
+          <w:rFonts w:ascii="Arial" w:hAnsi="Arial" w:cs="Arial"/>
+          <w:b/>
+          <w:bCs/>
+          <w:color w:val="000000"/>
+          <w:sz w:val="22"/>
+          <w:szCs w:val="22"/>
+          <w:lang w:bidi="ar-SA"/>
+        </w:rPr>
+        <w:t>JavaScript</w:t>
+      </w:r>
+      <w:r>
+        <w:rPr>
+          <w:rFonts w:ascii="Arial" w:hAnsi="Arial" w:cs="Arial"/>
+          <w:color w:val="000000"/>
+          <w:sz w:val="22"/>
+          <w:szCs w:val="22"/>
+          <w:lang w:bidi="ar-SA"/>
+        </w:rPr>
+        <w:t xml:space="preserve"> - A programming language used for creating interactive web applications.</w:t>
+      </w:r>
+    </w:p>
+    <w:p>
+      <w:pPr>
+        <w:numPr>
+          <w:ilvl w:val="0"/>
+          <w:numId w:val="18"/>
+        </w:numPr>
+        <w:spacing w:line="240" w:lineRule="auto"/>
+        <w:textAlignment w:val="baseline"/>
+        <w:rPr>
+          <w:rFonts w:ascii="Arial" w:hAnsi="Arial" w:cs="Arial"/>
+          <w:color w:val="000000"/>
+          <w:sz w:val="22"/>
+          <w:szCs w:val="22"/>
+          <w:lang w:bidi="ar-SA"/>
+        </w:rPr>
+      </w:pPr>
+      <w:r>
+        <w:rPr>
+          <w:rFonts w:ascii="Arial" w:hAnsi="Arial" w:cs="Arial"/>
+          <w:b/>
+          <w:bCs/>
+          <w:color w:val="000000"/>
+          <w:sz w:val="22"/>
+          <w:szCs w:val="22"/>
+          <w:lang w:bidi="ar-SA"/>
+        </w:rPr>
+        <w:t>Meetup</w:t>
+      </w:r>
+      <w:r>
+        <w:rPr>
+          <w:rFonts w:ascii="Arial" w:hAnsi="Arial" w:cs="Arial"/>
+          <w:color w:val="000000"/>
+          <w:sz w:val="22"/>
+          <w:szCs w:val="22"/>
+          <w:lang w:bidi="ar-SA"/>
+        </w:rPr>
+        <w:t xml:space="preserve"> - A social media and group-forming platform. An owner of a Meetup account may use it to sign into other services.</w:t>
+      </w:r>
+    </w:p>
+    <w:p>
+      <w:pPr>
+        <w:numPr>
+          <w:ilvl w:val="0"/>
+          <w:numId w:val="18"/>
+        </w:numPr>
+        <w:spacing w:line="240" w:lineRule="auto"/>
+        <w:textAlignment w:val="baseline"/>
+        <w:rPr>
+          <w:rFonts w:ascii="Arial" w:hAnsi="Arial" w:cs="Arial"/>
+          <w:b/>
+          <w:bCs/>
+          <w:color w:val="000000"/>
+          <w:sz w:val="22"/>
+          <w:szCs w:val="22"/>
+          <w:lang w:bidi="ar-SA"/>
+        </w:rPr>
+      </w:pPr>
+      <w:r>
+        <w:rPr>
+          <w:rFonts w:ascii="Arial" w:hAnsi="Arial" w:cs="Arial"/>
+          <w:b/>
+          <w:bCs/>
+          <w:color w:val="000000"/>
+          <w:sz w:val="22"/>
+          <w:szCs w:val="22"/>
+          <w:lang w:bidi="ar-SA"/>
+        </w:rPr>
+        <w:t>Meteor</w:t>
+      </w:r>
+      <w:r>
+        <w:rPr>
+          <w:rFonts w:ascii="Arial" w:hAnsi="Arial" w:cs="Arial"/>
+          <w:color w:val="000000"/>
+          <w:sz w:val="22"/>
+          <w:szCs w:val="22"/>
+          <w:lang w:bidi="ar-SA"/>
+        </w:rPr>
+        <w:t xml:space="preserve"> - A JavaScript framework for building web applications with a semi-unified frontend and backend code base.</w:t>
+      </w:r>
+    </w:p>
+    <w:p>
+      <w:pPr>
+        <w:numPr>
+          <w:ilvl w:val="0"/>
+          <w:numId w:val="18"/>
+        </w:numPr>
+        <w:spacing w:line="240" w:lineRule="auto"/>
+        <w:textAlignment w:val="baseline"/>
+        <w:rPr>
+          <w:rFonts w:ascii="Arial" w:hAnsi="Arial" w:cs="Arial"/>
+          <w:color w:val="000000"/>
+          <w:sz w:val="22"/>
+          <w:szCs w:val="22"/>
+          <w:lang w:bidi="ar-SA"/>
+        </w:rPr>
+      </w:pPr>
+      <w:r>
+        <w:rPr>
+          <w:rFonts w:ascii="Arial" w:hAnsi="Arial" w:cs="Arial"/>
+          <w:b/>
+          <w:bCs/>
+          <w:color w:val="000000"/>
+          <w:sz w:val="22"/>
+          <w:szCs w:val="22"/>
+          <w:lang w:bidi="ar-SA"/>
+        </w:rPr>
+        <w:t>OAuth</w:t>
+      </w:r>
+      <w:r>
+        <w:rPr>
+          <w:rFonts w:ascii="Arial" w:hAnsi="Arial" w:cs="Arial"/>
+          <w:color w:val="000000"/>
+          <w:sz w:val="22"/>
+          <w:szCs w:val="22"/>
+          <w:lang w:bidi="ar-SA"/>
+        </w:rPr>
+        <w:t xml:space="preserve"> - A standardized procedure for protecting a user's passwords and sensitive information when logging into a web service or making requests.</w:t>
+      </w:r>
+    </w:p>
+    <w:p>
+      <w:pPr>
+        <w:numPr>
+          <w:ilvl w:val="0"/>
+          <w:numId w:val="18"/>
+        </w:numPr>
+        <w:spacing w:line="240" w:lineRule="auto"/>
+        <w:textAlignment w:val="baseline"/>
+        <w:rPr>
+          <w:rFonts w:ascii="Arial" w:hAnsi="Arial" w:cs="Arial"/>
+          <w:color w:val="000000"/>
+          <w:sz w:val="22"/>
+          <w:szCs w:val="22"/>
+          <w:lang w:bidi="ar-SA"/>
+        </w:rPr>
+      </w:pPr>
+      <w:r>
+        <w:rPr>
+          <w:rFonts w:ascii="Arial" w:hAnsi="Arial" w:cs="Arial"/>
+          <w:b/>
+          <w:bCs/>
+          <w:color w:val="000000"/>
+          <w:sz w:val="22"/>
+          <w:szCs w:val="22"/>
+          <w:lang w:bidi="ar-SA"/>
+        </w:rPr>
+        <w:t>React</w:t>
+      </w:r>
+      <w:r>
+        <w:rPr>
+          <w:rFonts w:ascii="Arial" w:hAnsi="Arial" w:cs="Arial"/>
+          <w:color w:val="000000"/>
+          <w:sz w:val="22"/>
+          <w:szCs w:val="22"/>
+          <w:lang w:bidi="ar-SA"/>
+        </w:rPr>
+        <w:t xml:space="preserve"> - A JavaScript framework for creating responsive user interfaces.</w:t>
+      </w:r>
+    </w:p>
+    <w:p>
+      <w:pPr>
+        <w:numPr>
+          <w:ilvl w:val="0"/>
+          <w:numId w:val="18"/>
+        </w:numPr>
+        <w:spacing w:line="240" w:lineRule="auto"/>
+        <w:textAlignment w:val="baseline"/>
+        <w:rPr>
+          <w:rFonts w:ascii="Arial" w:hAnsi="Arial" w:cs="Arial"/>
+          <w:color w:val="000000"/>
+          <w:sz w:val="22"/>
+          <w:szCs w:val="22"/>
+          <w:lang w:bidi="ar-SA"/>
+        </w:rPr>
+      </w:pPr>
+      <w:r>
+        <w:rPr>
+          <w:rFonts w:ascii="Arial" w:hAnsi="Arial" w:cs="Arial"/>
+          <w:b/>
+          <w:bCs/>
+          <w:color w:val="000000"/>
+          <w:sz w:val="22"/>
+          <w:szCs w:val="22"/>
+          <w:lang w:bidi="ar-SA"/>
+        </w:rPr>
+        <w:t>Request</w:t>
+      </w:r>
+      <w:r>
+        <w:rPr>
+          <w:rFonts w:ascii="Arial" w:hAnsi="Arial" w:cs="Arial"/>
+          <w:color w:val="000000"/>
+          <w:sz w:val="22"/>
+          <w:szCs w:val="22"/>
+          <w:lang w:bidi="ar-SA"/>
+        </w:rPr>
+        <w:t xml:space="preserve"> - The process by which the frontend asks the backend to take a specific action or provide a specific piece of information.</w:t>
+      </w:r>
+    </w:p>
+    <w:p>
+      <w:pPr>
+        <w:numPr>
+          <w:ilvl w:val="0"/>
+          <w:numId w:val="18"/>
+        </w:numPr>
+        <w:spacing w:line="240" w:lineRule="auto"/>
+        <w:textAlignment w:val="baseline"/>
+        <w:rPr>
+          <w:rFonts w:ascii="Arial" w:hAnsi="Arial" w:cs="Arial"/>
+          <w:color w:val="000000"/>
+          <w:sz w:val="22"/>
+          <w:szCs w:val="22"/>
+          <w:lang w:bidi="ar-SA"/>
+        </w:rPr>
+      </w:pPr>
+      <w:r>
+        <w:rPr>
+          <w:rFonts w:ascii="Arial" w:hAnsi="Arial" w:cs="Arial"/>
+          <w:b/>
+          <w:bCs/>
+          <w:color w:val="000000"/>
+          <w:sz w:val="22"/>
+          <w:szCs w:val="22"/>
+          <w:lang w:bidi="ar-SA"/>
+        </w:rPr>
+        <w:t>Response</w:t>
+      </w:r>
+      <w:r>
+        <w:rPr>
+          <w:rFonts w:ascii="Arial" w:hAnsi="Arial" w:cs="Arial"/>
+          <w:color w:val="000000"/>
+          <w:sz w:val="22"/>
+          <w:szCs w:val="22"/>
+          <w:lang w:bidi="ar-SA"/>
+        </w:rPr>
+        <w:t xml:space="preserve"> - The process by which the backend responds to a request from the frontend.</w:t>
+      </w:r>
+    </w:p>
+    <w:p>
+      <w:pPr>
+        <w:numPr>
+          <w:ilvl w:val="0"/>
+          <w:numId w:val="18"/>
+        </w:numPr>
+        <w:spacing w:line="240" w:lineRule="auto"/>
+        <w:textAlignment w:val="baseline"/>
+        <w:rPr>
+          <w:rFonts w:ascii="Arial" w:hAnsi="Arial" w:cs="Arial"/>
+          <w:color w:val="000000"/>
+          <w:sz w:val="22"/>
+          <w:szCs w:val="22"/>
+          <w:lang w:bidi="ar-SA"/>
+        </w:rPr>
+      </w:pPr>
+      <w:r>
+        <w:rPr>
+          <w:rFonts w:ascii="Arial" w:hAnsi="Arial" w:cs="Arial"/>
+          <w:b/>
+          <w:bCs/>
+          <w:color w:val="000000"/>
+          <w:sz w:val="22"/>
+          <w:szCs w:val="22"/>
+          <w:lang w:bidi="ar-SA"/>
+        </w:rPr>
+        <w:t>Twitter</w:t>
+      </w:r>
+      <w:r>
+        <w:rPr>
+          <w:rFonts w:ascii="Arial" w:hAnsi="Arial" w:cs="Arial"/>
+          <w:color w:val="000000"/>
+          <w:sz w:val="22"/>
+          <w:szCs w:val="22"/>
+          <w:lang w:bidi="ar-SA"/>
+        </w:rPr>
+        <w:t xml:space="preserve"> - A social media platform. An owner of a Twitter account may use it to sign into other services.</w:t>
+      </w:r>
+    </w:p>
+    <w:p>
+      <w:pPr>
+        <w:numPr>
+          <w:ilvl w:val="0"/>
+          <w:numId w:val="18"/>
+        </w:numPr>
+        <w:spacing w:line="240" w:lineRule="auto"/>
+        <w:textAlignment w:val="baseline"/>
+        <w:rPr>
+          <w:rFonts w:ascii="Arial" w:hAnsi="Arial" w:cs="Arial"/>
+          <w:color w:val="000000"/>
+          <w:sz w:val="22"/>
+          <w:szCs w:val="22"/>
+          <w:lang w:bidi="ar-SA"/>
+        </w:rPr>
+      </w:pPr>
+      <w:r>
+        <w:rPr>
+          <w:rFonts w:ascii="Arial" w:hAnsi="Arial" w:cs="Arial"/>
+          <w:b/>
+          <w:bCs/>
+          <w:color w:val="000000"/>
+          <w:sz w:val="22"/>
+          <w:szCs w:val="22"/>
+          <w:lang w:bidi="ar-SA"/>
+        </w:rPr>
+        <w:t>Uniform Resource Locator (URL)</w:t>
+      </w:r>
+      <w:r>
+        <w:rPr>
+          <w:rFonts w:ascii="Arial" w:hAnsi="Arial" w:cs="Arial"/>
+          <w:color w:val="000000"/>
+          <w:sz w:val="22"/>
+          <w:szCs w:val="22"/>
+          <w:lang w:bidi="ar-SA"/>
+        </w:rPr>
+        <w:t xml:space="preserve"> - An address that points to a specific location/page in the software. For example, "https://www.journal.app/my_journals" may point to a list of the currently logged in user's journals, and "https://www.journal.app/entry/0123/edit" may point to a page for editing a journal entry with the ID number 0123.</w:t>
+      </w:r>
+    </w:p>
+    <w:p>
+      <w:pPr>
+        <w:rPr>
+          <w:rFonts w:ascii="Arial" w:hAnsi="Arial" w:cs="Arial"/>
+        </w:rPr>
+      </w:pPr>
+    </w:p>
     <w:p>
       <w:pPr>
         <w:pStyle w:val="Heading2"/>
@@ -2859,6 +3475,7 @@
         <w:rPr>
           <w:rFonts w:ascii="Arial" w:hAnsi="Arial"/>
         </w:rPr>
+        <w:lastRenderedPageBreak/>
         <w:t>Document Conventions</w:t>
       </w:r>
       <w:bookmarkEnd w:id="20"/>
@@ -2902,7 +3519,33 @@
           <w:sz w:val="22"/>
           <w:szCs w:val="22"/>
         </w:rPr>
-        <w:t>). Most of the text in this document will use the sans-serif Arial font, but when computer code is discussed, it will be written in the monospace Courier New font. Key words may be bolded in order to emphasize their importance. Lists may be used to make collections of content easier to read. If the list items are numbered, then their order is important; if they are bulleted, the items have no particular order.</w:t>
+        <w:t xml:space="preserve">). Most of the text in this document will use the sans-serif Arial font, but when computer code is discussed, it will be written in the </w:t>
+      </w:r>
+      <w:commentRangeStart w:id="22"/>
+      <w:r>
+        <w:rPr>
+          <w:rFonts w:ascii="Arial" w:hAnsi="Arial" w:cs="Arial"/>
+          <w:color w:val="000000"/>
+          <w:sz w:val="22"/>
+          <w:szCs w:val="22"/>
+        </w:rPr>
+        <w:t xml:space="preserve">monospace Courier New </w:t>
+      </w:r>
+      <w:commentRangeEnd w:id="22"/>
+      <w:r>
+        <w:rPr>
+          <w:rStyle w:val="CommentReference"/>
+        </w:rPr>
+        <w:commentReference w:id="22"/>
+      </w:r>
+      <w:r>
+        <w:rPr>
+          <w:rFonts w:ascii="Arial" w:hAnsi="Arial" w:cs="Arial"/>
+          <w:color w:val="000000"/>
+          <w:sz w:val="22"/>
+          <w:szCs w:val="22"/>
+        </w:rPr>
+        <w:t>font. Key words may be bolded in order to emphasize their importance. Lists may be used to make collections of content easier to read. If the list items are numbered, then their order is important; if they are bulleted, the items have no particular order.</w:t>
       </w:r>
     </w:p>
     <w:p/>
@@ -2917,22 +3560,22 @@
           <w:rFonts w:ascii="Arial" w:hAnsi="Arial"/>
         </w:rPr>
       </w:pPr>
-      <w:bookmarkStart w:id="22" w:name="_Toc439994672"/>
-      <w:bookmarkStart w:id="23" w:name="_Toc113291695"/>
+      <w:bookmarkStart w:id="23" w:name="_Toc439994672"/>
+      <w:bookmarkStart w:id="24" w:name="_Toc113291695"/>
       <w:r>
         <w:rPr>
           <w:rFonts w:ascii="Arial" w:hAnsi="Arial"/>
         </w:rPr>
         <w:t>References</w:t>
       </w:r>
-      <w:bookmarkEnd w:id="22"/>
+      <w:bookmarkEnd w:id="23"/>
       <w:r>
         <w:rPr>
           <w:rFonts w:ascii="Arial" w:hAnsi="Arial"/>
         </w:rPr>
         <w:t xml:space="preserve"> and Acknowledgments</w:t>
       </w:r>
-      <w:bookmarkEnd w:id="23"/>
+      <w:bookmarkEnd w:id="24"/>
     </w:p>
     <w:p>
       <w:pPr>
@@ -2990,8 +3633,8 @@
           <w:color w:val="FFFFFF"/>
         </w:rPr>
       </w:pPr>
-      <w:bookmarkStart w:id="24" w:name="_Toc439994673"/>
-      <w:bookmarkStart w:id="25" w:name="_Toc113291696"/>
+      <w:bookmarkStart w:id="25" w:name="_Toc439994673"/>
+      <w:bookmarkStart w:id="26" w:name="_Toc113291696"/>
       <w:r>
         <w:rPr>
           <w:rFonts w:ascii="Arial" w:hAnsi="Arial"/>
@@ -3000,8 +3643,8 @@
         <w:lastRenderedPageBreak/>
         <w:t>Overall Description</w:t>
       </w:r>
-      <w:bookmarkEnd w:id="24"/>
       <w:bookmarkEnd w:id="25"/>
+      <w:bookmarkEnd w:id="26"/>
     </w:p>
     <w:p>
       <w:pPr>
@@ -3014,16 +3657,16 @@
           <w:rFonts w:ascii="Arial" w:hAnsi="Arial"/>
         </w:rPr>
       </w:pPr>
-      <w:bookmarkStart w:id="26" w:name="_Toc439994674"/>
-      <w:bookmarkStart w:id="27" w:name="_Toc113291697"/>
+      <w:bookmarkStart w:id="27" w:name="_Toc439994674"/>
+      <w:bookmarkStart w:id="28" w:name="_Toc113291697"/>
       <w:r>
         <w:rPr>
           <w:rFonts w:ascii="Arial" w:hAnsi="Arial"/>
         </w:rPr>
         <w:t>Product Perspective</w:t>
       </w:r>
-      <w:bookmarkEnd w:id="26"/>
       <w:bookmarkEnd w:id="27"/>
+      <w:bookmarkEnd w:id="28"/>
     </w:p>
     <w:p>
       <w:pPr>
@@ -3075,7 +3718,7 @@
           <w:lang w:bidi="ar-SA"/>
         </w:rPr>
         <w:drawing>
-          <wp:inline distT="0" distB="0" distL="0" distR="0">
+          <wp:inline distT="0" distB="0" distL="0" distR="0" wp14:anchorId="12A5F20F" wp14:editId="0343E326">
             <wp:extent cx="3923489" cy="1783404"/>
             <wp:effectExtent l="0" t="0" r="1270" b="0"/>
             <wp:docPr id="10" name="Picture 10" descr="Diagram&#10;&#10;Description automatically generated"/>
@@ -3090,7 +3733,7 @@
                     <pic:cNvPicPr/>
                   </pic:nvPicPr>
                   <pic:blipFill>
-                    <a:blip r:embed="rId11">
+                    <a:blip r:embed="rId15">
                       <a:extLst>
                         <a:ext uri="{28A0092B-C50C-407E-A947-70E740481C1C}">
                           <a14:useLocalDpi xmlns:a14="http://schemas.microsoft.com/office/drawing/2010/main" val="0"/>
@@ -3130,22 +3773,22 @@
           <w:bCs w:val="0"/>
         </w:rPr>
       </w:pPr>
-      <w:bookmarkStart w:id="28" w:name="_Toc439994675"/>
-      <w:bookmarkStart w:id="29" w:name="_Toc113291698"/>
+      <w:bookmarkStart w:id="29" w:name="_Toc439994675"/>
+      <w:bookmarkStart w:id="30" w:name="_Toc113291698"/>
       <w:r>
         <w:rPr>
           <w:rFonts w:ascii="Arial" w:hAnsi="Arial"/>
         </w:rPr>
         <w:t xml:space="preserve">Product </w:t>
       </w:r>
-      <w:bookmarkEnd w:id="28"/>
+      <w:bookmarkEnd w:id="29"/>
       <w:r>
         <w:rPr>
           <w:rFonts w:ascii="Arial" w:hAnsi="Arial"/>
         </w:rPr>
         <w:t>Functionality</w:t>
       </w:r>
-      <w:bookmarkEnd w:id="29"/>
+      <w:bookmarkEnd w:id="30"/>
     </w:p>
     <w:p>
       <w:pPr>
@@ -3315,16 +3958,16 @@
           <w:rFonts w:ascii="Arial" w:hAnsi="Arial"/>
         </w:rPr>
       </w:pPr>
-      <w:bookmarkStart w:id="30" w:name="_Toc439994676"/>
-      <w:bookmarkStart w:id="31" w:name="_Toc113291699"/>
+      <w:bookmarkStart w:id="31" w:name="_Toc439994676"/>
+      <w:bookmarkStart w:id="32" w:name="_Toc113291699"/>
       <w:r>
         <w:rPr>
           <w:rFonts w:ascii="Arial" w:hAnsi="Arial"/>
         </w:rPr>
         <w:t>Users and Characteristics</w:t>
       </w:r>
-      <w:bookmarkEnd w:id="30"/>
       <w:bookmarkEnd w:id="31"/>
+      <w:bookmarkEnd w:id="32"/>
     </w:p>
     <w:p>
       <w:pPr>
@@ -3357,28 +4000,28 @@
           <w:rFonts w:ascii="Arial" w:hAnsi="Arial"/>
         </w:rPr>
       </w:pPr>
-      <w:bookmarkStart w:id="32" w:name="_Toc439994677"/>
-      <w:bookmarkStart w:id="33" w:name="_Toc113291700"/>
+      <w:bookmarkStart w:id="33" w:name="_Toc439994677"/>
+      <w:bookmarkStart w:id="34" w:name="_Toc113291700"/>
       <w:r>
         <w:rPr>
           <w:rFonts w:ascii="Arial" w:hAnsi="Arial"/>
         </w:rPr>
         <w:t>Operating Environment</w:t>
       </w:r>
-      <w:bookmarkEnd w:id="32"/>
       <w:bookmarkEnd w:id="33"/>
-    </w:p>
-    <w:p>
-      <w:pPr>
-        <w:spacing w:line="240" w:lineRule="auto"/>
-        <w:rPr>
-          <w:rFonts w:ascii="Arial" w:hAnsi="Arial" w:cs="Arial"/>
-          <w:color w:val="000000"/>
-          <w:lang w:bidi="ar-SA"/>
-        </w:rPr>
-      </w:pPr>
-      <w:bookmarkStart w:id="34" w:name="_Toc439994678"/>
-      <w:bookmarkStart w:id="35" w:name="_Toc113291701"/>
+      <w:bookmarkEnd w:id="34"/>
+    </w:p>
+    <w:p>
+      <w:pPr>
+        <w:spacing w:line="240" w:lineRule="auto"/>
+        <w:rPr>
+          <w:rFonts w:ascii="Arial" w:hAnsi="Arial" w:cs="Arial"/>
+          <w:color w:val="000000"/>
+          <w:lang w:bidi="ar-SA"/>
+        </w:rPr>
+      </w:pPr>
+      <w:bookmarkStart w:id="35" w:name="_Toc439994678"/>
+      <w:bookmarkStart w:id="36" w:name="_Toc113291701"/>
       <w:r>
         <w:rPr>
           <w:rFonts w:ascii="Arial" w:hAnsi="Arial" w:cs="Arial"/>
@@ -3448,20 +4091,20 @@
         </w:rPr>
         <w:t>Design and Implementation Constraints</w:t>
       </w:r>
-      <w:bookmarkEnd w:id="34"/>
       <w:bookmarkEnd w:id="35"/>
-    </w:p>
-    <w:p>
-      <w:pPr>
-        <w:spacing w:line="240" w:lineRule="auto"/>
-        <w:rPr>
-          <w:rFonts w:ascii="Arial" w:hAnsi="Arial" w:cs="Arial"/>
-          <w:color w:val="000000"/>
-          <w:lang w:bidi="ar-SA"/>
-        </w:rPr>
-      </w:pPr>
-      <w:bookmarkStart w:id="36" w:name="_Toc439994679"/>
-      <w:bookmarkStart w:id="37" w:name="_Toc113291702"/>
+      <w:bookmarkEnd w:id="36"/>
+    </w:p>
+    <w:p>
+      <w:pPr>
+        <w:spacing w:line="240" w:lineRule="auto"/>
+        <w:rPr>
+          <w:rFonts w:ascii="Arial" w:hAnsi="Arial" w:cs="Arial"/>
+          <w:color w:val="000000"/>
+          <w:lang w:bidi="ar-SA"/>
+        </w:rPr>
+      </w:pPr>
+      <w:bookmarkStart w:id="37" w:name="_Toc439994679"/>
+      <w:bookmarkStart w:id="38" w:name="_Toc113291702"/>
       <w:r>
         <w:rPr>
           <w:rFonts w:ascii="Arial" w:hAnsi="Arial" w:cs="Arial"/>
@@ -3571,20 +4214,20 @@
         </w:rPr>
         <w:t>User Documentation</w:t>
       </w:r>
-      <w:bookmarkEnd w:id="36"/>
       <w:bookmarkEnd w:id="37"/>
-    </w:p>
-    <w:p>
-      <w:pPr>
-        <w:spacing w:line="240" w:lineRule="auto"/>
-        <w:rPr>
-          <w:rFonts w:ascii="Arial" w:hAnsi="Arial" w:cs="Arial"/>
-          <w:color w:val="000000"/>
-          <w:lang w:bidi="ar-SA"/>
-        </w:rPr>
-      </w:pPr>
-      <w:bookmarkStart w:id="38" w:name="_Toc439994680"/>
-      <w:bookmarkStart w:id="39" w:name="_Toc113291703"/>
+      <w:bookmarkEnd w:id="38"/>
+    </w:p>
+    <w:p>
+      <w:pPr>
+        <w:spacing w:line="240" w:lineRule="auto"/>
+        <w:rPr>
+          <w:rFonts w:ascii="Arial" w:hAnsi="Arial" w:cs="Arial"/>
+          <w:color w:val="000000"/>
+          <w:lang w:bidi="ar-SA"/>
+        </w:rPr>
+      </w:pPr>
+      <w:bookmarkStart w:id="39" w:name="_Toc439994680"/>
+      <w:bookmarkStart w:id="40" w:name="_Toc113291703"/>
       <w:r>
         <w:rPr>
           <w:rFonts w:ascii="Arial" w:hAnsi="Arial" w:cs="Arial"/>
@@ -3748,8 +4391,8 @@
         </w:rPr>
         <w:t>Assumptions and Dependencies</w:t>
       </w:r>
-      <w:bookmarkEnd w:id="38"/>
       <w:bookmarkEnd w:id="39"/>
+      <w:bookmarkEnd w:id="40"/>
     </w:p>
     <w:p>
       <w:pPr>
@@ -3894,8 +4537,8 @@
           <w:color w:val="FFFFFF"/>
         </w:rPr>
       </w:pPr>
-      <w:bookmarkStart w:id="40" w:name="_Toc439994682"/>
-      <w:bookmarkStart w:id="41" w:name="_Toc113291704"/>
+      <w:bookmarkStart w:id="41" w:name="_Toc439994682"/>
+      <w:bookmarkStart w:id="42" w:name="_Toc113291704"/>
       <w:r>
         <w:rPr>
           <w:rFonts w:ascii="Arial" w:hAnsi="Arial"/>
@@ -3904,8 +4547,8 @@
         <w:lastRenderedPageBreak/>
         <w:t>Specific Requirements</w:t>
       </w:r>
-      <w:bookmarkEnd w:id="40"/>
       <w:bookmarkEnd w:id="41"/>
+      <w:bookmarkEnd w:id="42"/>
     </w:p>
     <w:p>
       <w:pPr>
@@ -3918,14 +4561,14 @@
           <w:rFonts w:ascii="Arial" w:hAnsi="Arial"/>
         </w:rPr>
       </w:pPr>
-      <w:bookmarkStart w:id="42" w:name="_Toc113291705"/>
+      <w:bookmarkStart w:id="43" w:name="_Toc113291705"/>
       <w:r>
         <w:rPr>
           <w:rFonts w:ascii="Arial" w:hAnsi="Arial"/>
         </w:rPr>
         <w:t>External Interface Requirements</w:t>
       </w:r>
-      <w:bookmarkEnd w:id="42"/>
+      <w:bookmarkEnd w:id="43"/>
     </w:p>
     <w:p>
       <w:pPr>
@@ -3954,7 +4597,7 @@
           <w:lang w:bidi="ar-SA"/>
         </w:rPr>
       </w:pPr>
-      <w:bookmarkStart w:id="43" w:name="_Toc439994684"/>
+      <w:bookmarkStart w:id="44" w:name="_Toc439994684"/>
       <w:r>
         <w:rPr>
           <w:rFonts w:ascii="Arial" w:hAnsi="Arial" w:cs="Arial"/>
@@ -4277,7 +4920,7 @@
         </w:rPr>
         <w:t>Hardware Interfaces</w:t>
       </w:r>
-      <w:bookmarkEnd w:id="43"/>
+      <w:bookmarkEnd w:id="44"/>
     </w:p>
     <w:p>
       <w:pPr>
@@ -4346,14 +4989,14 @@
           <w:rFonts w:ascii="Arial" w:hAnsi="Arial"/>
         </w:rPr>
       </w:pPr>
-      <w:bookmarkStart w:id="44" w:name="_Toc439994685"/>
+      <w:bookmarkStart w:id="45" w:name="_Toc439994685"/>
       <w:r>
         <w:rPr>
           <w:rFonts w:ascii="Arial" w:hAnsi="Arial"/>
         </w:rPr>
         <w:t>Software Interfaces</w:t>
       </w:r>
-      <w:bookmarkEnd w:id="44"/>
+      <w:bookmarkEnd w:id="45"/>
     </w:p>
     <w:p>
       <w:pPr>
@@ -4376,14 +5019,14 @@
           <w:rFonts w:ascii="Arial" w:hAnsi="Arial"/>
         </w:rPr>
       </w:pPr>
-      <w:bookmarkStart w:id="45" w:name="_Toc439994686"/>
+      <w:bookmarkStart w:id="46" w:name="_Toc439994686"/>
       <w:r>
         <w:rPr>
           <w:rFonts w:ascii="Arial" w:hAnsi="Arial"/>
         </w:rPr>
         <w:t>Communications Interfaces</w:t>
       </w:r>
-      <w:bookmarkEnd w:id="45"/>
+      <w:bookmarkEnd w:id="46"/>
     </w:p>
     <w:p>
       <w:pPr>
@@ -4444,14 +5087,14 @@
           <w:rFonts w:ascii="Arial" w:hAnsi="Arial"/>
         </w:rPr>
       </w:pPr>
-      <w:bookmarkStart w:id="46" w:name="_Toc113291706"/>
+      <w:bookmarkStart w:id="47" w:name="_Toc113291706"/>
       <w:r>
         <w:rPr>
           <w:rFonts w:ascii="Arial" w:hAnsi="Arial"/>
         </w:rPr>
         <w:t>Functional Requirements</w:t>
       </w:r>
-      <w:bookmarkEnd w:id="46"/>
+      <w:bookmarkEnd w:id="47"/>
     </w:p>
     <w:p>
       <w:pPr>
@@ -4868,14 +5511,14 @@
           <w:numId w:val="2"/>
         </w:numPr>
       </w:pPr>
-      <w:bookmarkStart w:id="47" w:name="_Toc113291707"/>
+      <w:bookmarkStart w:id="48" w:name="_Toc113291707"/>
       <w:r>
         <w:rPr>
           <w:rFonts w:ascii="Arial" w:hAnsi="Arial"/>
         </w:rPr>
         <w:t>Behavior Requirements</w:t>
       </w:r>
-      <w:bookmarkEnd w:id="47"/>
+      <w:bookmarkEnd w:id="48"/>
     </w:p>
     <w:p>
       <w:pPr>
@@ -4895,7 +5538,7 @@
           <w:noProof/>
         </w:rPr>
         <w:drawing>
-          <wp:anchor distT="0" distB="0" distL="114300" distR="114300" simplePos="0" relativeHeight="251658240" behindDoc="0" locked="0" layoutInCell="1" allowOverlap="1">
+          <wp:anchor distT="0" distB="0" distL="114300" distR="114300" simplePos="0" relativeHeight="251658240" behindDoc="0" locked="0" layoutInCell="1" allowOverlap="1" wp14:anchorId="5E6DD709" wp14:editId="36DF50E2">
             <wp:simplePos x="0" y="0"/>
             <wp:positionH relativeFrom="column">
               <wp:posOffset>1981835</wp:posOffset>
@@ -4918,7 +5561,7 @@
                     <pic:cNvPicPr/>
                   </pic:nvPicPr>
                   <pic:blipFill>
-                    <a:blip r:embed="rId12">
+                    <a:blip r:embed="rId16">
                       <a:extLst>
                         <a:ext uri="{28A0092B-C50C-407E-A947-70E740481C1C}">
                           <a14:useLocalDpi xmlns:a14="http://schemas.microsoft.com/office/drawing/2010/main" val="0"/>
@@ -5123,7 +5766,7 @@
           <w:color w:val="FFFFFF"/>
         </w:rPr>
       </w:pPr>
-      <w:bookmarkStart w:id="48" w:name="_Toc113291708"/>
+      <w:bookmarkStart w:id="49" w:name="_Toc113291708"/>
       <w:r>
         <w:rPr>
           <w:rFonts w:ascii="Arial" w:hAnsi="Arial"/>
@@ -5132,7 +5775,7 @@
         <w:lastRenderedPageBreak/>
         <w:t>Other Non-functional Requirements</w:t>
       </w:r>
-      <w:bookmarkEnd w:id="48"/>
+      <w:bookmarkEnd w:id="49"/>
     </w:p>
     <w:p>
       <w:pPr>
@@ -5145,16 +5788,16 @@
           <w:rFonts w:ascii="Arial" w:hAnsi="Arial"/>
         </w:rPr>
       </w:pPr>
-      <w:bookmarkStart w:id="49" w:name="_Toc113291709"/>
-      <w:bookmarkStart w:id="50" w:name="_Toc439994690"/>
+      <w:bookmarkStart w:id="50" w:name="_Toc113291709"/>
+      <w:bookmarkStart w:id="51" w:name="_Toc439994690"/>
       <w:r>
         <w:rPr>
           <w:rFonts w:ascii="Arial" w:hAnsi="Arial"/>
         </w:rPr>
         <w:t>Performance Requirements</w:t>
       </w:r>
-      <w:bookmarkEnd w:id="49"/>
       <w:bookmarkEnd w:id="50"/>
+      <w:bookmarkEnd w:id="51"/>
     </w:p>
     <w:p>
       <w:pPr>
@@ -5296,16 +5939,16 @@
           <w:rFonts w:ascii="Arial" w:hAnsi="Arial"/>
         </w:rPr>
       </w:pPr>
-      <w:bookmarkStart w:id="51" w:name="_Toc439994691"/>
-      <w:bookmarkStart w:id="52" w:name="_Toc113291710"/>
+      <w:bookmarkStart w:id="52" w:name="_Toc439994691"/>
+      <w:bookmarkStart w:id="53" w:name="_Toc113291710"/>
       <w:r>
         <w:rPr>
           <w:rFonts w:ascii="Arial" w:hAnsi="Arial"/>
         </w:rPr>
         <w:t>Safety and Security Requirements</w:t>
       </w:r>
-      <w:bookmarkEnd w:id="51"/>
       <w:bookmarkEnd w:id="52"/>
+      <w:bookmarkEnd w:id="53"/>
     </w:p>
     <w:p>
       <w:pPr>
@@ -5477,16 +6120,16 @@
           <w:rFonts w:ascii="Arial" w:hAnsi="Arial"/>
         </w:rPr>
       </w:pPr>
-      <w:bookmarkStart w:id="53" w:name="_Toc439994693"/>
-      <w:bookmarkStart w:id="54" w:name="_Toc113291711"/>
+      <w:bookmarkStart w:id="54" w:name="_Toc439994693"/>
+      <w:bookmarkStart w:id="55" w:name="_Toc113291711"/>
       <w:r>
         <w:rPr>
           <w:rFonts w:ascii="Arial" w:hAnsi="Arial"/>
         </w:rPr>
         <w:t>Software Quality Attributes</w:t>
       </w:r>
-      <w:bookmarkEnd w:id="53"/>
       <w:bookmarkEnd w:id="54"/>
+      <w:bookmarkEnd w:id="55"/>
     </w:p>
     <w:p>
       <w:pPr>
@@ -5526,8 +6169,8 @@
           <w:color w:val="FFFFFF"/>
         </w:rPr>
       </w:pPr>
-      <w:bookmarkStart w:id="55" w:name="_Toc439994695"/>
-      <w:bookmarkStart w:id="56" w:name="_Toc113291712"/>
+      <w:bookmarkStart w:id="56" w:name="_Toc439994695"/>
+      <w:bookmarkStart w:id="57" w:name="_Toc113291712"/>
       <w:r>
         <w:rPr>
           <w:rFonts w:ascii="Arial" w:hAnsi="Arial"/>
@@ -5536,40 +6179,32 @@
         <w:lastRenderedPageBreak/>
         <w:t>Other Requirements</w:t>
       </w:r>
-      <w:bookmarkEnd w:id="55"/>
       <w:bookmarkEnd w:id="56"/>
+      <w:bookmarkEnd w:id="57"/>
+    </w:p>
+    <w:p>
+      <w:pPr>
+        <w:pStyle w:val="Heading2"/>
+        <w:numPr>
+          <w:ilvl w:val="1"/>
+          <w:numId w:val="2"/>
+        </w:numPr>
+        <w:rPr>
+          <w:rFonts w:ascii="Arial" w:hAnsi="Arial"/>
+        </w:rPr>
+      </w:pPr>
+      <w:bookmarkStart w:id="58" w:name="_Toc439994696"/>
+      <w:r>
+        <w:rPr>
+          <w:rFonts w:ascii="Arial" w:hAnsi="Arial"/>
+        </w:rPr>
+        <w:t>Database Requirements</w:t>
+      </w:r>
     </w:p>
     <w:p>
       <w:pPr>
         <w:pStyle w:val="template"/>
-        <w:jc w:val="both"/>
-      </w:pPr>
-      <w:r>
-        <w:t xml:space="preserve">&lt;This section is </w:t>
-      </w:r>
-      <w:r>
-        <w:rPr>
-          <w:b/>
-          <w:u w:val="single"/>
-        </w:rPr>
-        <w:t>Optional</w:t>
-      </w:r>
-      <w:r>
-        <w:rPr>
-          <w:b/>
-        </w:rPr>
-        <w:t xml:space="preserve">. </w:t>
-      </w:r>
-      <w:r>
-        <w:rPr>
-          <w:color w:val="0000FF"/>
-        </w:rPr>
-        <w:t>Define any other requirements not covered elsewhere in the SRS. This might include database requirements, internationalization requirements, legal requirements, reuse objectives for the project, and so on. Add any new sections that are pertinent to the project.</w:t>
-      </w:r>
-      <w:r>
-        <w:t>&gt;</w:t>
-      </w:r>
-      <w:bookmarkStart w:id="57" w:name="_Toc439994696"/>
+      </w:pPr>
     </w:p>
     <w:p>
       <w:pPr>
@@ -5776,17 +6411,7 @@
         <w:pStyle w:val="template"/>
       </w:pPr>
     </w:p>
-    <w:p>
-      <w:pPr>
-        <w:pStyle w:val="template"/>
-      </w:pPr>
-    </w:p>
-    <w:p>
-      <w:pPr>
-        <w:pStyle w:val="template"/>
-      </w:pPr>
-    </w:p>
-    <w:bookmarkEnd w:id="57"/>
+    <w:bookmarkEnd w:id="58"/>
     <w:p/>
     <w:p/>
     <w:p/>
@@ -5808,7 +6433,7 @@
           <w:color w:val="FFFFFF"/>
         </w:rPr>
       </w:pPr>
-      <w:bookmarkStart w:id="58" w:name="_Toc113291713"/>
+      <w:bookmarkStart w:id="59" w:name="_Toc113291713"/>
       <w:r>
         <w:rPr>
           <w:rFonts w:ascii="Arial" w:hAnsi="Arial"/>
@@ -5817,7 +6442,7 @@
         <w:lastRenderedPageBreak/>
         <w:t>Appendix A – Data Dictionary</w:t>
       </w:r>
-      <w:bookmarkEnd w:id="58"/>
+      <w:bookmarkEnd w:id="59"/>
     </w:p>
     <w:p/>
     <w:p>
@@ -5907,8 +6532,8 @@
           <w:color w:val="FFFFFF"/>
         </w:rPr>
       </w:pPr>
-      <w:bookmarkStart w:id="59" w:name="_Toc439994698"/>
-      <w:bookmarkStart w:id="60" w:name="_Toc113291714"/>
+      <w:bookmarkStart w:id="60" w:name="_Toc439994698"/>
+      <w:bookmarkStart w:id="61" w:name="_Toc113291714"/>
       <w:r>
         <w:rPr>
           <w:rFonts w:ascii="Arial" w:hAnsi="Arial"/>
@@ -5917,7 +6542,7 @@
         <w:lastRenderedPageBreak/>
         <w:t>Appendix B</w:t>
       </w:r>
-      <w:bookmarkEnd w:id="59"/>
+      <w:bookmarkEnd w:id="60"/>
       <w:r>
         <w:rPr>
           <w:rFonts w:ascii="Arial" w:hAnsi="Arial"/>
@@ -5925,7 +6550,7 @@
         </w:rPr>
         <w:t xml:space="preserve"> - Group Log</w:t>
       </w:r>
-      <w:bookmarkEnd w:id="60"/>
+      <w:bookmarkEnd w:id="61"/>
     </w:p>
     <w:p>
       <w:pPr>
@@ -5937,8 +6562,8 @@
       </w:r>
     </w:p>
     <w:sectPr>
-      <w:headerReference w:type="default" r:id="rId13"/>
-      <w:footerReference w:type="default" r:id="rId14"/>
+      <w:headerReference w:type="default" r:id="rId17"/>
+      <w:footerReference w:type="default" r:id="rId18"/>
       <w:pgSz w:w="12240" w:h="15840"/>
       <w:pgMar w:top="1440" w:right="1296" w:bottom="1440" w:left="1296" w:header="720" w:footer="720" w:gutter="0"/>
       <w:pgNumType w:start="1"/>
@@ -5948,6 +6573,45 @@
     </w:sectPr>
   </w:body>
 </w:document>
+</file>
+
+<file path=word/comments.xml><?xml version="1.0" encoding="utf-8"?>
+<w:comments xmlns:wpc="http://schemas.microsoft.com/office/word/2010/wordprocessingCanvas" xmlns:cx="http://schemas.microsoft.com/office/drawing/2014/chartex" xmlns:cx1="http://schemas.microsoft.com/office/drawing/2015/9/8/chartex" xmlns:cx2="http://schemas.microsoft.com/office/drawing/2015/10/21/chartex" xmlns:cx3="http://schemas.microsoft.com/office/drawing/2016/5/9/chartex" xmlns:cx4="http://schemas.microsoft.com/office/drawing/2016/5/10/chartex" xmlns:cx5="http://schemas.microsoft.com/office/drawing/2016/5/11/chartex" xmlns:cx6="http://schemas.microsoft.com/office/drawing/2016/5/12/chartex" xmlns:cx7="http://schemas.microsoft.com/office/drawing/2016/5/13/chartex" xmlns:cx8="http://schemas.microsoft.com/office/drawing/2016/5/14/chartex" xmlns:mc="http://schemas.openxmlformats.org/markup-compatibility/2006" xmlns:aink="http://schemas.microsoft.com/office/drawing/2016/ink" xmlns:am3d="http://schemas.microsoft.com/office/drawing/2017/model3d" xmlns:o="urn:schemas-microsoft-com:office:office" xmlns:r="http://schemas.openxmlformats.org/officeDocument/2006/relationships" xmlns:m="http://schemas.openxmlformats.org/officeDocument/2006/math" xmlns:v="urn:schemas-microsoft-com:vml" xmlns:wp14="http://schemas.microsoft.com/office/word/2010/wordprocessingDrawing" xmlns:wp="http://schemas.openxmlformats.org/drawingml/2006/wordprocessingDrawing" xmlns:w10="urn:schemas-microsoft-com:office:word" xmlns:w="http://schemas.openxmlformats.org/wordprocessingml/2006/main" xmlns:w14="http://schemas.microsoft.com/office/word/2010/wordml" xmlns:w15="http://schemas.microsoft.com/office/word/2012/wordml" xmlns:w16cex="http://schemas.microsoft.com/office/word/2018/wordml/cex" xmlns:w16cid="http://schemas.microsoft.com/office/word/2016/wordml/cid" xmlns:w16="http://schemas.microsoft.com/office/word/2018/wordml" xmlns:w16se="http://schemas.microsoft.com/office/word/2015/wordml/symex" xmlns:wpg="http://schemas.microsoft.com/office/word/2010/wordprocessingGroup" xmlns:wpi="http://schemas.microsoft.com/office/word/2010/wordprocessingInk" xmlns:wne="http://schemas.microsoft.com/office/word/2006/wordml" xmlns:wps="http://schemas.microsoft.com/office/word/2010/wordprocessingShape" mc:Ignorable="w14 w15 w16se w16cid w16 w16cex wp14">
+  <w:comment w:id="22" w:author="Anderson, Malcolm I" w:date="2020-11-06T13:18:00Z" w:initials="AMI">
+    <w:p>
+      <w:pPr>
+        <w:pStyle w:val="CommentText"/>
+      </w:pPr>
+      <w:r>
+        <w:rPr>
+          <w:rStyle w:val="CommentReference"/>
+        </w:rPr>
+        <w:annotationRef/>
+      </w:r>
+      <w:r>
+        <w:t>Need to implement</w:t>
+      </w:r>
+    </w:p>
+  </w:comment>
+</w:comments>
+</file>
+
+<file path=word/commentsExtended.xml><?xml version="1.0" encoding="utf-8"?>
+<w15:commentsEx xmlns:wpc="http://schemas.microsoft.com/office/word/2010/wordprocessingCanvas" xmlns:cx="http://schemas.microsoft.com/office/drawing/2014/chartex" xmlns:cx1="http://schemas.microsoft.com/office/drawing/2015/9/8/chartex" xmlns:cx2="http://schemas.microsoft.com/office/drawing/2015/10/21/chartex" xmlns:cx3="http://schemas.microsoft.com/office/drawing/2016/5/9/chartex" xmlns:cx4="http://schemas.microsoft.com/office/drawing/2016/5/10/chartex" xmlns:cx5="http://schemas.microsoft.com/office/drawing/2016/5/11/chartex" xmlns:cx6="http://schemas.microsoft.com/office/drawing/2016/5/12/chartex" xmlns:cx7="http://schemas.microsoft.com/office/drawing/2016/5/13/chartex" xmlns:cx8="http://schemas.microsoft.com/office/drawing/2016/5/14/chartex" xmlns:mc="http://schemas.openxmlformats.org/markup-compatibility/2006" xmlns:aink="http://schemas.microsoft.com/office/drawing/2016/ink" xmlns:am3d="http://schemas.microsoft.com/office/drawing/2017/model3d" xmlns:o="urn:schemas-microsoft-com:office:office" xmlns:r="http://schemas.openxmlformats.org/officeDocument/2006/relationships" xmlns:m="http://schemas.openxmlformats.org/officeDocument/2006/math" xmlns:v="urn:schemas-microsoft-com:vml" xmlns:wp14="http://schemas.microsoft.com/office/word/2010/wordprocessingDrawing" xmlns:wp="http://schemas.openxmlformats.org/drawingml/2006/wordprocessingDrawing" xmlns:w10="urn:schemas-microsoft-com:office:word" xmlns:w="http://schemas.openxmlformats.org/wordprocessingml/2006/main" xmlns:w14="http://schemas.microsoft.com/office/word/2010/wordml" xmlns:w15="http://schemas.microsoft.com/office/word/2012/wordml" xmlns:w16cex="http://schemas.microsoft.com/office/word/2018/wordml/cex" xmlns:w16cid="http://schemas.microsoft.com/office/word/2016/wordml/cid" xmlns:w16="http://schemas.microsoft.com/office/word/2018/wordml" xmlns:w16se="http://schemas.microsoft.com/office/word/2015/wordml/symex" xmlns:wpg="http://schemas.microsoft.com/office/word/2010/wordprocessingGroup" xmlns:wpi="http://schemas.microsoft.com/office/word/2010/wordprocessingInk" xmlns:wne="http://schemas.microsoft.com/office/word/2006/wordml" xmlns:wps="http://schemas.microsoft.com/office/word/2010/wordprocessingShape" mc:Ignorable="w14 w15 w16se w16cid w16 w16cex wp14">
+  <w15:commentEx w15:paraId="07484EC1" w15:done="0"/>
+</w15:commentsEx>
+</file>
+
+<file path=word/commentsExtensible.xml><?xml version="1.0" encoding="utf-8"?>
+<w16cex:commentsExtensible xmlns:wpc="http://schemas.microsoft.com/office/word/2010/wordprocessingCanvas" xmlns:cx="http://schemas.microsoft.com/office/drawing/2014/chartex" xmlns:cx1="http://schemas.microsoft.com/office/drawing/2015/9/8/chartex" xmlns:cx2="http://schemas.microsoft.com/office/drawing/2015/10/21/chartex" xmlns:cx3="http://schemas.microsoft.com/office/drawing/2016/5/9/chartex" xmlns:cx4="http://schemas.microsoft.com/office/drawing/2016/5/10/chartex" xmlns:cx5="http://schemas.microsoft.com/office/drawing/2016/5/11/chartex" xmlns:cx6="http://schemas.microsoft.com/office/drawing/2016/5/12/chartex" xmlns:cx7="http://schemas.microsoft.com/office/drawing/2016/5/13/chartex" xmlns:cx8="http://schemas.microsoft.com/office/drawing/2016/5/14/chartex" xmlns:mc="http://schemas.openxmlformats.org/markup-compatibility/2006" xmlns:aink="http://schemas.microsoft.com/office/drawing/2016/ink" xmlns:am3d="http://schemas.microsoft.com/office/drawing/2017/model3d" xmlns:o="urn:schemas-microsoft-com:office:office" xmlns:r="http://schemas.openxmlformats.org/officeDocument/2006/relationships" xmlns:m="http://schemas.openxmlformats.org/officeDocument/2006/math" xmlns:v="urn:schemas-microsoft-com:vml" xmlns:wp14="http://schemas.microsoft.com/office/word/2010/wordprocessingDrawing" xmlns:wp="http://schemas.openxmlformats.org/drawingml/2006/wordprocessingDrawing" xmlns:w10="urn:schemas-microsoft-com:office:word" xmlns:w="http://schemas.openxmlformats.org/wordprocessingml/2006/main" xmlns:w14="http://schemas.microsoft.com/office/word/2010/wordml" xmlns:w15="http://schemas.microsoft.com/office/word/2012/wordml" xmlns:w16cex="http://schemas.microsoft.com/office/word/2018/wordml/cex" xmlns:w16cid="http://schemas.microsoft.com/office/word/2016/wordml/cid" xmlns:w16="http://schemas.microsoft.com/office/word/2018/wordml" xmlns:w16se="http://schemas.microsoft.com/office/word/2015/wordml/symex" xmlns:wpg="http://schemas.microsoft.com/office/word/2010/wordprocessingGroup" xmlns:wpi="http://schemas.microsoft.com/office/word/2010/wordprocessingInk" xmlns:wne="http://schemas.microsoft.com/office/word/2006/wordml" xmlns:wps="http://schemas.microsoft.com/office/word/2010/wordprocessingShape" mc:Ignorable="w14 w15 w16se w16cid w16 w16cex wp14">
+  <w16cex:commentExtensible w16cex:durableId="234FCBAB" w16cex:dateUtc="2020-11-06T21:18:00Z"/>
+</w16cex:commentsExtensible>
+</file>
+
+<file path=word/commentsIds.xml><?xml version="1.0" encoding="utf-8"?>
+<w16cid:commentsIds xmlns:wpc="http://schemas.microsoft.com/office/word/2010/wordprocessingCanvas" xmlns:cx="http://schemas.microsoft.com/office/drawing/2014/chartex" xmlns:cx1="http://schemas.microsoft.com/office/drawing/2015/9/8/chartex" xmlns:cx2="http://schemas.microsoft.com/office/drawing/2015/10/21/chartex" xmlns:cx3="http://schemas.microsoft.com/office/drawing/2016/5/9/chartex" xmlns:cx4="http://schemas.microsoft.com/office/drawing/2016/5/10/chartex" xmlns:cx5="http://schemas.microsoft.com/office/drawing/2016/5/11/chartex" xmlns:cx6="http://schemas.microsoft.com/office/drawing/2016/5/12/chartex" xmlns:cx7="http://schemas.microsoft.com/office/drawing/2016/5/13/chartex" xmlns:cx8="http://schemas.microsoft.com/office/drawing/2016/5/14/chartex" xmlns:mc="http://schemas.openxmlformats.org/markup-compatibility/2006" xmlns:aink="http://schemas.microsoft.com/office/drawing/2016/ink" xmlns:am3d="http://schemas.microsoft.com/office/drawing/2017/model3d" xmlns:o="urn:schemas-microsoft-com:office:office" xmlns:r="http://schemas.openxmlformats.org/officeDocument/2006/relationships" xmlns:m="http://schemas.openxmlformats.org/officeDocument/2006/math" xmlns:v="urn:schemas-microsoft-com:vml" xmlns:wp14="http://schemas.microsoft.com/office/word/2010/wordprocessingDrawing" xmlns:wp="http://schemas.openxmlformats.org/drawingml/2006/wordprocessingDrawing" xmlns:w10="urn:schemas-microsoft-com:office:word" xmlns:w="http://schemas.openxmlformats.org/wordprocessingml/2006/main" xmlns:w14="http://schemas.microsoft.com/office/word/2010/wordml" xmlns:w15="http://schemas.microsoft.com/office/word/2012/wordml" xmlns:w16cex="http://schemas.microsoft.com/office/word/2018/wordml/cex" xmlns:w16cid="http://schemas.microsoft.com/office/word/2016/wordml/cid" xmlns:w16="http://schemas.microsoft.com/office/word/2018/wordml" xmlns:w16se="http://schemas.microsoft.com/office/word/2015/wordml/symex" xmlns:wpg="http://schemas.microsoft.com/office/word/2010/wordprocessingGroup" xmlns:wpi="http://schemas.microsoft.com/office/word/2010/wordprocessingInk" xmlns:wne="http://schemas.microsoft.com/office/word/2006/wordml" xmlns:wps="http://schemas.microsoft.com/office/word/2010/wordprocessingShape" mc:Ignorable="w14 w15 w16se w16cid w16 w16cex wp14">
+  <w16cid:commentId w16cid:paraId="07484EC1" w16cid:durableId="234FCBAB"/>
+</w16cid:commentsIds>
 </file>
 
 <file path=word/endnotes.xml><?xml version="1.0" encoding="utf-8"?>
@@ -8362,6 +9026,155 @@
     <w:nsid w:val="702B6E81"/>
     <w:multiLevelType w:val="multilevel"/>
     <w:tmpl w:val="4E36C676"/>
+    <w:lvl w:ilvl="0">
+      <w:start w:val="1"/>
+      <w:numFmt w:val="bullet"/>
+      <w:lvlText w:val=""/>
+      <w:lvlJc w:val="left"/>
+      <w:pPr>
+        <w:tabs>
+          <w:tab w:val="num" w:pos="720"/>
+        </w:tabs>
+        <w:ind w:left="720" w:hanging="360"/>
+      </w:pPr>
+      <w:rPr>
+        <w:rFonts w:ascii="Symbol" w:hAnsi="Symbol" w:hint="default"/>
+        <w:sz w:val="20"/>
+      </w:rPr>
+    </w:lvl>
+    <w:lvl w:ilvl="1" w:tentative="1">
+      <w:start w:val="1"/>
+      <w:numFmt w:val="bullet"/>
+      <w:lvlText w:val="o"/>
+      <w:lvlJc w:val="left"/>
+      <w:pPr>
+        <w:tabs>
+          <w:tab w:val="num" w:pos="1440"/>
+        </w:tabs>
+        <w:ind w:left="1440" w:hanging="360"/>
+      </w:pPr>
+      <w:rPr>
+        <w:rFonts w:ascii="Courier New" w:hAnsi="Courier New" w:hint="default"/>
+        <w:sz w:val="20"/>
+      </w:rPr>
+    </w:lvl>
+    <w:lvl w:ilvl="2" w:tentative="1">
+      <w:start w:val="1"/>
+      <w:numFmt w:val="bullet"/>
+      <w:lvlText w:val=""/>
+      <w:lvlJc w:val="left"/>
+      <w:pPr>
+        <w:tabs>
+          <w:tab w:val="num" w:pos="2160"/>
+        </w:tabs>
+        <w:ind w:left="2160" w:hanging="360"/>
+      </w:pPr>
+      <w:rPr>
+        <w:rFonts w:ascii="Wingdings" w:hAnsi="Wingdings" w:hint="default"/>
+        <w:sz w:val="20"/>
+      </w:rPr>
+    </w:lvl>
+    <w:lvl w:ilvl="3" w:tentative="1">
+      <w:start w:val="1"/>
+      <w:numFmt w:val="bullet"/>
+      <w:lvlText w:val=""/>
+      <w:lvlJc w:val="left"/>
+      <w:pPr>
+        <w:tabs>
+          <w:tab w:val="num" w:pos="2880"/>
+        </w:tabs>
+        <w:ind w:left="2880" w:hanging="360"/>
+      </w:pPr>
+      <w:rPr>
+        <w:rFonts w:ascii="Wingdings" w:hAnsi="Wingdings" w:hint="default"/>
+        <w:sz w:val="20"/>
+      </w:rPr>
+    </w:lvl>
+    <w:lvl w:ilvl="4" w:tentative="1">
+      <w:start w:val="1"/>
+      <w:numFmt w:val="bullet"/>
+      <w:lvlText w:val=""/>
+      <w:lvlJc w:val="left"/>
+      <w:pPr>
+        <w:tabs>
+          <w:tab w:val="num" w:pos="3600"/>
+        </w:tabs>
+        <w:ind w:left="3600" w:hanging="360"/>
+      </w:pPr>
+      <w:rPr>
+        <w:rFonts w:ascii="Wingdings" w:hAnsi="Wingdings" w:hint="default"/>
+        <w:sz w:val="20"/>
+      </w:rPr>
+    </w:lvl>
+    <w:lvl w:ilvl="5" w:tentative="1">
+      <w:start w:val="1"/>
+      <w:numFmt w:val="bullet"/>
+      <w:lvlText w:val=""/>
+      <w:lvlJc w:val="left"/>
+      <w:pPr>
+        <w:tabs>
+          <w:tab w:val="num" w:pos="4320"/>
+        </w:tabs>
+        <w:ind w:left="4320" w:hanging="360"/>
+      </w:pPr>
+      <w:rPr>
+        <w:rFonts w:ascii="Wingdings" w:hAnsi="Wingdings" w:hint="default"/>
+        <w:sz w:val="20"/>
+      </w:rPr>
+    </w:lvl>
+    <w:lvl w:ilvl="6" w:tentative="1">
+      <w:start w:val="1"/>
+      <w:numFmt w:val="bullet"/>
+      <w:lvlText w:val=""/>
+      <w:lvlJc w:val="left"/>
+      <w:pPr>
+        <w:tabs>
+          <w:tab w:val="num" w:pos="5040"/>
+        </w:tabs>
+        <w:ind w:left="5040" w:hanging="360"/>
+      </w:pPr>
+      <w:rPr>
+        <w:rFonts w:ascii="Wingdings" w:hAnsi="Wingdings" w:hint="default"/>
+        <w:sz w:val="20"/>
+      </w:rPr>
+    </w:lvl>
+    <w:lvl w:ilvl="7" w:tentative="1">
+      <w:start w:val="1"/>
+      <w:numFmt w:val="bullet"/>
+      <w:lvlText w:val=""/>
+      <w:lvlJc w:val="left"/>
+      <w:pPr>
+        <w:tabs>
+          <w:tab w:val="num" w:pos="5760"/>
+        </w:tabs>
+        <w:ind w:left="5760" w:hanging="360"/>
+      </w:pPr>
+      <w:rPr>
+        <w:rFonts w:ascii="Wingdings" w:hAnsi="Wingdings" w:hint="default"/>
+        <w:sz w:val="20"/>
+      </w:rPr>
+    </w:lvl>
+    <w:lvl w:ilvl="8" w:tentative="1">
+      <w:start w:val="1"/>
+      <w:numFmt w:val="bullet"/>
+      <w:lvlText w:val=""/>
+      <w:lvlJc w:val="left"/>
+      <w:pPr>
+        <w:tabs>
+          <w:tab w:val="num" w:pos="6480"/>
+        </w:tabs>
+        <w:ind w:left="6480" w:hanging="360"/>
+      </w:pPr>
+      <w:rPr>
+        <w:rFonts w:ascii="Wingdings" w:hAnsi="Wingdings" w:hint="default"/>
+        <w:sz w:val="20"/>
+      </w:rPr>
+    </w:lvl>
+  </w:abstractNum>
+  <w:abstractNum w:abstractNumId="17" w15:restartNumberingAfterBreak="0">
+    <w:nsid w:val="74E6623F"/>
+    <w:multiLevelType w:val="multilevel"/>
+    <w:tmpl w:val="8BFE2D06"/>
     <w:lvl w:ilvl="0">
       <w:start w:val="1"/>
       <w:numFmt w:val="bullet"/>
@@ -8558,7 +9371,18 @@
   <w:num w:numId="17">
     <w:abstractNumId w:val="12"/>
   </w:num>
+  <w:num w:numId="18">
+    <w:abstractNumId w:val="17"/>
+  </w:num>
 </w:numbering>
+</file>
+
+<file path=word/people.xml><?xml version="1.0" encoding="utf-8"?>
+<w15:people xmlns:wpc="http://schemas.microsoft.com/office/word/2010/wordprocessingCanvas" xmlns:cx="http://schemas.microsoft.com/office/drawing/2014/chartex" xmlns:cx1="http://schemas.microsoft.com/office/drawing/2015/9/8/chartex" xmlns:cx2="http://schemas.microsoft.com/office/drawing/2015/10/21/chartex" xmlns:cx3="http://schemas.microsoft.com/office/drawing/2016/5/9/chartex" xmlns:cx4="http://schemas.microsoft.com/office/drawing/2016/5/10/chartex" xmlns:cx5="http://schemas.microsoft.com/office/drawing/2016/5/11/chartex" xmlns:cx6="http://schemas.microsoft.com/office/drawing/2016/5/12/chartex" xmlns:cx7="http://schemas.microsoft.com/office/drawing/2016/5/13/chartex" xmlns:cx8="http://schemas.microsoft.com/office/drawing/2016/5/14/chartex" xmlns:mc="http://schemas.openxmlformats.org/markup-compatibility/2006" xmlns:aink="http://schemas.microsoft.com/office/drawing/2016/ink" xmlns:am3d="http://schemas.microsoft.com/office/drawing/2017/model3d" xmlns:o="urn:schemas-microsoft-com:office:office" xmlns:r="http://schemas.openxmlformats.org/officeDocument/2006/relationships" xmlns:m="http://schemas.openxmlformats.org/officeDocument/2006/math" xmlns:v="urn:schemas-microsoft-com:vml" xmlns:wp14="http://schemas.microsoft.com/office/word/2010/wordprocessingDrawing" xmlns:wp="http://schemas.openxmlformats.org/drawingml/2006/wordprocessingDrawing" xmlns:w10="urn:schemas-microsoft-com:office:word" xmlns:w="http://schemas.openxmlformats.org/wordprocessingml/2006/main" xmlns:w14="http://schemas.microsoft.com/office/word/2010/wordml" xmlns:w15="http://schemas.microsoft.com/office/word/2012/wordml" xmlns:w16cex="http://schemas.microsoft.com/office/word/2018/wordml/cex" xmlns:w16cid="http://schemas.microsoft.com/office/word/2016/wordml/cid" xmlns:w16="http://schemas.microsoft.com/office/word/2018/wordml" xmlns:w16se="http://schemas.microsoft.com/office/word/2015/wordml/symex" xmlns:wpg="http://schemas.microsoft.com/office/word/2010/wordprocessingGroup" xmlns:wpi="http://schemas.microsoft.com/office/word/2010/wordprocessingInk" xmlns:wne="http://schemas.microsoft.com/office/word/2006/wordml" xmlns:wps="http://schemas.microsoft.com/office/word/2010/wordprocessingShape" mc:Ignorable="w14 w15 w16se w16cid w16 w16cex wp14">
+  <w15:person w15:author="Anderson, Malcolm I">
+    <w15:presenceInfo w15:providerId="AD" w15:userId="S::malcolm.i.anderson@wsu.edu::b8a1c59d-96f1-494c-8a85-b7e99f5b014b"/>
+  </w15:person>
+</w15:people>
 </file>
 
 <file path=word/styles.xml><?xml version="1.0" encoding="utf-8"?>
@@ -8944,6 +9768,7 @@
   <w:style w:type="paragraph" w:default="1" w:styleId="Normal">
     <w:name w:val="Normal"/>
     <w:qFormat/>
+    <w:rsid w:val="00B90C4A"/>
     <w:pPr>
       <w:spacing w:line="240" w:lineRule="exact"/>
     </w:pPr>
@@ -8980,6 +9805,7 @@
     <w:name w:val="heading 2"/>
     <w:basedOn w:val="Normal"/>
     <w:next w:val="Normal"/>
+    <w:link w:val="Heading2Char"/>
     <w:qFormat/>
     <w:pPr>
       <w:keepNext/>
@@ -9689,6 +10515,88 @@
       <w:contextualSpacing/>
     </w:pPr>
   </w:style>
+  <w:style w:type="character" w:styleId="CommentReference">
+    <w:name w:val="annotation reference"/>
+    <w:basedOn w:val="DefaultParagraphFont"/>
+    <w:uiPriority w:val="99"/>
+    <w:semiHidden/>
+    <w:unhideWhenUsed/>
+    <w:rsid w:val="00B90C4A"/>
+    <w:rPr>
+      <w:sz w:val="16"/>
+      <w:szCs w:val="16"/>
+    </w:rPr>
+  </w:style>
+  <w:style w:type="paragraph" w:styleId="CommentText">
+    <w:name w:val="annotation text"/>
+    <w:basedOn w:val="Normal"/>
+    <w:link w:val="CommentTextChar"/>
+    <w:uiPriority w:val="99"/>
+    <w:semiHidden/>
+    <w:unhideWhenUsed/>
+    <w:rsid w:val="00B90C4A"/>
+    <w:pPr>
+      <w:spacing w:line="240" w:lineRule="auto"/>
+    </w:pPr>
+    <w:rPr>
+      <w:sz w:val="20"/>
+      <w:szCs w:val="20"/>
+    </w:rPr>
+  </w:style>
+  <w:style w:type="character" w:customStyle="1" w:styleId="CommentTextChar">
+    <w:name w:val="Comment Text Char"/>
+    <w:basedOn w:val="DefaultParagraphFont"/>
+    <w:link w:val="CommentText"/>
+    <w:uiPriority w:val="99"/>
+    <w:semiHidden/>
+    <w:rsid w:val="00B90C4A"/>
+    <w:rPr>
+      <w:rFonts w:ascii="Times" w:hAnsi="Times" w:cs="Times"/>
+      <w:lang w:bidi="he-IL"/>
+    </w:rPr>
+  </w:style>
+  <w:style w:type="paragraph" w:styleId="CommentSubject">
+    <w:name w:val="annotation subject"/>
+    <w:basedOn w:val="CommentText"/>
+    <w:next w:val="CommentText"/>
+    <w:link w:val="CommentSubjectChar"/>
+    <w:uiPriority w:val="99"/>
+    <w:semiHidden/>
+    <w:unhideWhenUsed/>
+    <w:rsid w:val="00B90C4A"/>
+    <w:rPr>
+      <w:b/>
+      <w:bCs/>
+    </w:rPr>
+  </w:style>
+  <w:style w:type="character" w:customStyle="1" w:styleId="CommentSubjectChar">
+    <w:name w:val="Comment Subject Char"/>
+    <w:basedOn w:val="CommentTextChar"/>
+    <w:link w:val="CommentSubject"/>
+    <w:uiPriority w:val="99"/>
+    <w:semiHidden/>
+    <w:rsid w:val="00B90C4A"/>
+    <w:rPr>
+      <w:rFonts w:ascii="Times" w:hAnsi="Times" w:cs="Times"/>
+      <w:b/>
+      <w:bCs/>
+      <w:lang w:bidi="he-IL"/>
+    </w:rPr>
+  </w:style>
+  <w:style w:type="character" w:customStyle="1" w:styleId="Heading2Char">
+    <w:name w:val="Heading 2 Char"/>
+    <w:basedOn w:val="DefaultParagraphFont"/>
+    <w:link w:val="Heading2"/>
+    <w:rsid w:val="00B90C4A"/>
+    <w:rPr>
+      <w:rFonts w:ascii="Times" w:hAnsi="Times" w:cs="Times"/>
+      <w:b/>
+      <w:bCs/>
+      <w:sz w:val="28"/>
+      <w:szCs w:val="28"/>
+      <w:lang w:bidi="he-IL"/>
+    </w:rPr>
+  </w:style>
 </w:styles>
 </file>
 

</xml_diff>

<commit_message>
Data dictionary *actually* added
I thought I had added it before, but apparently I hadn't
</commit_message>
<xml_diff>
--- a/CS 320 - Project SRS v1.docx
+++ b/CS 320 - Project SRS v1.docx
@@ -6444,30 +6444,1611 @@
       </w:r>
       <w:bookmarkEnd w:id="59"/>
     </w:p>
-    <w:p/>
-    <w:p>
-      <w:pPr>
-        <w:rPr>
-          <w:rFonts w:ascii="Arial" w:hAnsi="Arial"/>
-          <w:i/>
-          <w:sz w:val="22"/>
-        </w:rPr>
-      </w:pPr>
-      <w:r>
-        <w:rPr>
-          <w:rFonts w:ascii="Arial" w:hAnsi="Arial"/>
-          <w:i/>
-          <w:sz w:val="22"/>
-        </w:rPr>
-        <w:t>&lt;Data dictionary is used to track all the different variables, states and functional requirements that you described in your document. Make sure to include the complete list of all constants, state variables (and their possible states), inputs and outputs in a table. In the table, include the description of these items as well as all related operations and requirements.&gt;</w:t>
-      </w:r>
-    </w:p>
-    <w:p>
-      <w:pPr>
-        <w:rPr>
-          <w:rFonts w:ascii="Arial" w:hAnsi="Arial"/>
-          <w:i/>
-          <w:sz w:val="22"/>
+    <w:p>
+      <w:pPr>
+        <w:pStyle w:val="Heading1"/>
+        <w:rPr>
+          <w:rFonts w:ascii="Arial" w:hAnsi="Arial" w:cs="Arial"/>
+        </w:rPr>
+      </w:pPr>
+      <w:r>
+        <w:rPr>
+          <w:rFonts w:ascii="Arial" w:hAnsi="Arial" w:cs="Arial"/>
+        </w:rPr>
+        <w:t>Meteor Code Variables</w:t>
+      </w:r>
+    </w:p>
+    <w:tbl>
+      <w:tblPr>
+        <w:tblStyle w:val="TableGrid"/>
+        <w:tblW w:w="0" w:type="auto"/>
+        <w:tblLook w:val="04A0" w:firstRow="1" w:lastRow="0" w:firstColumn="1" w:lastColumn="0" w:noHBand="0" w:noVBand="1"/>
+      </w:tblPr>
+      <w:tblGrid>
+        <w:gridCol w:w="3212"/>
+        <w:gridCol w:w="3213"/>
+        <w:gridCol w:w="3213"/>
+      </w:tblGrid>
+      <w:tr>
+        <w:tc>
+          <w:tcPr>
+            <w:tcW w:w="3212" w:type="dxa"/>
+          </w:tcPr>
+          <w:p>
+            <w:pPr>
+              <w:rPr>
+                <w:rFonts w:ascii="Arial" w:hAnsi="Arial" w:cs="Arial"/>
+              </w:rPr>
+            </w:pPr>
+            <w:r>
+              <w:rPr>
+                <w:rFonts w:ascii="Arial" w:hAnsi="Arial" w:cs="Arial"/>
+              </w:rPr>
+              <w:t>Name</w:t>
+            </w:r>
+          </w:p>
+        </w:tc>
+        <w:tc>
+          <w:tcPr>
+            <w:tcW w:w="3213" w:type="dxa"/>
+          </w:tcPr>
+          <w:p>
+            <w:pPr>
+              <w:rPr>
+                <w:rFonts w:ascii="Arial" w:hAnsi="Arial" w:cs="Arial"/>
+              </w:rPr>
+            </w:pPr>
+            <w:r>
+              <w:rPr>
+                <w:rFonts w:ascii="Arial" w:hAnsi="Arial" w:cs="Arial"/>
+              </w:rPr>
+              <w:t>Type</w:t>
+            </w:r>
+          </w:p>
+        </w:tc>
+        <w:tc>
+          <w:tcPr>
+            <w:tcW w:w="3213" w:type="dxa"/>
+          </w:tcPr>
+          <w:p>
+            <w:pPr>
+              <w:rPr>
+                <w:rFonts w:ascii="Arial" w:hAnsi="Arial" w:cs="Arial"/>
+              </w:rPr>
+            </w:pPr>
+            <w:r>
+              <w:rPr>
+                <w:rFonts w:ascii="Arial" w:hAnsi="Arial" w:cs="Arial"/>
+              </w:rPr>
+              <w:t>Description</w:t>
+            </w:r>
+          </w:p>
+        </w:tc>
+      </w:tr>
+      <w:tr>
+        <w:tc>
+          <w:tcPr>
+            <w:tcW w:w="3212" w:type="dxa"/>
+          </w:tcPr>
+          <w:p>
+            <w:pPr>
+              <w:rPr>
+                <w:rFonts w:ascii="Arial" w:hAnsi="Arial" w:cs="Arial"/>
+              </w:rPr>
+            </w:pPr>
+            <w:proofErr w:type="spellStart"/>
+            <w:r>
+              <w:rPr>
+                <w:rFonts w:ascii="Arial" w:hAnsi="Arial" w:cs="Arial"/>
+              </w:rPr>
+              <w:t>Meteor.userId</w:t>
+            </w:r>
+            <w:proofErr w:type="spellEnd"/>
+          </w:p>
+        </w:tc>
+        <w:tc>
+          <w:tcPr>
+            <w:tcW w:w="3213" w:type="dxa"/>
+          </w:tcPr>
+          <w:p>
+            <w:pPr>
+              <w:rPr>
+                <w:rFonts w:ascii="Arial" w:hAnsi="Arial" w:cs="Arial"/>
+              </w:rPr>
+            </w:pPr>
+            <w:r>
+              <w:rPr>
+                <w:rFonts w:ascii="Arial" w:hAnsi="Arial" w:cs="Arial"/>
+              </w:rPr>
+              <w:t>Variable</w:t>
+            </w:r>
+          </w:p>
+        </w:tc>
+        <w:tc>
+          <w:tcPr>
+            <w:tcW w:w="3213" w:type="dxa"/>
+          </w:tcPr>
+          <w:p>
+            <w:pPr>
+              <w:rPr>
+                <w:rFonts w:ascii="Arial" w:hAnsi="Arial" w:cs="Arial"/>
+              </w:rPr>
+            </w:pPr>
+            <w:r>
+              <w:rPr>
+                <w:rFonts w:ascii="Arial" w:hAnsi="Arial" w:cs="Arial"/>
+              </w:rPr>
+              <w:t xml:space="preserve">Provides the software with the </w:t>
+            </w:r>
+            <w:r>
+              <w:rPr>
+                <w:rFonts w:ascii="Arial" w:hAnsi="Arial" w:cs="Arial"/>
+              </w:rPr>
+              <w:t>ID for the currently logged in user, if they are logged in.</w:t>
+            </w:r>
+          </w:p>
+        </w:tc>
+      </w:tr>
+      <w:tr>
+        <w:tc>
+          <w:tcPr>
+            <w:tcW w:w="3212" w:type="dxa"/>
+          </w:tcPr>
+          <w:p>
+            <w:pPr>
+              <w:rPr>
+                <w:rFonts w:ascii="Arial" w:hAnsi="Arial" w:cs="Arial"/>
+              </w:rPr>
+            </w:pPr>
+            <w:proofErr w:type="spellStart"/>
+            <w:r>
+              <w:rPr>
+                <w:rFonts w:ascii="Arial" w:hAnsi="Arial" w:cs="Arial"/>
+              </w:rPr>
+              <w:t>Meteor.users</w:t>
+            </w:r>
+            <w:proofErr w:type="spellEnd"/>
+          </w:p>
+        </w:tc>
+        <w:tc>
+          <w:tcPr>
+            <w:tcW w:w="3213" w:type="dxa"/>
+          </w:tcPr>
+          <w:p>
+            <w:pPr>
+              <w:rPr>
+                <w:rFonts w:ascii="Arial" w:hAnsi="Arial" w:cs="Arial"/>
+              </w:rPr>
+            </w:pPr>
+            <w:r>
+              <w:rPr>
+                <w:rFonts w:ascii="Arial" w:hAnsi="Arial" w:cs="Arial"/>
+              </w:rPr>
+              <w:t>Collection</w:t>
+            </w:r>
+          </w:p>
+        </w:tc>
+        <w:tc>
+          <w:tcPr>
+            <w:tcW w:w="3213" w:type="dxa"/>
+          </w:tcPr>
+          <w:p>
+            <w:pPr>
+              <w:rPr>
+                <w:rFonts w:ascii="Arial" w:hAnsi="Arial" w:cs="Arial"/>
+              </w:rPr>
+            </w:pPr>
+            <w:r>
+              <w:rPr>
+                <w:rFonts w:ascii="Arial" w:hAnsi="Arial" w:cs="Arial"/>
+              </w:rPr>
+              <w:t>Contains information for all of the users registered to use the software.</w:t>
+            </w:r>
+          </w:p>
+        </w:tc>
+      </w:tr>
+      <w:tr>
+        <w:tc>
+          <w:tcPr>
+            <w:tcW w:w="3212" w:type="dxa"/>
+          </w:tcPr>
+          <w:p>
+            <w:pPr>
+              <w:rPr>
+                <w:rFonts w:ascii="Arial" w:hAnsi="Arial" w:cs="Arial"/>
+              </w:rPr>
+            </w:pPr>
+            <w:proofErr w:type="spellStart"/>
+            <w:r>
+              <w:rPr>
+                <w:rFonts w:ascii="Arial" w:hAnsi="Arial" w:cs="Arial"/>
+              </w:rPr>
+              <w:t>Accounts.createUser</w:t>
+            </w:r>
+            <w:proofErr w:type="spellEnd"/>
+            <w:r>
+              <w:rPr>
+                <w:rFonts w:ascii="Arial" w:hAnsi="Arial" w:cs="Arial"/>
+              </w:rPr>
+              <w:t>()</w:t>
+            </w:r>
+          </w:p>
+        </w:tc>
+        <w:tc>
+          <w:tcPr>
+            <w:tcW w:w="3213" w:type="dxa"/>
+          </w:tcPr>
+          <w:p>
+            <w:pPr>
+              <w:rPr>
+                <w:rFonts w:ascii="Arial" w:hAnsi="Arial" w:cs="Arial"/>
+              </w:rPr>
+            </w:pPr>
+            <w:r>
+              <w:rPr>
+                <w:rFonts w:ascii="Arial" w:hAnsi="Arial" w:cs="Arial"/>
+              </w:rPr>
+              <w:t>Function</w:t>
+            </w:r>
+          </w:p>
+        </w:tc>
+        <w:tc>
+          <w:tcPr>
+            <w:tcW w:w="3213" w:type="dxa"/>
+          </w:tcPr>
+          <w:p>
+            <w:pPr>
+              <w:rPr>
+                <w:rFonts w:ascii="Arial" w:hAnsi="Arial" w:cs="Arial"/>
+              </w:rPr>
+            </w:pPr>
+            <w:r>
+              <w:rPr>
+                <w:rFonts w:ascii="Arial" w:hAnsi="Arial" w:cs="Arial"/>
+              </w:rPr>
+              <w:t xml:space="preserve">Creates a new user object and adds it to the </w:t>
+            </w:r>
+            <w:proofErr w:type="spellStart"/>
+            <w:r>
+              <w:rPr>
+                <w:rFonts w:ascii="Arial" w:hAnsi="Arial" w:cs="Arial"/>
+              </w:rPr>
+              <w:t>Meteor.</w:t>
+            </w:r>
+            <w:proofErr w:type="gramStart"/>
+            <w:r>
+              <w:rPr>
+                <w:rFonts w:ascii="Arial" w:hAnsi="Arial" w:cs="Arial"/>
+              </w:rPr>
+              <w:t>users</w:t>
+            </w:r>
+            <w:proofErr w:type="spellEnd"/>
+            <w:proofErr w:type="gramEnd"/>
+            <w:r>
+              <w:rPr>
+                <w:rFonts w:ascii="Arial" w:hAnsi="Arial" w:cs="Arial"/>
+              </w:rPr>
+              <w:t xml:space="preserve"> collection.</w:t>
+            </w:r>
+          </w:p>
+        </w:tc>
+      </w:tr>
+    </w:tbl>
+    <w:p>
+      <w:pPr>
+        <w:rPr>
+          <w:rFonts w:ascii="Arial" w:hAnsi="Arial" w:cs="Arial"/>
+        </w:rPr>
+      </w:pPr>
+    </w:p>
+    <w:p>
+      <w:pPr>
+        <w:pStyle w:val="Heading1"/>
+        <w:rPr>
+          <w:rFonts w:ascii="Arial" w:hAnsi="Arial" w:cs="Arial"/>
+        </w:rPr>
+      </w:pPr>
+      <w:r>
+        <w:rPr>
+          <w:rFonts w:ascii="Arial" w:hAnsi="Arial" w:cs="Arial"/>
+        </w:rPr>
+        <w:t>Necessary Functions and Variables for Software</w:t>
+      </w:r>
+    </w:p>
+    <w:p>
+      <w:pPr>
+        <w:rPr>
+          <w:rFonts w:ascii="Arial" w:hAnsi="Arial" w:cs="Arial"/>
+        </w:rPr>
+      </w:pPr>
+      <w:r>
+        <w:rPr>
+          <w:rFonts w:ascii="Arial" w:hAnsi="Arial" w:cs="Arial"/>
+        </w:rPr>
+        <w:t>Note that the underlying structure for the pseudocode given for these functions/processes may change as development progresses to better fit JavaScript/Meteor/React design patterns better.</w:t>
+      </w:r>
+    </w:p>
+    <w:p>
+      <w:pPr>
+        <w:rPr>
+          <w:rFonts w:ascii="Arial" w:hAnsi="Arial" w:cs="Arial"/>
+        </w:rPr>
+      </w:pPr>
+    </w:p>
+    <w:tbl>
+      <w:tblPr>
+        <w:tblStyle w:val="TableGrid"/>
+        <w:tblW w:w="0" w:type="auto"/>
+        <w:tblLook w:val="04A0" w:firstRow="1" w:lastRow="0" w:firstColumn="1" w:lastColumn="0" w:noHBand="0" w:noVBand="1"/>
+      </w:tblPr>
+      <w:tblGrid>
+        <w:gridCol w:w="3212"/>
+        <w:gridCol w:w="3213"/>
+        <w:gridCol w:w="3213"/>
+      </w:tblGrid>
+      <w:tr>
+        <w:tc>
+          <w:tcPr>
+            <w:tcW w:w="3212" w:type="dxa"/>
+          </w:tcPr>
+          <w:p>
+            <w:pPr>
+              <w:rPr>
+                <w:rFonts w:ascii="Arial" w:hAnsi="Arial" w:cs="Arial"/>
+              </w:rPr>
+            </w:pPr>
+            <w:r>
+              <w:rPr>
+                <w:rFonts w:ascii="Arial" w:hAnsi="Arial" w:cs="Arial"/>
+              </w:rPr>
+              <w:t>Name</w:t>
+            </w:r>
+          </w:p>
+        </w:tc>
+        <w:tc>
+          <w:tcPr>
+            <w:tcW w:w="3213" w:type="dxa"/>
+          </w:tcPr>
+          <w:p>
+            <w:pPr>
+              <w:rPr>
+                <w:rFonts w:ascii="Arial" w:hAnsi="Arial" w:cs="Arial"/>
+              </w:rPr>
+            </w:pPr>
+            <w:r>
+              <w:rPr>
+                <w:rFonts w:ascii="Arial" w:hAnsi="Arial" w:cs="Arial"/>
+              </w:rPr>
+              <w:t>Pseudocode</w:t>
+            </w:r>
+            <w:r>
+              <w:rPr>
+                <w:rFonts w:ascii="Arial" w:hAnsi="Arial" w:cs="Arial"/>
+              </w:rPr>
+              <w:t xml:space="preserve"> Representation</w:t>
+            </w:r>
+          </w:p>
+        </w:tc>
+        <w:tc>
+          <w:tcPr>
+            <w:tcW w:w="3213" w:type="dxa"/>
+          </w:tcPr>
+          <w:p>
+            <w:pPr>
+              <w:rPr>
+                <w:rFonts w:ascii="Arial" w:hAnsi="Arial" w:cs="Arial"/>
+              </w:rPr>
+            </w:pPr>
+            <w:r>
+              <w:rPr>
+                <w:rFonts w:ascii="Arial" w:hAnsi="Arial" w:cs="Arial"/>
+              </w:rPr>
+              <w:t>Description</w:t>
+            </w:r>
+          </w:p>
+        </w:tc>
+      </w:tr>
+      <w:tr>
+        <w:tc>
+          <w:tcPr>
+            <w:tcW w:w="3212" w:type="dxa"/>
+          </w:tcPr>
+          <w:p>
+            <w:pPr>
+              <w:rPr>
+                <w:rFonts w:ascii="Arial" w:hAnsi="Arial" w:cs="Arial"/>
+              </w:rPr>
+            </w:pPr>
+            <w:r>
+              <w:rPr>
+                <w:rFonts w:ascii="Arial" w:hAnsi="Arial" w:cs="Arial"/>
+              </w:rPr>
+              <w:t>Log In</w:t>
+            </w:r>
+          </w:p>
+        </w:tc>
+        <w:tc>
+          <w:tcPr>
+            <w:tcW w:w="3213" w:type="dxa"/>
+          </w:tcPr>
+          <w:p>
+            <w:pPr>
+              <w:rPr>
+                <w:rFonts w:ascii="Arial" w:hAnsi="Arial" w:cs="Arial"/>
+              </w:rPr>
+            </w:pPr>
+            <w:proofErr w:type="spellStart"/>
+            <w:proofErr w:type="gramStart"/>
+            <w:r>
+              <w:rPr>
+                <w:rFonts w:ascii="Arial" w:hAnsi="Arial" w:cs="Arial"/>
+              </w:rPr>
+              <w:t>LogIn</w:t>
+            </w:r>
+            <w:proofErr w:type="spellEnd"/>
+            <w:r>
+              <w:rPr>
+                <w:rFonts w:ascii="Arial" w:hAnsi="Arial" w:cs="Arial"/>
+              </w:rPr>
+              <w:t>(</w:t>
+            </w:r>
+            <w:proofErr w:type="gramEnd"/>
+            <w:r>
+              <w:rPr>
+                <w:rFonts w:ascii="Arial" w:hAnsi="Arial" w:cs="Arial"/>
+              </w:rPr>
+              <w:t>username, password)</w:t>
+            </w:r>
+          </w:p>
+        </w:tc>
+        <w:tc>
+          <w:tcPr>
+            <w:tcW w:w="3213" w:type="dxa"/>
+          </w:tcPr>
+          <w:p>
+            <w:pPr>
+              <w:rPr>
+                <w:rFonts w:ascii="Arial" w:hAnsi="Arial" w:cs="Arial"/>
+              </w:rPr>
+            </w:pPr>
+            <w:r>
+              <w:rPr>
+                <w:rFonts w:ascii="Arial" w:hAnsi="Arial" w:cs="Arial"/>
+              </w:rPr>
+              <w:t>Log in the user with a given username and password.</w:t>
+            </w:r>
+          </w:p>
+        </w:tc>
+      </w:tr>
+      <w:tr>
+        <w:tc>
+          <w:tcPr>
+            <w:tcW w:w="3212" w:type="dxa"/>
+          </w:tcPr>
+          <w:p>
+            <w:pPr>
+              <w:rPr>
+                <w:rFonts w:ascii="Arial" w:hAnsi="Arial" w:cs="Arial"/>
+              </w:rPr>
+            </w:pPr>
+            <w:r>
+              <w:rPr>
+                <w:rFonts w:ascii="Arial" w:hAnsi="Arial" w:cs="Arial"/>
+              </w:rPr>
+              <w:t>Is Logged In</w:t>
+            </w:r>
+          </w:p>
+        </w:tc>
+        <w:tc>
+          <w:tcPr>
+            <w:tcW w:w="3213" w:type="dxa"/>
+          </w:tcPr>
+          <w:p>
+            <w:pPr>
+              <w:rPr>
+                <w:rFonts w:ascii="Arial" w:hAnsi="Arial" w:cs="Arial"/>
+              </w:rPr>
+            </w:pPr>
+            <w:proofErr w:type="spellStart"/>
+            <w:r>
+              <w:rPr>
+                <w:rFonts w:ascii="Arial" w:hAnsi="Arial" w:cs="Arial"/>
+              </w:rPr>
+              <w:t>IsLoggedIn</w:t>
+            </w:r>
+            <w:proofErr w:type="spellEnd"/>
+          </w:p>
+        </w:tc>
+        <w:tc>
+          <w:tcPr>
+            <w:tcW w:w="3213" w:type="dxa"/>
+          </w:tcPr>
+          <w:p>
+            <w:pPr>
+              <w:rPr>
+                <w:rFonts w:ascii="Arial" w:hAnsi="Arial" w:cs="Arial"/>
+              </w:rPr>
+            </w:pPr>
+            <w:r>
+              <w:rPr>
+                <w:rFonts w:ascii="Arial" w:hAnsi="Arial" w:cs="Arial"/>
+              </w:rPr>
+              <w:t>Return a Boolean (true/false value) determining whether or not a user is logged in.</w:t>
+            </w:r>
+          </w:p>
+        </w:tc>
+      </w:tr>
+      <w:tr>
+        <w:tc>
+          <w:tcPr>
+            <w:tcW w:w="3212" w:type="dxa"/>
+          </w:tcPr>
+          <w:p>
+            <w:pPr>
+              <w:rPr>
+                <w:rFonts w:ascii="Arial" w:hAnsi="Arial" w:cs="Arial"/>
+              </w:rPr>
+            </w:pPr>
+            <w:r>
+              <w:rPr>
+                <w:rFonts w:ascii="Arial" w:hAnsi="Arial" w:cs="Arial"/>
+              </w:rPr>
+              <w:t>Create New Entry</w:t>
+            </w:r>
+          </w:p>
+        </w:tc>
+        <w:tc>
+          <w:tcPr>
+            <w:tcW w:w="3213" w:type="dxa"/>
+          </w:tcPr>
+          <w:p>
+            <w:pPr>
+              <w:rPr>
+                <w:rFonts w:ascii="Arial" w:hAnsi="Arial" w:cs="Arial"/>
+              </w:rPr>
+            </w:pPr>
+            <w:proofErr w:type="spellStart"/>
+            <w:proofErr w:type="gramStart"/>
+            <w:r>
+              <w:rPr>
+                <w:rFonts w:ascii="Arial" w:hAnsi="Arial" w:cs="Arial"/>
+              </w:rPr>
+              <w:t>CreateEntry</w:t>
+            </w:r>
+            <w:proofErr w:type="spellEnd"/>
+            <w:r>
+              <w:rPr>
+                <w:rFonts w:ascii="Arial" w:hAnsi="Arial" w:cs="Arial"/>
+              </w:rPr>
+              <w:t>(</w:t>
+            </w:r>
+            <w:proofErr w:type="gramEnd"/>
+            <w:r>
+              <w:rPr>
+                <w:rFonts w:ascii="Arial" w:hAnsi="Arial" w:cs="Arial"/>
+              </w:rPr>
+              <w:t>)</w:t>
+            </w:r>
+          </w:p>
+        </w:tc>
+        <w:tc>
+          <w:tcPr>
+            <w:tcW w:w="3213" w:type="dxa"/>
+          </w:tcPr>
+          <w:p>
+            <w:pPr>
+              <w:rPr>
+                <w:rFonts w:ascii="Arial" w:hAnsi="Arial" w:cs="Arial"/>
+              </w:rPr>
+            </w:pPr>
+            <w:r>
+              <w:rPr>
+                <w:rFonts w:ascii="Arial" w:hAnsi="Arial" w:cs="Arial"/>
+              </w:rPr>
+              <w:t xml:space="preserve">If a user is logged in (see </w:t>
+            </w:r>
+            <w:proofErr w:type="spellStart"/>
+            <w:r>
+              <w:rPr>
+                <w:rFonts w:ascii="Arial" w:hAnsi="Arial" w:cs="Arial"/>
+              </w:rPr>
+              <w:t>IsLoggedIn</w:t>
+            </w:r>
+            <w:proofErr w:type="spellEnd"/>
+            <w:r>
+              <w:rPr>
+                <w:rFonts w:ascii="Arial" w:hAnsi="Arial" w:cs="Arial"/>
+              </w:rPr>
+              <w:t>), create a new journal entry and assign it to the currently logged in user.</w:t>
+            </w:r>
+          </w:p>
+        </w:tc>
+      </w:tr>
+      <w:tr>
+        <w:tc>
+          <w:tcPr>
+            <w:tcW w:w="3212" w:type="dxa"/>
+          </w:tcPr>
+          <w:p>
+            <w:pPr>
+              <w:rPr>
+                <w:rFonts w:ascii="Arial" w:hAnsi="Arial" w:cs="Arial"/>
+              </w:rPr>
+            </w:pPr>
+            <w:r>
+              <w:rPr>
+                <w:rFonts w:ascii="Arial" w:hAnsi="Arial" w:cs="Arial"/>
+              </w:rPr>
+              <w:t>Get Entry Contents</w:t>
+            </w:r>
+          </w:p>
+        </w:tc>
+        <w:tc>
+          <w:tcPr>
+            <w:tcW w:w="3213" w:type="dxa"/>
+          </w:tcPr>
+          <w:p>
+            <w:pPr>
+              <w:rPr>
+                <w:rFonts w:ascii="Arial" w:hAnsi="Arial" w:cs="Arial"/>
+              </w:rPr>
+            </w:pPr>
+            <w:proofErr w:type="spellStart"/>
+            <w:proofErr w:type="gramStart"/>
+            <w:r>
+              <w:rPr>
+                <w:rFonts w:ascii="Arial" w:hAnsi="Arial" w:cs="Arial"/>
+              </w:rPr>
+              <w:t>GetEntry</w:t>
+            </w:r>
+            <w:proofErr w:type="spellEnd"/>
+            <w:r>
+              <w:rPr>
+                <w:rFonts w:ascii="Arial" w:hAnsi="Arial" w:cs="Arial"/>
+              </w:rPr>
+              <w:t>(</w:t>
+            </w:r>
+            <w:proofErr w:type="spellStart"/>
+            <w:proofErr w:type="gramEnd"/>
+            <w:r>
+              <w:rPr>
+                <w:rFonts w:ascii="Arial" w:hAnsi="Arial" w:cs="Arial"/>
+              </w:rPr>
+              <w:t>entryId</w:t>
+            </w:r>
+            <w:proofErr w:type="spellEnd"/>
+            <w:r>
+              <w:rPr>
+                <w:rFonts w:ascii="Arial" w:hAnsi="Arial" w:cs="Arial"/>
+              </w:rPr>
+              <w:t xml:space="preserve">, </w:t>
+            </w:r>
+            <w:proofErr w:type="spellStart"/>
+            <w:r>
+              <w:rPr>
+                <w:rFonts w:ascii="Arial" w:hAnsi="Arial" w:cs="Arial"/>
+              </w:rPr>
+              <w:t>userId</w:t>
+            </w:r>
+            <w:proofErr w:type="spellEnd"/>
+            <w:r>
+              <w:rPr>
+                <w:rFonts w:ascii="Arial" w:hAnsi="Arial" w:cs="Arial"/>
+              </w:rPr>
+              <w:t>)</w:t>
+            </w:r>
+          </w:p>
+        </w:tc>
+        <w:tc>
+          <w:tcPr>
+            <w:tcW w:w="3213" w:type="dxa"/>
+          </w:tcPr>
+          <w:p>
+            <w:pPr>
+              <w:rPr>
+                <w:rFonts w:ascii="Arial" w:hAnsi="Arial" w:cs="Arial"/>
+              </w:rPr>
+            </w:pPr>
+            <w:r>
+              <w:rPr>
+                <w:rFonts w:ascii="Arial" w:hAnsi="Arial" w:cs="Arial"/>
+              </w:rPr>
+              <w:t xml:space="preserve">If the currently logged in user has permission to view the entry with ID </w:t>
+            </w:r>
+            <w:proofErr w:type="spellStart"/>
+            <w:r>
+              <w:rPr>
+                <w:rFonts w:ascii="Arial" w:hAnsi="Arial" w:cs="Arial"/>
+              </w:rPr>
+              <w:t>entryId</w:t>
+            </w:r>
+            <w:proofErr w:type="spellEnd"/>
+            <w:r>
+              <w:rPr>
+                <w:rFonts w:ascii="Arial" w:hAnsi="Arial" w:cs="Arial"/>
+              </w:rPr>
+              <w:t xml:space="preserve"> (see </w:t>
+            </w:r>
+            <w:proofErr w:type="spellStart"/>
+            <w:proofErr w:type="gramStart"/>
+            <w:r>
+              <w:rPr>
+                <w:rFonts w:ascii="Arial" w:hAnsi="Arial" w:cs="Arial"/>
+              </w:rPr>
+              <w:t>UserCanView</w:t>
+            </w:r>
+            <w:proofErr w:type="spellEnd"/>
+            <w:r>
+              <w:rPr>
+                <w:rFonts w:ascii="Arial" w:hAnsi="Arial" w:cs="Arial"/>
+              </w:rPr>
+              <w:t>(</w:t>
+            </w:r>
+            <w:proofErr w:type="spellStart"/>
+            <w:proofErr w:type="gramEnd"/>
+            <w:r>
+              <w:rPr>
+                <w:rFonts w:ascii="Arial" w:hAnsi="Arial" w:cs="Arial"/>
+              </w:rPr>
+              <w:t>entryId</w:t>
+            </w:r>
+            <w:proofErr w:type="spellEnd"/>
+            <w:r>
+              <w:rPr>
+                <w:rFonts w:ascii="Arial" w:hAnsi="Arial" w:cs="Arial"/>
+              </w:rPr>
+              <w:t xml:space="preserve">, </w:t>
+            </w:r>
+            <w:proofErr w:type="spellStart"/>
+            <w:r>
+              <w:rPr>
+                <w:rFonts w:ascii="Arial" w:hAnsi="Arial" w:cs="Arial"/>
+              </w:rPr>
+              <w:t>UserId</w:t>
+            </w:r>
+            <w:proofErr w:type="spellEnd"/>
+            <w:r>
+              <w:rPr>
+                <w:rFonts w:ascii="Arial" w:hAnsi="Arial" w:cs="Arial"/>
+              </w:rPr>
+              <w:t xml:space="preserve">)), return the text content of the entry with ID </w:t>
+            </w:r>
+            <w:proofErr w:type="spellStart"/>
+            <w:r>
+              <w:rPr>
+                <w:rFonts w:ascii="Arial" w:hAnsi="Arial" w:cs="Arial"/>
+              </w:rPr>
+              <w:t>entryId</w:t>
+            </w:r>
+            <w:proofErr w:type="spellEnd"/>
+            <w:r>
+              <w:rPr>
+                <w:rFonts w:ascii="Arial" w:hAnsi="Arial" w:cs="Arial"/>
+              </w:rPr>
+              <w:t>.</w:t>
+            </w:r>
+          </w:p>
+        </w:tc>
+      </w:tr>
+      <w:tr>
+        <w:tc>
+          <w:tcPr>
+            <w:tcW w:w="3212" w:type="dxa"/>
+          </w:tcPr>
+          <w:p>
+            <w:pPr>
+              <w:rPr>
+                <w:rFonts w:ascii="Arial" w:hAnsi="Arial" w:cs="Arial"/>
+              </w:rPr>
+            </w:pPr>
+            <w:r>
+              <w:rPr>
+                <w:rFonts w:ascii="Arial" w:hAnsi="Arial" w:cs="Arial"/>
+              </w:rPr>
+              <w:t>Set Entry Contents</w:t>
+            </w:r>
+          </w:p>
+        </w:tc>
+        <w:tc>
+          <w:tcPr>
+            <w:tcW w:w="3213" w:type="dxa"/>
+          </w:tcPr>
+          <w:p>
+            <w:pPr>
+              <w:rPr>
+                <w:rFonts w:ascii="Arial" w:hAnsi="Arial" w:cs="Arial"/>
+              </w:rPr>
+            </w:pPr>
+            <w:proofErr w:type="spellStart"/>
+            <w:proofErr w:type="gramStart"/>
+            <w:r>
+              <w:rPr>
+                <w:rFonts w:ascii="Arial" w:hAnsi="Arial" w:cs="Arial"/>
+              </w:rPr>
+              <w:t>SetContents</w:t>
+            </w:r>
+            <w:proofErr w:type="spellEnd"/>
+            <w:r>
+              <w:rPr>
+                <w:rFonts w:ascii="Arial" w:hAnsi="Arial" w:cs="Arial"/>
+              </w:rPr>
+              <w:t>(</w:t>
+            </w:r>
+            <w:proofErr w:type="spellStart"/>
+            <w:proofErr w:type="gramEnd"/>
+            <w:r>
+              <w:rPr>
+                <w:rFonts w:ascii="Arial" w:hAnsi="Arial" w:cs="Arial"/>
+              </w:rPr>
+              <w:t>entryId</w:t>
+            </w:r>
+            <w:proofErr w:type="spellEnd"/>
+            <w:r>
+              <w:rPr>
+                <w:rFonts w:ascii="Arial" w:hAnsi="Arial" w:cs="Arial"/>
+              </w:rPr>
+              <w:t xml:space="preserve">, </w:t>
+            </w:r>
+            <w:proofErr w:type="spellStart"/>
+            <w:r>
+              <w:rPr>
+                <w:rFonts w:ascii="Arial" w:hAnsi="Arial" w:cs="Arial"/>
+              </w:rPr>
+              <w:t>userId</w:t>
+            </w:r>
+            <w:proofErr w:type="spellEnd"/>
+            <w:r>
+              <w:rPr>
+                <w:rFonts w:ascii="Arial" w:hAnsi="Arial" w:cs="Arial"/>
+              </w:rPr>
+              <w:t>, contents)</w:t>
+            </w:r>
+          </w:p>
+        </w:tc>
+        <w:tc>
+          <w:tcPr>
+            <w:tcW w:w="3213" w:type="dxa"/>
+          </w:tcPr>
+          <w:p>
+            <w:pPr>
+              <w:rPr>
+                <w:rFonts w:ascii="Arial" w:hAnsi="Arial" w:cs="Arial"/>
+              </w:rPr>
+            </w:pPr>
+            <w:r>
+              <w:rPr>
+                <w:rFonts w:ascii="Arial" w:hAnsi="Arial" w:cs="Arial"/>
+              </w:rPr>
+              <w:t xml:space="preserve">If the currently logged in user has permission to edit entry with given ID (see </w:t>
+            </w:r>
+            <w:proofErr w:type="spellStart"/>
+            <w:proofErr w:type="gramStart"/>
+            <w:r>
+              <w:rPr>
+                <w:rFonts w:ascii="Arial" w:hAnsi="Arial" w:cs="Arial"/>
+              </w:rPr>
+              <w:t>UserCanEdit</w:t>
+            </w:r>
+            <w:proofErr w:type="spellEnd"/>
+            <w:r>
+              <w:rPr>
+                <w:rFonts w:ascii="Arial" w:hAnsi="Arial" w:cs="Arial"/>
+              </w:rPr>
+              <w:t>(</w:t>
+            </w:r>
+            <w:proofErr w:type="spellStart"/>
+            <w:proofErr w:type="gramEnd"/>
+            <w:r>
+              <w:rPr>
+                <w:rFonts w:ascii="Arial" w:hAnsi="Arial" w:cs="Arial"/>
+              </w:rPr>
+              <w:t>entryId</w:t>
+            </w:r>
+            <w:proofErr w:type="spellEnd"/>
+            <w:r>
+              <w:rPr>
+                <w:rFonts w:ascii="Arial" w:hAnsi="Arial" w:cs="Arial"/>
+              </w:rPr>
+              <w:t xml:space="preserve">, </w:t>
+            </w:r>
+            <w:proofErr w:type="spellStart"/>
+            <w:r>
+              <w:rPr>
+                <w:rFonts w:ascii="Arial" w:hAnsi="Arial" w:cs="Arial"/>
+              </w:rPr>
+              <w:t>userId</w:t>
+            </w:r>
+            <w:proofErr w:type="spellEnd"/>
+            <w:r>
+              <w:rPr>
+                <w:rFonts w:ascii="Arial" w:hAnsi="Arial" w:cs="Arial"/>
+              </w:rPr>
+              <w:t xml:space="preserve">)), set the text of </w:t>
+            </w:r>
+            <w:r>
+              <w:rPr>
+                <w:rFonts w:ascii="Arial" w:hAnsi="Arial" w:cs="Arial"/>
+              </w:rPr>
+              <w:lastRenderedPageBreak/>
+              <w:t xml:space="preserve">entry with ID </w:t>
+            </w:r>
+            <w:proofErr w:type="spellStart"/>
+            <w:r>
+              <w:rPr>
+                <w:rFonts w:ascii="Arial" w:hAnsi="Arial" w:cs="Arial"/>
+              </w:rPr>
+              <w:t>entryId</w:t>
+            </w:r>
+            <w:proofErr w:type="spellEnd"/>
+            <w:r>
+              <w:rPr>
+                <w:rFonts w:ascii="Arial" w:hAnsi="Arial" w:cs="Arial"/>
+              </w:rPr>
+              <w:t xml:space="preserve"> to given contents.</w:t>
+            </w:r>
+          </w:p>
+        </w:tc>
+      </w:tr>
+      <w:tr>
+        <w:tc>
+          <w:tcPr>
+            <w:tcW w:w="3212" w:type="dxa"/>
+          </w:tcPr>
+          <w:p>
+            <w:pPr>
+              <w:rPr>
+                <w:rFonts w:ascii="Arial" w:hAnsi="Arial" w:cs="Arial"/>
+              </w:rPr>
+            </w:pPr>
+            <w:r>
+              <w:rPr>
+                <w:rFonts w:ascii="Arial" w:hAnsi="Arial" w:cs="Arial"/>
+              </w:rPr>
+              <w:lastRenderedPageBreak/>
+              <w:t>Delete Entry</w:t>
+            </w:r>
+          </w:p>
+        </w:tc>
+        <w:tc>
+          <w:tcPr>
+            <w:tcW w:w="3213" w:type="dxa"/>
+          </w:tcPr>
+          <w:p>
+            <w:pPr>
+              <w:rPr>
+                <w:rFonts w:ascii="Arial" w:hAnsi="Arial" w:cs="Arial"/>
+              </w:rPr>
+            </w:pPr>
+            <w:proofErr w:type="gramStart"/>
+            <w:r>
+              <w:rPr>
+                <w:rFonts w:ascii="Arial" w:hAnsi="Arial" w:cs="Arial"/>
+              </w:rPr>
+              <w:t>Delete(</w:t>
+            </w:r>
+            <w:proofErr w:type="spellStart"/>
+            <w:proofErr w:type="gramEnd"/>
+            <w:r>
+              <w:rPr>
+                <w:rFonts w:ascii="Arial" w:hAnsi="Arial" w:cs="Arial"/>
+              </w:rPr>
+              <w:t>entryId</w:t>
+            </w:r>
+            <w:proofErr w:type="spellEnd"/>
+            <w:r>
+              <w:rPr>
+                <w:rFonts w:ascii="Arial" w:hAnsi="Arial" w:cs="Arial"/>
+              </w:rPr>
+              <w:t xml:space="preserve">, </w:t>
+            </w:r>
+            <w:proofErr w:type="spellStart"/>
+            <w:r>
+              <w:rPr>
+                <w:rFonts w:ascii="Arial" w:hAnsi="Arial" w:cs="Arial"/>
+              </w:rPr>
+              <w:t>userId</w:t>
+            </w:r>
+            <w:proofErr w:type="spellEnd"/>
+            <w:r>
+              <w:rPr>
+                <w:rFonts w:ascii="Arial" w:hAnsi="Arial" w:cs="Arial"/>
+              </w:rPr>
+              <w:t>)</w:t>
+            </w:r>
+          </w:p>
+        </w:tc>
+        <w:tc>
+          <w:tcPr>
+            <w:tcW w:w="3213" w:type="dxa"/>
+          </w:tcPr>
+          <w:p>
+            <w:pPr>
+              <w:rPr>
+                <w:rFonts w:ascii="Arial" w:hAnsi="Arial" w:cs="Arial"/>
+              </w:rPr>
+            </w:pPr>
+            <w:r>
+              <w:rPr>
+                <w:rFonts w:ascii="Arial" w:hAnsi="Arial" w:cs="Arial"/>
+              </w:rPr>
+              <w:t xml:space="preserve">If the currently logged in user has permission to edit the given entry (see </w:t>
+            </w:r>
+            <w:proofErr w:type="spellStart"/>
+            <w:proofErr w:type="gramStart"/>
+            <w:r>
+              <w:rPr>
+                <w:rFonts w:ascii="Arial" w:hAnsi="Arial" w:cs="Arial"/>
+              </w:rPr>
+              <w:t>UserCanEdit</w:t>
+            </w:r>
+            <w:proofErr w:type="spellEnd"/>
+            <w:r>
+              <w:rPr>
+                <w:rFonts w:ascii="Arial" w:hAnsi="Arial" w:cs="Arial"/>
+              </w:rPr>
+              <w:t>(</w:t>
+            </w:r>
+            <w:proofErr w:type="spellStart"/>
+            <w:proofErr w:type="gramEnd"/>
+            <w:r>
+              <w:rPr>
+                <w:rFonts w:ascii="Arial" w:hAnsi="Arial" w:cs="Arial"/>
+              </w:rPr>
+              <w:t>entryId</w:t>
+            </w:r>
+            <w:proofErr w:type="spellEnd"/>
+            <w:r>
+              <w:rPr>
+                <w:rFonts w:ascii="Arial" w:hAnsi="Arial" w:cs="Arial"/>
+              </w:rPr>
+              <w:t xml:space="preserve">, </w:t>
+            </w:r>
+            <w:proofErr w:type="spellStart"/>
+            <w:r>
+              <w:rPr>
+                <w:rFonts w:ascii="Arial" w:hAnsi="Arial" w:cs="Arial"/>
+              </w:rPr>
+              <w:t>userId</w:t>
+            </w:r>
+            <w:proofErr w:type="spellEnd"/>
+            <w:r>
+              <w:rPr>
+                <w:rFonts w:ascii="Arial" w:hAnsi="Arial" w:cs="Arial"/>
+              </w:rPr>
+              <w:t xml:space="preserve">)), delete the entry with ID </w:t>
+            </w:r>
+            <w:proofErr w:type="spellStart"/>
+            <w:r>
+              <w:rPr>
+                <w:rFonts w:ascii="Arial" w:hAnsi="Arial" w:cs="Arial"/>
+              </w:rPr>
+              <w:t>entryId</w:t>
+            </w:r>
+            <w:proofErr w:type="spellEnd"/>
+            <w:r>
+              <w:rPr>
+                <w:rFonts w:ascii="Arial" w:hAnsi="Arial" w:cs="Arial"/>
+              </w:rPr>
+              <w:t>.</w:t>
+            </w:r>
+          </w:p>
+        </w:tc>
+      </w:tr>
+      <w:tr>
+        <w:tc>
+          <w:tcPr>
+            <w:tcW w:w="3212" w:type="dxa"/>
+          </w:tcPr>
+          <w:p>
+            <w:pPr>
+              <w:rPr>
+                <w:rFonts w:ascii="Arial" w:hAnsi="Arial" w:cs="Arial"/>
+              </w:rPr>
+            </w:pPr>
+            <w:r>
+              <w:rPr>
+                <w:rFonts w:ascii="Arial" w:hAnsi="Arial" w:cs="Arial"/>
+              </w:rPr>
+              <w:t>Get List of Entries for User</w:t>
+            </w:r>
+          </w:p>
+        </w:tc>
+        <w:tc>
+          <w:tcPr>
+            <w:tcW w:w="3213" w:type="dxa"/>
+          </w:tcPr>
+          <w:p>
+            <w:pPr>
+              <w:rPr>
+                <w:rFonts w:ascii="Arial" w:hAnsi="Arial" w:cs="Arial"/>
+              </w:rPr>
+            </w:pPr>
+            <w:proofErr w:type="spellStart"/>
+            <w:proofErr w:type="gramStart"/>
+            <w:r>
+              <w:rPr>
+                <w:rFonts w:ascii="Arial" w:hAnsi="Arial" w:cs="Arial"/>
+              </w:rPr>
+              <w:t>GetEntries</w:t>
+            </w:r>
+            <w:proofErr w:type="spellEnd"/>
+            <w:r>
+              <w:rPr>
+                <w:rFonts w:ascii="Arial" w:hAnsi="Arial" w:cs="Arial"/>
+              </w:rPr>
+              <w:t>(</w:t>
+            </w:r>
+            <w:proofErr w:type="gramEnd"/>
+            <w:r>
+              <w:rPr>
+                <w:rFonts w:ascii="Arial" w:hAnsi="Arial" w:cs="Arial"/>
+              </w:rPr>
+              <w:t>)</w:t>
+            </w:r>
+          </w:p>
+        </w:tc>
+        <w:tc>
+          <w:tcPr>
+            <w:tcW w:w="3213" w:type="dxa"/>
+          </w:tcPr>
+          <w:p>
+            <w:pPr>
+              <w:rPr>
+                <w:rFonts w:ascii="Arial" w:hAnsi="Arial" w:cs="Arial"/>
+              </w:rPr>
+            </w:pPr>
+            <w:r>
+              <w:rPr>
+                <w:rFonts w:ascii="Arial" w:hAnsi="Arial" w:cs="Arial"/>
+              </w:rPr>
+              <w:t xml:space="preserve">If a user is logged in (see </w:t>
+            </w:r>
+            <w:proofErr w:type="spellStart"/>
+            <w:r>
+              <w:rPr>
+                <w:rFonts w:ascii="Arial" w:hAnsi="Arial" w:cs="Arial"/>
+              </w:rPr>
+              <w:t>IsLoggedIn</w:t>
+            </w:r>
+            <w:proofErr w:type="spellEnd"/>
+            <w:r>
+              <w:rPr>
+                <w:rFonts w:ascii="Arial" w:hAnsi="Arial" w:cs="Arial"/>
+              </w:rPr>
+              <w:t>), return a list of the entries the currently logged in user has permission to view or edit.</w:t>
+            </w:r>
+          </w:p>
+        </w:tc>
+      </w:tr>
+      <w:tr>
+        <w:tc>
+          <w:tcPr>
+            <w:tcW w:w="3212" w:type="dxa"/>
+          </w:tcPr>
+          <w:p>
+            <w:pPr>
+              <w:rPr>
+                <w:rFonts w:ascii="Arial" w:hAnsi="Arial" w:cs="Arial"/>
+              </w:rPr>
+            </w:pPr>
+            <w:r>
+              <w:rPr>
+                <w:rFonts w:ascii="Arial" w:hAnsi="Arial" w:cs="Arial"/>
+              </w:rPr>
+              <w:t>Get List of View-Only Entries for User</w:t>
+            </w:r>
+          </w:p>
+        </w:tc>
+        <w:tc>
+          <w:tcPr>
+            <w:tcW w:w="3213" w:type="dxa"/>
+          </w:tcPr>
+          <w:p>
+            <w:pPr>
+              <w:rPr>
+                <w:rFonts w:ascii="Arial" w:hAnsi="Arial" w:cs="Arial"/>
+              </w:rPr>
+            </w:pPr>
+            <w:proofErr w:type="spellStart"/>
+            <w:proofErr w:type="gramStart"/>
+            <w:r>
+              <w:rPr>
+                <w:rFonts w:ascii="Arial" w:hAnsi="Arial" w:cs="Arial"/>
+              </w:rPr>
+              <w:t>GetViewableEntries</w:t>
+            </w:r>
+            <w:proofErr w:type="spellEnd"/>
+            <w:r>
+              <w:rPr>
+                <w:rFonts w:ascii="Arial" w:hAnsi="Arial" w:cs="Arial"/>
+              </w:rPr>
+              <w:t>(</w:t>
+            </w:r>
+            <w:proofErr w:type="gramEnd"/>
+            <w:r>
+              <w:rPr>
+                <w:rFonts w:ascii="Arial" w:hAnsi="Arial" w:cs="Arial"/>
+              </w:rPr>
+              <w:t>)</w:t>
+            </w:r>
+          </w:p>
+        </w:tc>
+        <w:tc>
+          <w:tcPr>
+            <w:tcW w:w="3213" w:type="dxa"/>
+          </w:tcPr>
+          <w:p>
+            <w:pPr>
+              <w:rPr>
+                <w:rFonts w:ascii="Arial" w:hAnsi="Arial" w:cs="Arial"/>
+              </w:rPr>
+            </w:pPr>
+            <w:r>
+              <w:rPr>
+                <w:rFonts w:ascii="Arial" w:hAnsi="Arial" w:cs="Arial"/>
+              </w:rPr>
+              <w:t xml:space="preserve">Sorts output from </w:t>
+            </w:r>
+            <w:proofErr w:type="spellStart"/>
+            <w:proofErr w:type="gramStart"/>
+            <w:r>
+              <w:rPr>
+                <w:rFonts w:ascii="Arial" w:hAnsi="Arial" w:cs="Arial"/>
+              </w:rPr>
+              <w:t>GetEntries</w:t>
+            </w:r>
+            <w:proofErr w:type="spellEnd"/>
+            <w:r>
+              <w:rPr>
+                <w:rFonts w:ascii="Arial" w:hAnsi="Arial" w:cs="Arial"/>
+              </w:rPr>
+              <w:t>(</w:t>
+            </w:r>
+            <w:proofErr w:type="gramEnd"/>
+            <w:r>
+              <w:rPr>
+                <w:rFonts w:ascii="Arial" w:hAnsi="Arial" w:cs="Arial"/>
+              </w:rPr>
+              <w:t xml:space="preserve">) and returns only the entries the currently logged in user has permission to view but not edit. Use the </w:t>
+            </w:r>
+            <w:proofErr w:type="spellStart"/>
+            <w:proofErr w:type="gramStart"/>
+            <w:r>
+              <w:rPr>
+                <w:rFonts w:ascii="Arial" w:hAnsi="Arial" w:cs="Arial"/>
+              </w:rPr>
+              <w:t>UserCanView</w:t>
+            </w:r>
+            <w:proofErr w:type="spellEnd"/>
+            <w:r>
+              <w:rPr>
+                <w:rFonts w:ascii="Arial" w:hAnsi="Arial" w:cs="Arial"/>
+              </w:rPr>
+              <w:t>(</w:t>
+            </w:r>
+            <w:proofErr w:type="spellStart"/>
+            <w:proofErr w:type="gramEnd"/>
+            <w:r>
+              <w:rPr>
+                <w:rFonts w:ascii="Arial" w:hAnsi="Arial" w:cs="Arial"/>
+              </w:rPr>
+              <w:t>entryId</w:t>
+            </w:r>
+            <w:proofErr w:type="spellEnd"/>
+            <w:r>
+              <w:rPr>
+                <w:rFonts w:ascii="Arial" w:hAnsi="Arial" w:cs="Arial"/>
+              </w:rPr>
+              <w:t xml:space="preserve">, </w:t>
+            </w:r>
+            <w:proofErr w:type="spellStart"/>
+            <w:r>
+              <w:rPr>
+                <w:rFonts w:ascii="Arial" w:hAnsi="Arial" w:cs="Arial"/>
+              </w:rPr>
+              <w:t>userId</w:t>
+            </w:r>
+            <w:proofErr w:type="spellEnd"/>
+            <w:r>
+              <w:rPr>
+                <w:rFonts w:ascii="Arial" w:hAnsi="Arial" w:cs="Arial"/>
+              </w:rPr>
+              <w:t xml:space="preserve">) and </w:t>
+            </w:r>
+            <w:proofErr w:type="spellStart"/>
+            <w:r>
+              <w:rPr>
+                <w:rFonts w:ascii="Arial" w:hAnsi="Arial" w:cs="Arial"/>
+              </w:rPr>
+              <w:t>UserCanEdit</w:t>
+            </w:r>
+            <w:proofErr w:type="spellEnd"/>
+            <w:r>
+              <w:rPr>
+                <w:rFonts w:ascii="Arial" w:hAnsi="Arial" w:cs="Arial"/>
+              </w:rPr>
+              <w:t>(</w:t>
+            </w:r>
+            <w:proofErr w:type="spellStart"/>
+            <w:r>
+              <w:rPr>
+                <w:rFonts w:ascii="Arial" w:hAnsi="Arial" w:cs="Arial"/>
+              </w:rPr>
+              <w:t>entryId</w:t>
+            </w:r>
+            <w:proofErr w:type="spellEnd"/>
+            <w:r>
+              <w:rPr>
+                <w:rFonts w:ascii="Arial" w:hAnsi="Arial" w:cs="Arial"/>
+              </w:rPr>
+              <w:t xml:space="preserve">, </w:t>
+            </w:r>
+            <w:proofErr w:type="spellStart"/>
+            <w:r>
+              <w:rPr>
+                <w:rFonts w:ascii="Arial" w:hAnsi="Arial" w:cs="Arial"/>
+              </w:rPr>
+              <w:t>userId</w:t>
+            </w:r>
+            <w:proofErr w:type="spellEnd"/>
+            <w:r>
+              <w:rPr>
+                <w:rFonts w:ascii="Arial" w:hAnsi="Arial" w:cs="Arial"/>
+              </w:rPr>
+              <w:t>) functions to perform the sorting.</w:t>
+            </w:r>
+          </w:p>
+        </w:tc>
+      </w:tr>
+      <w:tr>
+        <w:tc>
+          <w:tcPr>
+            <w:tcW w:w="3212" w:type="dxa"/>
+          </w:tcPr>
+          <w:p>
+            <w:pPr>
+              <w:rPr>
+                <w:rFonts w:ascii="Arial" w:hAnsi="Arial" w:cs="Arial"/>
+              </w:rPr>
+            </w:pPr>
+            <w:r>
+              <w:rPr>
+                <w:rFonts w:ascii="Arial" w:hAnsi="Arial" w:cs="Arial"/>
+              </w:rPr>
+              <w:t>Get User Can View Entry</w:t>
+            </w:r>
+          </w:p>
+        </w:tc>
+        <w:tc>
+          <w:tcPr>
+            <w:tcW w:w="3213" w:type="dxa"/>
+          </w:tcPr>
+          <w:p>
+            <w:pPr>
+              <w:rPr>
+                <w:rFonts w:ascii="Arial" w:hAnsi="Arial" w:cs="Arial"/>
+              </w:rPr>
+            </w:pPr>
+            <w:proofErr w:type="spellStart"/>
+            <w:proofErr w:type="gramStart"/>
+            <w:r>
+              <w:rPr>
+                <w:rFonts w:ascii="Arial" w:hAnsi="Arial" w:cs="Arial"/>
+              </w:rPr>
+              <w:t>UserCanView</w:t>
+            </w:r>
+            <w:proofErr w:type="spellEnd"/>
+            <w:r>
+              <w:rPr>
+                <w:rFonts w:ascii="Arial" w:hAnsi="Arial" w:cs="Arial"/>
+              </w:rPr>
+              <w:t>(</w:t>
+            </w:r>
+            <w:proofErr w:type="spellStart"/>
+            <w:proofErr w:type="gramEnd"/>
+            <w:r>
+              <w:rPr>
+                <w:rFonts w:ascii="Arial" w:hAnsi="Arial" w:cs="Arial"/>
+              </w:rPr>
+              <w:t>entryId</w:t>
+            </w:r>
+            <w:proofErr w:type="spellEnd"/>
+            <w:r>
+              <w:rPr>
+                <w:rFonts w:ascii="Arial" w:hAnsi="Arial" w:cs="Arial"/>
+              </w:rPr>
+              <w:t xml:space="preserve">, </w:t>
+            </w:r>
+            <w:proofErr w:type="spellStart"/>
+            <w:r>
+              <w:rPr>
+                <w:rFonts w:ascii="Arial" w:hAnsi="Arial" w:cs="Arial"/>
+              </w:rPr>
+              <w:t>userId</w:t>
+            </w:r>
+            <w:proofErr w:type="spellEnd"/>
+            <w:r>
+              <w:rPr>
+                <w:rFonts w:ascii="Arial" w:hAnsi="Arial" w:cs="Arial"/>
+              </w:rPr>
+              <w:t>)</w:t>
+            </w:r>
+          </w:p>
+        </w:tc>
+        <w:tc>
+          <w:tcPr>
+            <w:tcW w:w="3213" w:type="dxa"/>
+          </w:tcPr>
+          <w:p>
+            <w:pPr>
+              <w:rPr>
+                <w:rFonts w:ascii="Arial" w:hAnsi="Arial" w:cs="Arial"/>
+              </w:rPr>
+            </w:pPr>
+            <w:r>
+              <w:rPr>
+                <w:rFonts w:ascii="Arial" w:hAnsi="Arial" w:cs="Arial"/>
+              </w:rPr>
+              <w:t xml:space="preserve">Returns a Boolean (true/false value) determining whether or not the user with ID </w:t>
+            </w:r>
+            <w:proofErr w:type="spellStart"/>
+            <w:r>
+              <w:rPr>
+                <w:rFonts w:ascii="Arial" w:hAnsi="Arial" w:cs="Arial"/>
+              </w:rPr>
+              <w:t>userId</w:t>
+            </w:r>
+            <w:proofErr w:type="spellEnd"/>
+            <w:r>
+              <w:rPr>
+                <w:rFonts w:ascii="Arial" w:hAnsi="Arial" w:cs="Arial"/>
+              </w:rPr>
+              <w:t xml:space="preserve"> can view an entry with ID </w:t>
+            </w:r>
+            <w:proofErr w:type="spellStart"/>
+            <w:r>
+              <w:rPr>
+                <w:rFonts w:ascii="Arial" w:hAnsi="Arial" w:cs="Arial"/>
+              </w:rPr>
+              <w:t>entryId</w:t>
+            </w:r>
+            <w:proofErr w:type="spellEnd"/>
+            <w:r>
+              <w:rPr>
+                <w:rFonts w:ascii="Arial" w:hAnsi="Arial" w:cs="Arial"/>
+              </w:rPr>
+              <w:t>.</w:t>
+            </w:r>
+          </w:p>
+        </w:tc>
+      </w:tr>
+      <w:tr>
+        <w:tc>
+          <w:tcPr>
+            <w:tcW w:w="3212" w:type="dxa"/>
+          </w:tcPr>
+          <w:p>
+            <w:pPr>
+              <w:rPr>
+                <w:rFonts w:ascii="Arial" w:hAnsi="Arial" w:cs="Arial"/>
+              </w:rPr>
+            </w:pPr>
+            <w:r>
+              <w:rPr>
+                <w:rFonts w:ascii="Arial" w:hAnsi="Arial" w:cs="Arial"/>
+              </w:rPr>
+              <w:t>Get User Can Edit Entry</w:t>
+            </w:r>
+          </w:p>
+        </w:tc>
+        <w:tc>
+          <w:tcPr>
+            <w:tcW w:w="3213" w:type="dxa"/>
+          </w:tcPr>
+          <w:p>
+            <w:pPr>
+              <w:rPr>
+                <w:rFonts w:ascii="Arial" w:hAnsi="Arial" w:cs="Arial"/>
+              </w:rPr>
+            </w:pPr>
+            <w:proofErr w:type="spellStart"/>
+            <w:proofErr w:type="gramStart"/>
+            <w:r>
+              <w:rPr>
+                <w:rFonts w:ascii="Arial" w:hAnsi="Arial" w:cs="Arial"/>
+              </w:rPr>
+              <w:t>UserCanEdit</w:t>
+            </w:r>
+            <w:proofErr w:type="spellEnd"/>
+            <w:r>
+              <w:rPr>
+                <w:rFonts w:ascii="Arial" w:hAnsi="Arial" w:cs="Arial"/>
+              </w:rPr>
+              <w:t>(</w:t>
+            </w:r>
+            <w:proofErr w:type="spellStart"/>
+            <w:proofErr w:type="gramEnd"/>
+            <w:r>
+              <w:rPr>
+                <w:rFonts w:ascii="Arial" w:hAnsi="Arial" w:cs="Arial"/>
+              </w:rPr>
+              <w:t>entryId</w:t>
+            </w:r>
+            <w:proofErr w:type="spellEnd"/>
+            <w:r>
+              <w:rPr>
+                <w:rFonts w:ascii="Arial" w:hAnsi="Arial" w:cs="Arial"/>
+              </w:rPr>
+              <w:t xml:space="preserve">, </w:t>
+            </w:r>
+            <w:proofErr w:type="spellStart"/>
+            <w:r>
+              <w:rPr>
+                <w:rFonts w:ascii="Arial" w:hAnsi="Arial" w:cs="Arial"/>
+              </w:rPr>
+              <w:t>userId</w:t>
+            </w:r>
+            <w:proofErr w:type="spellEnd"/>
+            <w:r>
+              <w:rPr>
+                <w:rFonts w:ascii="Arial" w:hAnsi="Arial" w:cs="Arial"/>
+              </w:rPr>
+              <w:t>)</w:t>
+            </w:r>
+          </w:p>
+        </w:tc>
+        <w:tc>
+          <w:tcPr>
+            <w:tcW w:w="3213" w:type="dxa"/>
+          </w:tcPr>
+          <w:p>
+            <w:pPr>
+              <w:rPr>
+                <w:rFonts w:ascii="Arial" w:hAnsi="Arial" w:cs="Arial"/>
+              </w:rPr>
+            </w:pPr>
+            <w:r>
+              <w:rPr>
+                <w:rFonts w:ascii="Arial" w:hAnsi="Arial" w:cs="Arial"/>
+              </w:rPr>
+              <w:t xml:space="preserve">Returns a Boolean (true/false value) determining whether or not the user with ID </w:t>
+            </w:r>
+            <w:proofErr w:type="spellStart"/>
+            <w:r>
+              <w:rPr>
+                <w:rFonts w:ascii="Arial" w:hAnsi="Arial" w:cs="Arial"/>
+              </w:rPr>
+              <w:t>userId</w:t>
+            </w:r>
+            <w:proofErr w:type="spellEnd"/>
+            <w:r>
+              <w:rPr>
+                <w:rFonts w:ascii="Arial" w:hAnsi="Arial" w:cs="Arial"/>
+              </w:rPr>
+              <w:t xml:space="preserve"> can edit an entry with ID </w:t>
+            </w:r>
+            <w:proofErr w:type="spellStart"/>
+            <w:r>
+              <w:rPr>
+                <w:rFonts w:ascii="Arial" w:hAnsi="Arial" w:cs="Arial"/>
+              </w:rPr>
+              <w:t>entryId</w:t>
+            </w:r>
+            <w:proofErr w:type="spellEnd"/>
+            <w:r>
+              <w:rPr>
+                <w:rFonts w:ascii="Arial" w:hAnsi="Arial" w:cs="Arial"/>
+              </w:rPr>
+              <w:t>.</w:t>
+            </w:r>
+          </w:p>
+        </w:tc>
+      </w:tr>
+    </w:tbl>
+    <w:p>
+      <w:pPr>
+        <w:rPr>
+          <w:rFonts w:ascii="Arial" w:hAnsi="Arial" w:cs="Arial"/>
         </w:rPr>
       </w:pPr>
     </w:p>
@@ -6512,10 +8093,6 @@
     <w:p/>
     <w:p/>
     <w:p/>
-    <w:p/>
-    <w:p/>
-    <w:p/>
-    <w:p/>
     <w:p>
       <w:pPr>
         <w:pStyle w:val="TOCEntry"/>
@@ -6539,7 +8116,6 @@
           <w:rFonts w:ascii="Arial" w:hAnsi="Arial"/>
           <w:color w:val="FFFFFF"/>
         </w:rPr>
-        <w:lastRenderedPageBreak/>
         <w:t>Appendix B</w:t>
       </w:r>
       <w:bookmarkEnd w:id="60"/>
@@ -10597,6 +12173,22 @@
       <w:lang w:bidi="he-IL"/>
     </w:rPr>
   </w:style>
+  <w:style w:type="table" w:styleId="TableGrid">
+    <w:name w:val="Table Grid"/>
+    <w:basedOn w:val="TableNormal"/>
+    <w:uiPriority w:val="59"/>
+    <w:rsid w:val="0084328B"/>
+    <w:tblPr>
+      <w:tblBorders>
+        <w:top w:val="single" w:sz="4" w:space="0" w:color="auto"/>
+        <w:left w:val="single" w:sz="4" w:space="0" w:color="auto"/>
+        <w:bottom w:val="single" w:sz="4" w:space="0" w:color="auto"/>
+        <w:right w:val="single" w:sz="4" w:space="0" w:color="auto"/>
+        <w:insideH w:val="single" w:sz="4" w:space="0" w:color="auto"/>
+        <w:insideV w:val="single" w:sz="4" w:space="0" w:color="auto"/>
+      </w:tblBorders>
+    </w:tblPr>
+  </w:style>
 </w:styles>
 </file>
 

</xml_diff>

<commit_message>
Using Courier New for inline code
</commit_message>
<xml_diff>
--- a/CS 320 - Project SRS v1.docx
+++ b/CS 320 - Project SRS v1.docx
@@ -6465,9 +6465,9 @@
         <w:tblLook w:val="04A0" w:firstRow="1" w:lastRow="0" w:firstColumn="1" w:lastColumn="0" w:noHBand="0" w:noVBand="1"/>
       </w:tblPr>
       <w:tblGrid>
-        <w:gridCol w:w="3212"/>
-        <w:gridCol w:w="3213"/>
-        <w:gridCol w:w="3213"/>
+        <w:gridCol w:w="3241"/>
+        <w:gridCol w:w="3195"/>
+        <w:gridCol w:w="3202"/>
       </w:tblGrid>
       <w:tr>
         <w:tc>
@@ -6533,13 +6533,13 @@
           <w:p>
             <w:pPr>
               <w:rPr>
-                <w:rFonts w:ascii="Arial" w:hAnsi="Arial" w:cs="Arial"/>
+                <w:rFonts w:ascii="Courier New" w:hAnsi="Courier New" w:cs="Courier New"/>
               </w:rPr>
             </w:pPr>
             <w:proofErr w:type="spellStart"/>
             <w:r>
               <w:rPr>
-                <w:rFonts w:ascii="Arial" w:hAnsi="Arial" w:cs="Arial"/>
+                <w:rFonts w:ascii="Courier New" w:hAnsi="Courier New" w:cs="Courier New"/>
               </w:rPr>
               <w:t>Meteor.userId</w:t>
             </w:r>
@@ -6597,13 +6597,13 @@
           <w:p>
             <w:pPr>
               <w:rPr>
-                <w:rFonts w:ascii="Arial" w:hAnsi="Arial" w:cs="Arial"/>
+                <w:rFonts w:ascii="Courier New" w:hAnsi="Courier New" w:cs="Courier New"/>
               </w:rPr>
             </w:pPr>
             <w:proofErr w:type="spellStart"/>
             <w:r>
               <w:rPr>
-                <w:rFonts w:ascii="Arial" w:hAnsi="Arial" w:cs="Arial"/>
+                <w:rFonts w:ascii="Courier New" w:hAnsi="Courier New" w:cs="Courier New"/>
               </w:rPr>
               <w:t>Meteor.users</w:t>
             </w:r>
@@ -6655,20 +6655,20 @@
           <w:p>
             <w:pPr>
               <w:rPr>
-                <w:rFonts w:ascii="Arial" w:hAnsi="Arial" w:cs="Arial"/>
+                <w:rFonts w:ascii="Courier New" w:hAnsi="Courier New" w:cs="Courier New"/>
               </w:rPr>
             </w:pPr>
             <w:proofErr w:type="spellStart"/>
             <w:r>
               <w:rPr>
-                <w:rFonts w:ascii="Arial" w:hAnsi="Arial" w:cs="Arial"/>
+                <w:rFonts w:ascii="Courier New" w:hAnsi="Courier New" w:cs="Courier New"/>
               </w:rPr>
               <w:t>Accounts.createUser</w:t>
             </w:r>
             <w:proofErr w:type="spellEnd"/>
             <w:r>
               <w:rPr>
-                <w:rFonts w:ascii="Arial" w:hAnsi="Arial" w:cs="Arial"/>
+                <w:rFonts w:ascii="Courier New" w:hAnsi="Courier New" w:cs="Courier New"/>
               </w:rPr>
               <w:t>()</w:t>
             </w:r>
@@ -6711,14 +6711,14 @@
             <w:proofErr w:type="spellStart"/>
             <w:r>
               <w:rPr>
-                <w:rFonts w:ascii="Arial" w:hAnsi="Arial" w:cs="Arial"/>
+                <w:rFonts w:ascii="Courier New" w:hAnsi="Courier New" w:cs="Courier New"/>
               </w:rPr>
               <w:t>Meteor.</w:t>
             </w:r>
             <w:proofErr w:type="gramStart"/>
             <w:r>
               <w:rPr>
-                <w:rFonts w:ascii="Arial" w:hAnsi="Arial" w:cs="Arial"/>
+                <w:rFonts w:ascii="Courier New" w:hAnsi="Courier New" w:cs="Courier New"/>
               </w:rPr>
               <w:t>users</w:t>
             </w:r>
@@ -6874,28 +6874,28 @@
           <w:p>
             <w:pPr>
               <w:rPr>
-                <w:rFonts w:ascii="Arial" w:hAnsi="Arial" w:cs="Arial"/>
+                <w:rFonts w:ascii="Courier New" w:hAnsi="Courier New" w:cs="Courier New"/>
               </w:rPr>
             </w:pPr>
             <w:proofErr w:type="spellStart"/>
             <w:proofErr w:type="gramStart"/>
             <w:r>
               <w:rPr>
-                <w:rFonts w:ascii="Arial" w:hAnsi="Arial" w:cs="Arial"/>
+                <w:rFonts w:ascii="Courier New" w:hAnsi="Courier New" w:cs="Courier New"/>
               </w:rPr>
               <w:t>LogIn</w:t>
             </w:r>
             <w:proofErr w:type="spellEnd"/>
             <w:r>
               <w:rPr>
-                <w:rFonts w:ascii="Arial" w:hAnsi="Arial" w:cs="Arial"/>
+                <w:rFonts w:ascii="Courier New" w:hAnsi="Courier New" w:cs="Courier New"/>
               </w:rPr>
               <w:t>(</w:t>
             </w:r>
             <w:proofErr w:type="gramEnd"/>
             <w:r>
               <w:rPr>
-                <w:rFonts w:ascii="Arial" w:hAnsi="Arial" w:cs="Arial"/>
+                <w:rFonts w:ascii="Courier New" w:hAnsi="Courier New" w:cs="Courier New"/>
               </w:rPr>
               <w:t>username, password)</w:t>
             </w:r>
@@ -6915,7 +6915,31 @@
               <w:rPr>
                 <w:rFonts w:ascii="Arial" w:hAnsi="Arial" w:cs="Arial"/>
               </w:rPr>
-              <w:t>Log in the user with a given username and password.</w:t>
+              <w:t xml:space="preserve">Log in the user with a given </w:t>
+            </w:r>
+            <w:r>
+              <w:rPr>
+                <w:rFonts w:ascii="Courier New" w:hAnsi="Courier New" w:cs="Courier New"/>
+              </w:rPr>
+              <w:t>username</w:t>
+            </w:r>
+            <w:r>
+              <w:rPr>
+                <w:rFonts w:ascii="Arial" w:hAnsi="Arial" w:cs="Arial"/>
+              </w:rPr>
+              <w:t xml:space="preserve"> and </w:t>
+            </w:r>
+            <w:r>
+              <w:rPr>
+                <w:rFonts w:ascii="Courier New" w:hAnsi="Courier New" w:cs="Courier New"/>
+              </w:rPr>
+              <w:t>password</w:t>
+            </w:r>
+            <w:r>
+              <w:rPr>
+                <w:rFonts w:ascii="Arial" w:hAnsi="Arial" w:cs="Arial"/>
+              </w:rPr>
+              <w:t>.</w:t>
             </w:r>
           </w:p>
         </w:tc>
@@ -6946,13 +6970,13 @@
           <w:p>
             <w:pPr>
               <w:rPr>
-                <w:rFonts w:ascii="Arial" w:hAnsi="Arial" w:cs="Arial"/>
+                <w:rFonts w:ascii="Courier New" w:hAnsi="Courier New" w:cs="Courier New"/>
               </w:rPr>
             </w:pPr>
             <w:proofErr w:type="spellStart"/>
             <w:r>
               <w:rPr>
-                <w:rFonts w:ascii="Arial" w:hAnsi="Arial" w:cs="Arial"/>
+                <w:rFonts w:ascii="Courier New" w:hAnsi="Courier New" w:cs="Courier New"/>
               </w:rPr>
               <w:t>IsLoggedIn</w:t>
             </w:r>
@@ -7004,28 +7028,28 @@
           <w:p>
             <w:pPr>
               <w:rPr>
-                <w:rFonts w:ascii="Arial" w:hAnsi="Arial" w:cs="Arial"/>
+                <w:rFonts w:ascii="Courier New" w:hAnsi="Courier New" w:cs="Courier New"/>
               </w:rPr>
             </w:pPr>
             <w:proofErr w:type="spellStart"/>
             <w:proofErr w:type="gramStart"/>
             <w:r>
               <w:rPr>
-                <w:rFonts w:ascii="Arial" w:hAnsi="Arial" w:cs="Arial"/>
+                <w:rFonts w:ascii="Courier New" w:hAnsi="Courier New" w:cs="Courier New"/>
               </w:rPr>
               <w:t>CreateEntry</w:t>
             </w:r>
             <w:proofErr w:type="spellEnd"/>
             <w:r>
               <w:rPr>
-                <w:rFonts w:ascii="Arial" w:hAnsi="Arial" w:cs="Arial"/>
+                <w:rFonts w:ascii="Courier New" w:hAnsi="Courier New" w:cs="Courier New"/>
               </w:rPr>
               <w:t>(</w:t>
             </w:r>
             <w:proofErr w:type="gramEnd"/>
             <w:r>
               <w:rPr>
-                <w:rFonts w:ascii="Arial" w:hAnsi="Arial" w:cs="Arial"/>
+                <w:rFonts w:ascii="Courier New" w:hAnsi="Courier New" w:cs="Courier New"/>
               </w:rPr>
               <w:t>)</w:t>
             </w:r>
@@ -7050,7 +7074,7 @@
             <w:proofErr w:type="spellStart"/>
             <w:r>
               <w:rPr>
-                <w:rFonts w:ascii="Arial" w:hAnsi="Arial" w:cs="Arial"/>
+                <w:rFonts w:ascii="Courier New" w:hAnsi="Courier New" w:cs="Courier New"/>
               </w:rPr>
               <w:t>IsLoggedIn</w:t>
             </w:r>
@@ -7090,21 +7114,21 @@
           <w:p>
             <w:pPr>
               <w:rPr>
-                <w:rFonts w:ascii="Arial" w:hAnsi="Arial" w:cs="Arial"/>
+                <w:rFonts w:ascii="Courier New" w:hAnsi="Courier New" w:cs="Courier New"/>
               </w:rPr>
             </w:pPr>
             <w:proofErr w:type="spellStart"/>
             <w:proofErr w:type="gramStart"/>
             <w:r>
               <w:rPr>
-                <w:rFonts w:ascii="Arial" w:hAnsi="Arial" w:cs="Arial"/>
+                <w:rFonts w:ascii="Courier New" w:hAnsi="Courier New" w:cs="Courier New"/>
               </w:rPr>
               <w:t>GetEntry</w:t>
             </w:r>
             <w:proofErr w:type="spellEnd"/>
             <w:r>
               <w:rPr>
-                <w:rFonts w:ascii="Arial" w:hAnsi="Arial" w:cs="Arial"/>
+                <w:rFonts w:ascii="Courier New" w:hAnsi="Courier New" w:cs="Courier New"/>
               </w:rPr>
               <w:t>(</w:t>
             </w:r>
@@ -7112,28 +7136,28 @@
             <w:proofErr w:type="gramEnd"/>
             <w:r>
               <w:rPr>
-                <w:rFonts w:ascii="Arial" w:hAnsi="Arial" w:cs="Arial"/>
+                <w:rFonts w:ascii="Courier New" w:hAnsi="Courier New" w:cs="Courier New"/>
               </w:rPr>
               <w:t>entryId</w:t>
             </w:r>
             <w:proofErr w:type="spellEnd"/>
             <w:r>
               <w:rPr>
-                <w:rFonts w:ascii="Arial" w:hAnsi="Arial" w:cs="Arial"/>
+                <w:rFonts w:ascii="Courier New" w:hAnsi="Courier New" w:cs="Courier New"/>
               </w:rPr>
               <w:t xml:space="preserve">, </w:t>
             </w:r>
             <w:proofErr w:type="spellStart"/>
             <w:r>
               <w:rPr>
-                <w:rFonts w:ascii="Arial" w:hAnsi="Arial" w:cs="Arial"/>
+                <w:rFonts w:ascii="Courier New" w:hAnsi="Courier New" w:cs="Courier New"/>
               </w:rPr>
               <w:t>userId</w:t>
             </w:r>
             <w:proofErr w:type="spellEnd"/>
             <w:r>
               <w:rPr>
-                <w:rFonts w:ascii="Arial" w:hAnsi="Arial" w:cs="Arial"/>
+                <w:rFonts w:ascii="Courier New" w:hAnsi="Courier New" w:cs="Courier New"/>
               </w:rPr>
               <w:t>)</w:t>
             </w:r>
@@ -7158,7 +7182,7 @@
             <w:proofErr w:type="spellStart"/>
             <w:r>
               <w:rPr>
-                <w:rFonts w:ascii="Arial" w:hAnsi="Arial" w:cs="Arial"/>
+                <w:rFonts w:ascii="Courier New" w:hAnsi="Courier New" w:cs="Courier New"/>
               </w:rPr>
               <w:t>entryId</w:t>
             </w:r>
@@ -7173,14 +7197,14 @@
             <w:proofErr w:type="gramStart"/>
             <w:r>
               <w:rPr>
-                <w:rFonts w:ascii="Arial" w:hAnsi="Arial" w:cs="Arial"/>
+                <w:rFonts w:ascii="Courier New" w:hAnsi="Courier New" w:cs="Courier New"/>
               </w:rPr>
               <w:t>UserCanView</w:t>
             </w:r>
             <w:proofErr w:type="spellEnd"/>
             <w:r>
               <w:rPr>
-                <w:rFonts w:ascii="Arial" w:hAnsi="Arial" w:cs="Arial"/>
+                <w:rFonts w:ascii="Courier New" w:hAnsi="Courier New" w:cs="Courier New"/>
               </w:rPr>
               <w:t>(</w:t>
             </w:r>
@@ -7188,35 +7212,41 @@
             <w:proofErr w:type="gramEnd"/>
             <w:r>
               <w:rPr>
+                <w:rFonts w:ascii="Courier New" w:hAnsi="Courier New" w:cs="Courier New"/>
+              </w:rPr>
+              <w:t>entryId</w:t>
+            </w:r>
+            <w:proofErr w:type="spellEnd"/>
+            <w:r>
+              <w:rPr>
+                <w:rFonts w:ascii="Courier New" w:hAnsi="Courier New" w:cs="Courier New"/>
+              </w:rPr>
+              <w:t xml:space="preserve">, </w:t>
+            </w:r>
+            <w:proofErr w:type="spellStart"/>
+            <w:r>
+              <w:rPr>
+                <w:rFonts w:ascii="Courier New" w:hAnsi="Courier New" w:cs="Courier New"/>
+              </w:rPr>
+              <w:t>UserId</w:t>
+            </w:r>
+            <w:proofErr w:type="spellEnd"/>
+            <w:r>
+              <w:rPr>
+                <w:rFonts w:ascii="Courier New" w:hAnsi="Courier New" w:cs="Courier New"/>
+              </w:rPr>
+              <w:t>)</w:t>
+            </w:r>
+            <w:r>
+              <w:rPr>
                 <w:rFonts w:ascii="Arial" w:hAnsi="Arial" w:cs="Arial"/>
               </w:rPr>
-              <w:t>entryId</w:t>
-            </w:r>
-            <w:proofErr w:type="spellEnd"/>
-            <w:r>
-              <w:rPr>
-                <w:rFonts w:ascii="Arial" w:hAnsi="Arial" w:cs="Arial"/>
-              </w:rPr>
-              <w:t xml:space="preserve">, </w:t>
+              <w:t xml:space="preserve">), return the text content of the entry with ID </w:t>
             </w:r>
             <w:proofErr w:type="spellStart"/>
             <w:r>
               <w:rPr>
-                <w:rFonts w:ascii="Arial" w:hAnsi="Arial" w:cs="Arial"/>
-              </w:rPr>
-              <w:t>UserId</w:t>
-            </w:r>
-            <w:proofErr w:type="spellEnd"/>
-            <w:r>
-              <w:rPr>
-                <w:rFonts w:ascii="Arial" w:hAnsi="Arial" w:cs="Arial"/>
-              </w:rPr>
-              <w:t xml:space="preserve">)), return the text content of the entry with ID </w:t>
-            </w:r>
-            <w:proofErr w:type="spellStart"/>
-            <w:r>
-              <w:rPr>
-                <w:rFonts w:ascii="Arial" w:hAnsi="Arial" w:cs="Arial"/>
+                <w:rFonts w:ascii="Courier New" w:hAnsi="Courier New" w:cs="Courier New"/>
               </w:rPr>
               <w:t>entryId</w:t>
             </w:r>
@@ -7256,21 +7286,21 @@
           <w:p>
             <w:pPr>
               <w:rPr>
-                <w:rFonts w:ascii="Arial" w:hAnsi="Arial" w:cs="Arial"/>
+                <w:rFonts w:ascii="Courier New" w:hAnsi="Courier New" w:cs="Courier New"/>
               </w:rPr>
             </w:pPr>
             <w:proofErr w:type="spellStart"/>
             <w:proofErr w:type="gramStart"/>
             <w:r>
               <w:rPr>
-                <w:rFonts w:ascii="Arial" w:hAnsi="Arial" w:cs="Arial"/>
+                <w:rFonts w:ascii="Courier New" w:hAnsi="Courier New" w:cs="Courier New"/>
               </w:rPr>
               <w:t>SetContents</w:t>
             </w:r>
             <w:proofErr w:type="spellEnd"/>
             <w:r>
               <w:rPr>
-                <w:rFonts w:ascii="Arial" w:hAnsi="Arial" w:cs="Arial"/>
+                <w:rFonts w:ascii="Courier New" w:hAnsi="Courier New" w:cs="Courier New"/>
               </w:rPr>
               <w:t>(</w:t>
             </w:r>
@@ -7278,28 +7308,28 @@
             <w:proofErr w:type="gramEnd"/>
             <w:r>
               <w:rPr>
-                <w:rFonts w:ascii="Arial" w:hAnsi="Arial" w:cs="Arial"/>
+                <w:rFonts w:ascii="Courier New" w:hAnsi="Courier New" w:cs="Courier New"/>
               </w:rPr>
               <w:t>entryId</w:t>
             </w:r>
             <w:proofErr w:type="spellEnd"/>
             <w:r>
               <w:rPr>
-                <w:rFonts w:ascii="Arial" w:hAnsi="Arial" w:cs="Arial"/>
+                <w:rFonts w:ascii="Courier New" w:hAnsi="Courier New" w:cs="Courier New"/>
               </w:rPr>
               <w:t xml:space="preserve">, </w:t>
             </w:r>
             <w:proofErr w:type="spellStart"/>
             <w:r>
               <w:rPr>
-                <w:rFonts w:ascii="Arial" w:hAnsi="Arial" w:cs="Arial"/>
+                <w:rFonts w:ascii="Courier New" w:hAnsi="Courier New" w:cs="Courier New"/>
               </w:rPr>
               <w:t>userId</w:t>
             </w:r>
             <w:proofErr w:type="spellEnd"/>
             <w:r>
               <w:rPr>
-                <w:rFonts w:ascii="Arial" w:hAnsi="Arial" w:cs="Arial"/>
+                <w:rFonts w:ascii="Courier New" w:hAnsi="Courier New" w:cs="Courier New"/>
               </w:rPr>
               <w:t>, contents)</w:t>
             </w:r>
@@ -7325,14 +7355,14 @@
             <w:proofErr w:type="gramStart"/>
             <w:r>
               <w:rPr>
-                <w:rFonts w:ascii="Arial" w:hAnsi="Arial" w:cs="Arial"/>
+                <w:rFonts w:ascii="Courier New" w:hAnsi="Courier New" w:cs="Courier New"/>
               </w:rPr>
               <w:t>UserCanEdit</w:t>
             </w:r>
             <w:proofErr w:type="spellEnd"/>
             <w:r>
               <w:rPr>
-                <w:rFonts w:ascii="Arial" w:hAnsi="Arial" w:cs="Arial"/>
+                <w:rFonts w:ascii="Courier New" w:hAnsi="Courier New" w:cs="Courier New"/>
               </w:rPr>
               <w:t>(</w:t>
             </w:r>
@@ -7340,30 +7370,36 @@
             <w:proofErr w:type="gramEnd"/>
             <w:r>
               <w:rPr>
+                <w:rFonts w:ascii="Courier New" w:hAnsi="Courier New" w:cs="Courier New"/>
+              </w:rPr>
+              <w:t>entryId</w:t>
+            </w:r>
+            <w:proofErr w:type="spellEnd"/>
+            <w:r>
+              <w:rPr>
+                <w:rFonts w:ascii="Courier New" w:hAnsi="Courier New" w:cs="Courier New"/>
+              </w:rPr>
+              <w:t xml:space="preserve">, </w:t>
+            </w:r>
+            <w:proofErr w:type="spellStart"/>
+            <w:r>
+              <w:rPr>
+                <w:rFonts w:ascii="Courier New" w:hAnsi="Courier New" w:cs="Courier New"/>
+              </w:rPr>
+              <w:t>userId</w:t>
+            </w:r>
+            <w:proofErr w:type="spellEnd"/>
+            <w:r>
+              <w:rPr>
+                <w:rFonts w:ascii="Courier New" w:hAnsi="Courier New" w:cs="Courier New"/>
+              </w:rPr>
+              <w:t>)</w:t>
+            </w:r>
+            <w:r>
+              <w:rPr>
                 <w:rFonts w:ascii="Arial" w:hAnsi="Arial" w:cs="Arial"/>
               </w:rPr>
-              <w:t>entryId</w:t>
-            </w:r>
-            <w:proofErr w:type="spellEnd"/>
-            <w:r>
-              <w:rPr>
-                <w:rFonts w:ascii="Arial" w:hAnsi="Arial" w:cs="Arial"/>
-              </w:rPr>
-              <w:t xml:space="preserve">, </w:t>
-            </w:r>
-            <w:proofErr w:type="spellStart"/>
-            <w:r>
-              <w:rPr>
-                <w:rFonts w:ascii="Arial" w:hAnsi="Arial" w:cs="Arial"/>
-              </w:rPr>
-              <w:t>userId</w:t>
-            </w:r>
-            <w:proofErr w:type="spellEnd"/>
-            <w:r>
-              <w:rPr>
-                <w:rFonts w:ascii="Arial" w:hAnsi="Arial" w:cs="Arial"/>
-              </w:rPr>
-              <w:t xml:space="preserve">)), set the text of </w:t>
+              <w:t xml:space="preserve">), set the text of </w:t>
             </w:r>
             <w:r>
               <w:rPr>
@@ -7375,16 +7411,28 @@
             <w:proofErr w:type="spellStart"/>
             <w:r>
               <w:rPr>
+                <w:rFonts w:ascii="Courier New" w:hAnsi="Courier New" w:cs="Courier New"/>
+              </w:rPr>
+              <w:t>entryId</w:t>
+            </w:r>
+            <w:proofErr w:type="spellEnd"/>
+            <w:r>
+              <w:rPr>
                 <w:rFonts w:ascii="Arial" w:hAnsi="Arial" w:cs="Arial"/>
               </w:rPr>
-              <w:t>entryId</w:t>
-            </w:r>
-            <w:proofErr w:type="spellEnd"/>
+              <w:t xml:space="preserve"> to given </w:t>
+            </w:r>
+            <w:r>
+              <w:rPr>
+                <w:rFonts w:ascii="Courier New" w:hAnsi="Courier New" w:cs="Courier New"/>
+              </w:rPr>
+              <w:t>contents</w:t>
+            </w:r>
             <w:r>
               <w:rPr>
                 <w:rFonts w:ascii="Arial" w:hAnsi="Arial" w:cs="Arial"/>
               </w:rPr>
-              <w:t xml:space="preserve"> to given contents.</w:t>
+              <w:t>.</w:t>
             </w:r>
           </w:p>
         </w:tc>
@@ -7416,13 +7464,13 @@
           <w:p>
             <w:pPr>
               <w:rPr>
-                <w:rFonts w:ascii="Arial" w:hAnsi="Arial" w:cs="Arial"/>
+                <w:rFonts w:ascii="Courier New" w:hAnsi="Courier New" w:cs="Courier New"/>
               </w:rPr>
             </w:pPr>
             <w:proofErr w:type="gramStart"/>
             <w:r>
               <w:rPr>
-                <w:rFonts w:ascii="Arial" w:hAnsi="Arial" w:cs="Arial"/>
+                <w:rFonts w:ascii="Courier New" w:hAnsi="Courier New" w:cs="Courier New"/>
               </w:rPr>
               <w:t>Delete(</w:t>
             </w:r>
@@ -7430,28 +7478,28 @@
             <w:proofErr w:type="gramEnd"/>
             <w:r>
               <w:rPr>
-                <w:rFonts w:ascii="Arial" w:hAnsi="Arial" w:cs="Arial"/>
+                <w:rFonts w:ascii="Courier New" w:hAnsi="Courier New" w:cs="Courier New"/>
               </w:rPr>
               <w:t>entryId</w:t>
             </w:r>
             <w:proofErr w:type="spellEnd"/>
             <w:r>
               <w:rPr>
-                <w:rFonts w:ascii="Arial" w:hAnsi="Arial" w:cs="Arial"/>
+                <w:rFonts w:ascii="Courier New" w:hAnsi="Courier New" w:cs="Courier New"/>
               </w:rPr>
               <w:t xml:space="preserve">, </w:t>
             </w:r>
             <w:proofErr w:type="spellStart"/>
             <w:r>
               <w:rPr>
-                <w:rFonts w:ascii="Arial" w:hAnsi="Arial" w:cs="Arial"/>
+                <w:rFonts w:ascii="Courier New" w:hAnsi="Courier New" w:cs="Courier New"/>
               </w:rPr>
               <w:t>userId</w:t>
             </w:r>
             <w:proofErr w:type="spellEnd"/>
             <w:r>
               <w:rPr>
-                <w:rFonts w:ascii="Arial" w:hAnsi="Arial" w:cs="Arial"/>
+                <w:rFonts w:ascii="Courier New" w:hAnsi="Courier New" w:cs="Courier New"/>
               </w:rPr>
               <w:t>)</w:t>
             </w:r>
@@ -7477,14 +7525,14 @@
             <w:proofErr w:type="gramStart"/>
             <w:r>
               <w:rPr>
-                <w:rFonts w:ascii="Arial" w:hAnsi="Arial" w:cs="Arial"/>
+                <w:rFonts w:ascii="Courier New" w:hAnsi="Courier New" w:cs="Courier New"/>
               </w:rPr>
               <w:t>UserCanEdit</w:t>
             </w:r>
             <w:proofErr w:type="spellEnd"/>
             <w:r>
               <w:rPr>
-                <w:rFonts w:ascii="Arial" w:hAnsi="Arial" w:cs="Arial"/>
+                <w:rFonts w:ascii="Courier New" w:hAnsi="Courier New" w:cs="Courier New"/>
               </w:rPr>
               <w:t>(</w:t>
             </w:r>
@@ -7492,35 +7540,41 @@
             <w:proofErr w:type="gramEnd"/>
             <w:r>
               <w:rPr>
+                <w:rFonts w:ascii="Courier New" w:hAnsi="Courier New" w:cs="Courier New"/>
+              </w:rPr>
+              <w:t>entryId</w:t>
+            </w:r>
+            <w:proofErr w:type="spellEnd"/>
+            <w:r>
+              <w:rPr>
+                <w:rFonts w:ascii="Courier New" w:hAnsi="Courier New" w:cs="Courier New"/>
+              </w:rPr>
+              <w:t xml:space="preserve">, </w:t>
+            </w:r>
+            <w:proofErr w:type="spellStart"/>
+            <w:r>
+              <w:rPr>
+                <w:rFonts w:ascii="Courier New" w:hAnsi="Courier New" w:cs="Courier New"/>
+              </w:rPr>
+              <w:t>userId</w:t>
+            </w:r>
+            <w:proofErr w:type="spellEnd"/>
+            <w:r>
+              <w:rPr>
+                <w:rFonts w:ascii="Courier New" w:hAnsi="Courier New" w:cs="Courier New"/>
+              </w:rPr>
+              <w:t>)</w:t>
+            </w:r>
+            <w:r>
+              <w:rPr>
                 <w:rFonts w:ascii="Arial" w:hAnsi="Arial" w:cs="Arial"/>
               </w:rPr>
-              <w:t>entryId</w:t>
-            </w:r>
-            <w:proofErr w:type="spellEnd"/>
-            <w:r>
-              <w:rPr>
-                <w:rFonts w:ascii="Arial" w:hAnsi="Arial" w:cs="Arial"/>
-              </w:rPr>
-              <w:t xml:space="preserve">, </w:t>
+              <w:t xml:space="preserve">), delete the entry with ID </w:t>
             </w:r>
             <w:proofErr w:type="spellStart"/>
             <w:r>
               <w:rPr>
-                <w:rFonts w:ascii="Arial" w:hAnsi="Arial" w:cs="Arial"/>
-              </w:rPr>
-              <w:t>userId</w:t>
-            </w:r>
-            <w:proofErr w:type="spellEnd"/>
-            <w:r>
-              <w:rPr>
-                <w:rFonts w:ascii="Arial" w:hAnsi="Arial" w:cs="Arial"/>
-              </w:rPr>
-              <w:t xml:space="preserve">)), delete the entry with ID </w:t>
-            </w:r>
-            <w:proofErr w:type="spellStart"/>
-            <w:r>
-              <w:rPr>
-                <w:rFonts w:ascii="Arial" w:hAnsi="Arial" w:cs="Arial"/>
+                <w:rFonts w:ascii="Courier New" w:hAnsi="Courier New" w:cs="Courier New"/>
               </w:rPr>
               <w:t>entryId</w:t>
             </w:r>
@@ -7560,28 +7614,28 @@
           <w:p>
             <w:pPr>
               <w:rPr>
-                <w:rFonts w:ascii="Arial" w:hAnsi="Arial" w:cs="Arial"/>
+                <w:rFonts w:ascii="Courier New" w:hAnsi="Courier New" w:cs="Courier New"/>
               </w:rPr>
             </w:pPr>
             <w:proofErr w:type="spellStart"/>
             <w:proofErr w:type="gramStart"/>
             <w:r>
               <w:rPr>
-                <w:rFonts w:ascii="Arial" w:hAnsi="Arial" w:cs="Arial"/>
+                <w:rFonts w:ascii="Courier New" w:hAnsi="Courier New" w:cs="Courier New"/>
               </w:rPr>
               <w:t>GetEntries</w:t>
             </w:r>
             <w:proofErr w:type="spellEnd"/>
             <w:r>
               <w:rPr>
-                <w:rFonts w:ascii="Arial" w:hAnsi="Arial" w:cs="Arial"/>
+                <w:rFonts w:ascii="Courier New" w:hAnsi="Courier New" w:cs="Courier New"/>
               </w:rPr>
               <w:t>(</w:t>
             </w:r>
             <w:proofErr w:type="gramEnd"/>
             <w:r>
               <w:rPr>
-                <w:rFonts w:ascii="Arial" w:hAnsi="Arial" w:cs="Arial"/>
+                <w:rFonts w:ascii="Courier New" w:hAnsi="Courier New" w:cs="Courier New"/>
               </w:rPr>
               <w:t>)</w:t>
             </w:r>
@@ -7606,7 +7660,7 @@
             <w:proofErr w:type="spellStart"/>
             <w:r>
               <w:rPr>
-                <w:rFonts w:ascii="Arial" w:hAnsi="Arial" w:cs="Arial"/>
+                <w:rFonts w:ascii="Courier New" w:hAnsi="Courier New" w:cs="Courier New"/>
               </w:rPr>
               <w:t>IsLoggedIn</w:t>
             </w:r>
@@ -7646,28 +7700,28 @@
           <w:p>
             <w:pPr>
               <w:rPr>
-                <w:rFonts w:ascii="Arial" w:hAnsi="Arial" w:cs="Arial"/>
+                <w:rFonts w:ascii="Courier New" w:hAnsi="Courier New" w:cs="Courier New"/>
               </w:rPr>
             </w:pPr>
             <w:proofErr w:type="spellStart"/>
             <w:proofErr w:type="gramStart"/>
             <w:r>
               <w:rPr>
-                <w:rFonts w:ascii="Arial" w:hAnsi="Arial" w:cs="Arial"/>
+                <w:rFonts w:ascii="Courier New" w:hAnsi="Courier New" w:cs="Courier New"/>
               </w:rPr>
               <w:t>GetViewableEntries</w:t>
             </w:r>
             <w:proofErr w:type="spellEnd"/>
             <w:r>
               <w:rPr>
-                <w:rFonts w:ascii="Arial" w:hAnsi="Arial" w:cs="Arial"/>
+                <w:rFonts w:ascii="Courier New" w:hAnsi="Courier New" w:cs="Courier New"/>
               </w:rPr>
               <w:t>(</w:t>
             </w:r>
             <w:proofErr w:type="gramEnd"/>
             <w:r>
               <w:rPr>
-                <w:rFonts w:ascii="Arial" w:hAnsi="Arial" w:cs="Arial"/>
+                <w:rFonts w:ascii="Courier New" w:hAnsi="Courier New" w:cs="Courier New"/>
               </w:rPr>
               <w:t>)</w:t>
             </w:r>
@@ -7693,36 +7747,42 @@
             <w:proofErr w:type="gramStart"/>
             <w:r>
               <w:rPr>
+                <w:rFonts w:ascii="Courier New" w:hAnsi="Courier New" w:cs="Courier New"/>
+              </w:rPr>
+              <w:t>GetEntries</w:t>
+            </w:r>
+            <w:proofErr w:type="spellEnd"/>
+            <w:r>
+              <w:rPr>
+                <w:rFonts w:ascii="Courier New" w:hAnsi="Courier New" w:cs="Courier New"/>
+              </w:rPr>
+              <w:t>(</w:t>
+            </w:r>
+            <w:proofErr w:type="gramEnd"/>
+            <w:r>
+              <w:rPr>
+                <w:rFonts w:ascii="Courier New" w:hAnsi="Courier New" w:cs="Courier New"/>
+              </w:rPr>
+              <w:t>)</w:t>
+            </w:r>
+            <w:r>
+              <w:rPr>
                 <w:rFonts w:ascii="Arial" w:hAnsi="Arial" w:cs="Arial"/>
               </w:rPr>
-              <w:t>GetEntries</w:t>
-            </w:r>
-            <w:proofErr w:type="spellEnd"/>
-            <w:r>
-              <w:rPr>
-                <w:rFonts w:ascii="Arial" w:hAnsi="Arial" w:cs="Arial"/>
-              </w:rPr>
-              <w:t>(</w:t>
-            </w:r>
-            <w:proofErr w:type="gramEnd"/>
-            <w:r>
-              <w:rPr>
-                <w:rFonts w:ascii="Arial" w:hAnsi="Arial" w:cs="Arial"/>
-              </w:rPr>
-              <w:t xml:space="preserve">) and returns only the entries the currently logged in user has permission to view but not edit. Use the </w:t>
+              <w:t xml:space="preserve"> and returns only the entries the currently logged in user has permission to view but not edit. Use the </w:t>
             </w:r>
             <w:proofErr w:type="spellStart"/>
             <w:proofErr w:type="gramStart"/>
             <w:r>
               <w:rPr>
-                <w:rFonts w:ascii="Arial" w:hAnsi="Arial" w:cs="Arial"/>
+                <w:rFonts w:ascii="Courier New" w:hAnsi="Courier New" w:cs="Courier New"/>
               </w:rPr>
               <w:t>UserCanView</w:t>
             </w:r>
             <w:proofErr w:type="spellEnd"/>
             <w:r>
               <w:rPr>
-                <w:rFonts w:ascii="Arial" w:hAnsi="Arial" w:cs="Arial"/>
+                <w:rFonts w:ascii="Courier New" w:hAnsi="Courier New" w:cs="Courier New"/>
               </w:rPr>
               <w:t>(</w:t>
             </w:r>
@@ -7730,72 +7790,84 @@
             <w:proofErr w:type="gramEnd"/>
             <w:r>
               <w:rPr>
+                <w:rFonts w:ascii="Courier New" w:hAnsi="Courier New" w:cs="Courier New"/>
+              </w:rPr>
+              <w:t>entryId</w:t>
+            </w:r>
+            <w:proofErr w:type="spellEnd"/>
+            <w:r>
+              <w:rPr>
+                <w:rFonts w:ascii="Courier New" w:hAnsi="Courier New" w:cs="Courier New"/>
+              </w:rPr>
+              <w:t xml:space="preserve">, </w:t>
+            </w:r>
+            <w:proofErr w:type="spellStart"/>
+            <w:r>
+              <w:rPr>
+                <w:rFonts w:ascii="Courier New" w:hAnsi="Courier New" w:cs="Courier New"/>
+              </w:rPr>
+              <w:t>userId</w:t>
+            </w:r>
+            <w:proofErr w:type="spellEnd"/>
+            <w:r>
+              <w:rPr>
+                <w:rFonts w:ascii="Courier New" w:hAnsi="Courier New" w:cs="Courier New"/>
+              </w:rPr>
+              <w:t>)</w:t>
+            </w:r>
+            <w:r>
+              <w:rPr>
                 <w:rFonts w:ascii="Arial" w:hAnsi="Arial" w:cs="Arial"/>
               </w:rPr>
+              <w:t xml:space="preserve"> and </w:t>
+            </w:r>
+            <w:proofErr w:type="spellStart"/>
+            <w:r>
+              <w:rPr>
+                <w:rFonts w:ascii="Courier New" w:hAnsi="Courier New" w:cs="Courier New"/>
+              </w:rPr>
+              <w:t>UserCanEdit</w:t>
+            </w:r>
+            <w:proofErr w:type="spellEnd"/>
+            <w:r>
+              <w:rPr>
+                <w:rFonts w:ascii="Courier New" w:hAnsi="Courier New" w:cs="Courier New"/>
+              </w:rPr>
+              <w:t>(</w:t>
+            </w:r>
+            <w:proofErr w:type="spellStart"/>
+            <w:r>
+              <w:rPr>
+                <w:rFonts w:ascii="Courier New" w:hAnsi="Courier New" w:cs="Courier New"/>
+              </w:rPr>
               <w:t>entryId</w:t>
             </w:r>
             <w:proofErr w:type="spellEnd"/>
             <w:r>
               <w:rPr>
+                <w:rFonts w:ascii="Courier New" w:hAnsi="Courier New" w:cs="Courier New"/>
+              </w:rPr>
+              <w:t xml:space="preserve">, </w:t>
+            </w:r>
+            <w:proofErr w:type="spellStart"/>
+            <w:r>
+              <w:rPr>
+                <w:rFonts w:ascii="Courier New" w:hAnsi="Courier New" w:cs="Courier New"/>
+              </w:rPr>
+              <w:t>userId</w:t>
+            </w:r>
+            <w:proofErr w:type="spellEnd"/>
+            <w:r>
+              <w:rPr>
+                <w:rFonts w:ascii="Courier New" w:hAnsi="Courier New" w:cs="Courier New"/>
+              </w:rPr>
+              <w:t>)</w:t>
+            </w:r>
+            <w:r>
+              <w:rPr>
                 <w:rFonts w:ascii="Arial" w:hAnsi="Arial" w:cs="Arial"/>
               </w:rPr>
-              <w:t xml:space="preserve">, </w:t>
-            </w:r>
-            <w:proofErr w:type="spellStart"/>
-            <w:r>
-              <w:rPr>
-                <w:rFonts w:ascii="Arial" w:hAnsi="Arial" w:cs="Arial"/>
-              </w:rPr>
-              <w:t>userId</w:t>
-            </w:r>
-            <w:proofErr w:type="spellEnd"/>
-            <w:r>
-              <w:rPr>
-                <w:rFonts w:ascii="Arial" w:hAnsi="Arial" w:cs="Arial"/>
-              </w:rPr>
-              <w:t xml:space="preserve">) and </w:t>
-            </w:r>
-            <w:proofErr w:type="spellStart"/>
-            <w:r>
-              <w:rPr>
-                <w:rFonts w:ascii="Arial" w:hAnsi="Arial" w:cs="Arial"/>
-              </w:rPr>
-              <w:t>UserCanEdit</w:t>
-            </w:r>
-            <w:proofErr w:type="spellEnd"/>
-            <w:r>
-              <w:rPr>
-                <w:rFonts w:ascii="Arial" w:hAnsi="Arial" w:cs="Arial"/>
-              </w:rPr>
-              <w:t>(</w:t>
-            </w:r>
-            <w:proofErr w:type="spellStart"/>
-            <w:r>
-              <w:rPr>
-                <w:rFonts w:ascii="Arial" w:hAnsi="Arial" w:cs="Arial"/>
-              </w:rPr>
-              <w:t>entryId</w:t>
-            </w:r>
-            <w:proofErr w:type="spellEnd"/>
-            <w:r>
-              <w:rPr>
-                <w:rFonts w:ascii="Arial" w:hAnsi="Arial" w:cs="Arial"/>
-              </w:rPr>
-              <w:t xml:space="preserve">, </w:t>
-            </w:r>
-            <w:proofErr w:type="spellStart"/>
-            <w:r>
-              <w:rPr>
-                <w:rFonts w:ascii="Arial" w:hAnsi="Arial" w:cs="Arial"/>
-              </w:rPr>
-              <w:t>userId</w:t>
-            </w:r>
-            <w:proofErr w:type="spellEnd"/>
-            <w:r>
-              <w:rPr>
-                <w:rFonts w:ascii="Arial" w:hAnsi="Arial" w:cs="Arial"/>
-              </w:rPr>
-              <w:t>) functions to perform the sorting.</w:t>
+              <w:t xml:space="preserve"> functions to perform the sorting.</w:t>
             </w:r>
           </w:p>
         </w:tc>
@@ -7826,21 +7898,21 @@
           <w:p>
             <w:pPr>
               <w:rPr>
-                <w:rFonts w:ascii="Arial" w:hAnsi="Arial" w:cs="Arial"/>
+                <w:rFonts w:ascii="Courier New" w:hAnsi="Courier New" w:cs="Courier New"/>
               </w:rPr>
             </w:pPr>
             <w:proofErr w:type="spellStart"/>
             <w:proofErr w:type="gramStart"/>
             <w:r>
               <w:rPr>
-                <w:rFonts w:ascii="Arial" w:hAnsi="Arial" w:cs="Arial"/>
+                <w:rFonts w:ascii="Courier New" w:hAnsi="Courier New" w:cs="Courier New"/>
               </w:rPr>
               <w:t>UserCanView</w:t>
             </w:r>
             <w:proofErr w:type="spellEnd"/>
             <w:r>
               <w:rPr>
-                <w:rFonts w:ascii="Arial" w:hAnsi="Arial" w:cs="Arial"/>
+                <w:rFonts w:ascii="Courier New" w:hAnsi="Courier New" w:cs="Courier New"/>
               </w:rPr>
               <w:t>(</w:t>
             </w:r>
@@ -7848,28 +7920,28 @@
             <w:proofErr w:type="gramEnd"/>
             <w:r>
               <w:rPr>
-                <w:rFonts w:ascii="Arial" w:hAnsi="Arial" w:cs="Arial"/>
+                <w:rFonts w:ascii="Courier New" w:hAnsi="Courier New" w:cs="Courier New"/>
               </w:rPr>
               <w:t>entryId</w:t>
             </w:r>
             <w:proofErr w:type="spellEnd"/>
             <w:r>
               <w:rPr>
-                <w:rFonts w:ascii="Arial" w:hAnsi="Arial" w:cs="Arial"/>
+                <w:rFonts w:ascii="Courier New" w:hAnsi="Courier New" w:cs="Courier New"/>
               </w:rPr>
               <w:t xml:space="preserve">, </w:t>
             </w:r>
             <w:proofErr w:type="spellStart"/>
             <w:r>
               <w:rPr>
-                <w:rFonts w:ascii="Arial" w:hAnsi="Arial" w:cs="Arial"/>
+                <w:rFonts w:ascii="Courier New" w:hAnsi="Courier New" w:cs="Courier New"/>
               </w:rPr>
               <w:t>userId</w:t>
             </w:r>
             <w:proofErr w:type="spellEnd"/>
             <w:r>
               <w:rPr>
-                <w:rFonts w:ascii="Arial" w:hAnsi="Arial" w:cs="Arial"/>
+                <w:rFonts w:ascii="Courier New" w:hAnsi="Courier New" w:cs="Courier New"/>
               </w:rPr>
               <w:t>)</w:t>
             </w:r>
@@ -7894,21 +7966,21 @@
             <w:proofErr w:type="spellStart"/>
             <w:r>
               <w:rPr>
+                <w:rFonts w:ascii="Courier New" w:hAnsi="Courier New" w:cs="Courier New"/>
+              </w:rPr>
+              <w:t>userId</w:t>
+            </w:r>
+            <w:proofErr w:type="spellEnd"/>
+            <w:r>
+              <w:rPr>
                 <w:rFonts w:ascii="Arial" w:hAnsi="Arial" w:cs="Arial"/>
               </w:rPr>
-              <w:t>userId</w:t>
-            </w:r>
-            <w:proofErr w:type="spellEnd"/>
-            <w:r>
-              <w:rPr>
-                <w:rFonts w:ascii="Arial" w:hAnsi="Arial" w:cs="Arial"/>
-              </w:rPr>
               <w:t xml:space="preserve"> can view an entry with ID </w:t>
             </w:r>
             <w:proofErr w:type="spellStart"/>
             <w:r>
               <w:rPr>
-                <w:rFonts w:ascii="Arial" w:hAnsi="Arial" w:cs="Arial"/>
+                <w:rFonts w:ascii="Courier New" w:hAnsi="Courier New" w:cs="Courier New"/>
               </w:rPr>
               <w:t>entryId</w:t>
             </w:r>
@@ -7948,21 +8020,21 @@
           <w:p>
             <w:pPr>
               <w:rPr>
-                <w:rFonts w:ascii="Arial" w:hAnsi="Arial" w:cs="Arial"/>
+                <w:rFonts w:ascii="Courier New" w:hAnsi="Courier New" w:cs="Courier New"/>
               </w:rPr>
             </w:pPr>
             <w:proofErr w:type="spellStart"/>
             <w:proofErr w:type="gramStart"/>
             <w:r>
               <w:rPr>
-                <w:rFonts w:ascii="Arial" w:hAnsi="Arial" w:cs="Arial"/>
+                <w:rFonts w:ascii="Courier New" w:hAnsi="Courier New" w:cs="Courier New"/>
               </w:rPr>
               <w:t>UserCanEdit</w:t>
             </w:r>
             <w:proofErr w:type="spellEnd"/>
             <w:r>
               <w:rPr>
-                <w:rFonts w:ascii="Arial" w:hAnsi="Arial" w:cs="Arial"/>
+                <w:rFonts w:ascii="Courier New" w:hAnsi="Courier New" w:cs="Courier New"/>
               </w:rPr>
               <w:t>(</w:t>
             </w:r>
@@ -7970,28 +8042,28 @@
             <w:proofErr w:type="gramEnd"/>
             <w:r>
               <w:rPr>
-                <w:rFonts w:ascii="Arial" w:hAnsi="Arial" w:cs="Arial"/>
+                <w:rFonts w:ascii="Courier New" w:hAnsi="Courier New" w:cs="Courier New"/>
               </w:rPr>
               <w:t>entryId</w:t>
             </w:r>
             <w:proofErr w:type="spellEnd"/>
             <w:r>
               <w:rPr>
-                <w:rFonts w:ascii="Arial" w:hAnsi="Arial" w:cs="Arial"/>
+                <w:rFonts w:ascii="Courier New" w:hAnsi="Courier New" w:cs="Courier New"/>
               </w:rPr>
               <w:t xml:space="preserve">, </w:t>
             </w:r>
             <w:proofErr w:type="spellStart"/>
             <w:r>
               <w:rPr>
-                <w:rFonts w:ascii="Arial" w:hAnsi="Arial" w:cs="Arial"/>
+                <w:rFonts w:ascii="Courier New" w:hAnsi="Courier New" w:cs="Courier New"/>
               </w:rPr>
               <w:t>userId</w:t>
             </w:r>
             <w:proofErr w:type="spellEnd"/>
             <w:r>
               <w:rPr>
-                <w:rFonts w:ascii="Arial" w:hAnsi="Arial" w:cs="Arial"/>
+                <w:rFonts w:ascii="Courier New" w:hAnsi="Courier New" w:cs="Courier New"/>
               </w:rPr>
               <w:t>)</w:t>
             </w:r>
@@ -8016,21 +8088,21 @@
             <w:proofErr w:type="spellStart"/>
             <w:r>
               <w:rPr>
+                <w:rFonts w:ascii="Courier New" w:hAnsi="Courier New" w:cs="Courier New"/>
+              </w:rPr>
+              <w:t>userId</w:t>
+            </w:r>
+            <w:proofErr w:type="spellEnd"/>
+            <w:r>
+              <w:rPr>
                 <w:rFonts w:ascii="Arial" w:hAnsi="Arial" w:cs="Arial"/>
               </w:rPr>
-              <w:t>userId</w:t>
-            </w:r>
-            <w:proofErr w:type="spellEnd"/>
-            <w:r>
-              <w:rPr>
-                <w:rFonts w:ascii="Arial" w:hAnsi="Arial" w:cs="Arial"/>
-              </w:rPr>
               <w:t xml:space="preserve"> can edit an entry with ID </w:t>
             </w:r>
             <w:proofErr w:type="spellStart"/>
             <w:r>
               <w:rPr>
-                <w:rFonts w:ascii="Arial" w:hAnsi="Arial" w:cs="Arial"/>
+                <w:rFonts w:ascii="Courier New" w:hAnsi="Courier New" w:cs="Courier New"/>
               </w:rPr>
               <w:t>entryId</w:t>
             </w:r>

</xml_diff>

<commit_message>
Added initial revision number, did some other general cleanup
</commit_message>
<xml_diff>
--- a/CS 320 - Project SRS v1.docx
+++ b/CS 320 - Project SRS v1.docx
@@ -2078,7 +2078,7 @@
               <w:suppressAutoHyphens/>
             </w:pPr>
             <w:r>
-              <w:t>Draft Type and Number</w:t>
+              <w:t>v1.0</w:t>
             </w:r>
           </w:p>
         </w:tc>
@@ -2098,7 +2098,23 @@
               <w:pStyle w:val="Table-Text"/>
             </w:pPr>
             <w:r>
-              <w:t>Full Name</w:t>
+              <w:t>Malcolm Anderson</w:t>
+            </w:r>
+          </w:p>
+          <w:p>
+            <w:pPr>
+              <w:pStyle w:val="Table-Text"/>
+            </w:pPr>
+            <w:r>
+              <w:t>Chase Jamieson</w:t>
+            </w:r>
+          </w:p>
+          <w:p>
+            <w:pPr>
+              <w:pStyle w:val="Table-Text"/>
+            </w:pPr>
+            <w:r>
+              <w:t>Tony Maniscalco</w:t>
             </w:r>
           </w:p>
         </w:tc>
@@ -2118,7 +2134,7 @@
               <w:pStyle w:val="Table-Text"/>
             </w:pPr>
             <w:r>
-              <w:t>Information about the revision. This table does not need to be filled in whenever a document is touched, only when the version is being upgraded.</w:t>
+              <w:t>Initial draft of the SRS document, describing the product.</w:t>
             </w:r>
           </w:p>
         </w:tc>
@@ -2139,7 +2155,7 @@
               <w:jc w:val="center"/>
             </w:pPr>
             <w:r>
-              <w:t>00/00/00</w:t>
+              <w:t>11/06/20</w:t>
             </w:r>
           </w:p>
         </w:tc>
@@ -3519,33 +3535,7 @@
           <w:sz w:val="22"/>
           <w:szCs w:val="22"/>
         </w:rPr>
-        <w:t xml:space="preserve">). Most of the text in this document will use the sans-serif Arial font, but when computer code is discussed, it will be written in the </w:t>
-      </w:r>
-      <w:commentRangeStart w:id="22"/>
-      <w:r>
-        <w:rPr>
-          <w:rFonts w:ascii="Arial" w:hAnsi="Arial" w:cs="Arial"/>
-          <w:color w:val="000000"/>
-          <w:sz w:val="22"/>
-          <w:szCs w:val="22"/>
-        </w:rPr>
-        <w:t xml:space="preserve">monospace Courier New </w:t>
-      </w:r>
-      <w:commentRangeEnd w:id="22"/>
-      <w:r>
-        <w:rPr>
-          <w:rStyle w:val="CommentReference"/>
-        </w:rPr>
-        <w:commentReference w:id="22"/>
-      </w:r>
-      <w:r>
-        <w:rPr>
-          <w:rFonts w:ascii="Arial" w:hAnsi="Arial" w:cs="Arial"/>
-          <w:color w:val="000000"/>
-          <w:sz w:val="22"/>
-          <w:szCs w:val="22"/>
-        </w:rPr>
-        <w:t>font. Key words may be bolded in order to emphasize their importance. Lists may be used to make collections of content easier to read. If the list items are numbered, then their order is important; if they are bulleted, the items have no particular order.</w:t>
+        <w:t>). Most of the text in this document will use the sans-serif Arial font, but when computer code is discussed, it will be written in the monospace Courier New font. Key words may be bolded in order to emphasize their importance. Lists may be used to make collections of content easier to read. If the list items are numbered, then their order is important; if they are bulleted, the items have no particular order.</w:t>
       </w:r>
     </w:p>
     <w:p/>
@@ -3560,55 +3550,28 @@
           <w:rFonts w:ascii="Arial" w:hAnsi="Arial"/>
         </w:rPr>
       </w:pPr>
-      <w:bookmarkStart w:id="23" w:name="_Toc439994672"/>
-      <w:bookmarkStart w:id="24" w:name="_Toc113291695"/>
+      <w:bookmarkStart w:id="22" w:name="_Toc439994672"/>
+      <w:bookmarkStart w:id="23" w:name="_Toc113291695"/>
       <w:r>
         <w:rPr>
           <w:rFonts w:ascii="Arial" w:hAnsi="Arial"/>
         </w:rPr>
         <w:t>References</w:t>
       </w:r>
+      <w:bookmarkEnd w:id="22"/>
+      <w:r>
+        <w:rPr>
+          <w:rFonts w:ascii="Arial" w:hAnsi="Arial"/>
+        </w:rPr>
+        <w:t xml:space="preserve"> and Acknowledgments</w:t>
+      </w:r>
       <w:bookmarkEnd w:id="23"/>
-      <w:r>
-        <w:rPr>
-          <w:rFonts w:ascii="Arial" w:hAnsi="Arial"/>
-        </w:rPr>
-        <w:t xml:space="preserve"> and Acknowledgments</w:t>
-      </w:r>
-      <w:bookmarkEnd w:id="24"/>
     </w:p>
     <w:p>
       <w:pPr>
         <w:pStyle w:val="template"/>
         <w:jc w:val="both"/>
       </w:pPr>
-      <w:r>
-        <w:t>&lt;</w:t>
-      </w:r>
-      <w:r>
-        <w:rPr>
-          <w:color w:val="0000FF"/>
-        </w:rPr>
-        <w:t>List any other documents or Web addresses to which this SRS refers. These may include user interface style guides, contracts, standards, system requirements specifications, use case documents, or a vision and scope document.</w:t>
-      </w:r>
-      <w:r>
-        <w:t xml:space="preserve"> </w:t>
-      </w:r>
-    </w:p>
-    <w:p>
-      <w:pPr>
-        <w:pStyle w:val="template"/>
-        <w:jc w:val="both"/>
-      </w:pPr>
-    </w:p>
-    <w:p>
-      <w:pPr>
-        <w:pStyle w:val="template"/>
-        <w:jc w:val="both"/>
-      </w:pPr>
-      <w:r>
-        <w:t>TO DO: Use the standard IEEE citation guide (attached) for this section.&gt;</w:t>
-      </w:r>
       <w:r>
         <w:br w:type="page"/>
       </w:r>
@@ -3633,8 +3596,8 @@
           <w:color w:val="FFFFFF"/>
         </w:rPr>
       </w:pPr>
-      <w:bookmarkStart w:id="25" w:name="_Toc439994673"/>
-      <w:bookmarkStart w:id="26" w:name="_Toc113291696"/>
+      <w:bookmarkStart w:id="24" w:name="_Toc439994673"/>
+      <w:bookmarkStart w:id="25" w:name="_Toc113291696"/>
       <w:r>
         <w:rPr>
           <w:rFonts w:ascii="Arial" w:hAnsi="Arial"/>
@@ -3643,8 +3606,8 @@
         <w:lastRenderedPageBreak/>
         <w:t>Overall Description</w:t>
       </w:r>
+      <w:bookmarkEnd w:id="24"/>
       <w:bookmarkEnd w:id="25"/>
-      <w:bookmarkEnd w:id="26"/>
     </w:p>
     <w:p>
       <w:pPr>
@@ -3657,16 +3620,16 @@
           <w:rFonts w:ascii="Arial" w:hAnsi="Arial"/>
         </w:rPr>
       </w:pPr>
-      <w:bookmarkStart w:id="27" w:name="_Toc439994674"/>
-      <w:bookmarkStart w:id="28" w:name="_Toc113291697"/>
+      <w:bookmarkStart w:id="26" w:name="_Toc439994674"/>
+      <w:bookmarkStart w:id="27" w:name="_Toc113291697"/>
       <w:r>
         <w:rPr>
           <w:rFonts w:ascii="Arial" w:hAnsi="Arial"/>
         </w:rPr>
         <w:t>Product Perspective</w:t>
       </w:r>
+      <w:bookmarkEnd w:id="26"/>
       <w:bookmarkEnd w:id="27"/>
-      <w:bookmarkEnd w:id="28"/>
     </w:p>
     <w:p>
       <w:pPr>
@@ -3733,7 +3696,7 @@
                     <pic:cNvPicPr/>
                   </pic:nvPicPr>
                   <pic:blipFill>
-                    <a:blip r:embed="rId15">
+                    <a:blip r:embed="rId11">
                       <a:extLst>
                         <a:ext uri="{28A0092B-C50C-407E-A947-70E740481C1C}">
                           <a14:useLocalDpi xmlns:a14="http://schemas.microsoft.com/office/drawing/2010/main" val="0"/>
@@ -3773,22 +3736,22 @@
           <w:bCs w:val="0"/>
         </w:rPr>
       </w:pPr>
-      <w:bookmarkStart w:id="29" w:name="_Toc439994675"/>
-      <w:bookmarkStart w:id="30" w:name="_Toc113291698"/>
+      <w:bookmarkStart w:id="28" w:name="_Toc439994675"/>
+      <w:bookmarkStart w:id="29" w:name="_Toc113291698"/>
       <w:r>
         <w:rPr>
           <w:rFonts w:ascii="Arial" w:hAnsi="Arial"/>
         </w:rPr>
         <w:t xml:space="preserve">Product </w:t>
       </w:r>
+      <w:bookmarkEnd w:id="28"/>
+      <w:r>
+        <w:rPr>
+          <w:rFonts w:ascii="Arial" w:hAnsi="Arial"/>
+        </w:rPr>
+        <w:t>Functionality</w:t>
+      </w:r>
       <w:bookmarkEnd w:id="29"/>
-      <w:r>
-        <w:rPr>
-          <w:rFonts w:ascii="Arial" w:hAnsi="Arial"/>
-        </w:rPr>
-        <w:t>Functionality</w:t>
-      </w:r>
-      <w:bookmarkEnd w:id="30"/>
     </w:p>
     <w:p>
       <w:pPr>
@@ -3958,16 +3921,16 @@
           <w:rFonts w:ascii="Arial" w:hAnsi="Arial"/>
         </w:rPr>
       </w:pPr>
-      <w:bookmarkStart w:id="31" w:name="_Toc439994676"/>
-      <w:bookmarkStart w:id="32" w:name="_Toc113291699"/>
+      <w:bookmarkStart w:id="30" w:name="_Toc439994676"/>
+      <w:bookmarkStart w:id="31" w:name="_Toc113291699"/>
       <w:r>
         <w:rPr>
           <w:rFonts w:ascii="Arial" w:hAnsi="Arial"/>
         </w:rPr>
         <w:t>Users and Characteristics</w:t>
       </w:r>
+      <w:bookmarkEnd w:id="30"/>
       <w:bookmarkEnd w:id="31"/>
-      <w:bookmarkEnd w:id="32"/>
     </w:p>
     <w:p>
       <w:pPr>
@@ -4000,16 +3963,16 @@
           <w:rFonts w:ascii="Arial" w:hAnsi="Arial"/>
         </w:rPr>
       </w:pPr>
-      <w:bookmarkStart w:id="33" w:name="_Toc439994677"/>
-      <w:bookmarkStart w:id="34" w:name="_Toc113291700"/>
+      <w:bookmarkStart w:id="32" w:name="_Toc439994677"/>
+      <w:bookmarkStart w:id="33" w:name="_Toc113291700"/>
       <w:r>
         <w:rPr>
           <w:rFonts w:ascii="Arial" w:hAnsi="Arial"/>
         </w:rPr>
         <w:t>Operating Environment</w:t>
       </w:r>
+      <w:bookmarkEnd w:id="32"/>
       <w:bookmarkEnd w:id="33"/>
-      <w:bookmarkEnd w:id="34"/>
     </w:p>
     <w:p>
       <w:pPr>
@@ -4020,8 +3983,8 @@
           <w:lang w:bidi="ar-SA"/>
         </w:rPr>
       </w:pPr>
-      <w:bookmarkStart w:id="35" w:name="_Toc439994678"/>
-      <w:bookmarkStart w:id="36" w:name="_Toc113291701"/>
+      <w:bookmarkStart w:id="34" w:name="_Toc439994678"/>
+      <w:bookmarkStart w:id="35" w:name="_Toc113291701"/>
       <w:r>
         <w:rPr>
           <w:rFonts w:ascii="Arial" w:hAnsi="Arial" w:cs="Arial"/>
@@ -4091,8 +4054,8 @@
         </w:rPr>
         <w:t>Design and Implementation Constraints</w:t>
       </w:r>
+      <w:bookmarkEnd w:id="34"/>
       <w:bookmarkEnd w:id="35"/>
-      <w:bookmarkEnd w:id="36"/>
     </w:p>
     <w:p>
       <w:pPr>
@@ -4103,8 +4066,8 @@
           <w:lang w:bidi="ar-SA"/>
         </w:rPr>
       </w:pPr>
-      <w:bookmarkStart w:id="37" w:name="_Toc439994679"/>
-      <w:bookmarkStart w:id="38" w:name="_Toc113291702"/>
+      <w:bookmarkStart w:id="36" w:name="_Toc439994679"/>
+      <w:bookmarkStart w:id="37" w:name="_Toc113291702"/>
       <w:r>
         <w:rPr>
           <w:rFonts w:ascii="Arial" w:hAnsi="Arial" w:cs="Arial"/>
@@ -4214,8 +4177,8 @@
         </w:rPr>
         <w:t>User Documentation</w:t>
       </w:r>
+      <w:bookmarkEnd w:id="36"/>
       <w:bookmarkEnd w:id="37"/>
-      <w:bookmarkEnd w:id="38"/>
     </w:p>
     <w:p>
       <w:pPr>
@@ -4226,8 +4189,8 @@
           <w:lang w:bidi="ar-SA"/>
         </w:rPr>
       </w:pPr>
-      <w:bookmarkStart w:id="39" w:name="_Toc439994680"/>
-      <w:bookmarkStart w:id="40" w:name="_Toc113291703"/>
+      <w:bookmarkStart w:id="38" w:name="_Toc439994680"/>
+      <w:bookmarkStart w:id="39" w:name="_Toc113291703"/>
       <w:r>
         <w:rPr>
           <w:rFonts w:ascii="Arial" w:hAnsi="Arial" w:cs="Arial"/>
@@ -4391,21 +4354,21 @@
         </w:rPr>
         <w:t>Assumptions and Dependencies</w:t>
       </w:r>
+      <w:bookmarkEnd w:id="38"/>
       <w:bookmarkEnd w:id="39"/>
-      <w:bookmarkEnd w:id="40"/>
     </w:p>
     <w:p>
       <w:pPr>
         <w:spacing w:line="240" w:lineRule="auto"/>
         <w:rPr>
-          <w:rFonts w:ascii="Times New Roman" w:hAnsi="Times New Roman" w:cs="Times New Roman"/>
-          <w:color w:val="000000"/>
-          <w:lang w:bidi="ar-SA"/>
-        </w:rPr>
-      </w:pPr>
-      <w:r>
-        <w:rPr>
-          <w:rFonts w:ascii="Roboto" w:hAnsi="Roboto" w:cs="Times New Roman"/>
+          <w:rFonts w:ascii="Arial" w:hAnsi="Arial" w:cs="Arial"/>
+          <w:color w:val="000000"/>
+          <w:lang w:bidi="ar-SA"/>
+        </w:rPr>
+      </w:pPr>
+      <w:r>
+        <w:rPr>
+          <w:rFonts w:ascii="Arial" w:hAnsi="Arial" w:cs="Arial"/>
           <w:color w:val="000000"/>
           <w:sz w:val="22"/>
           <w:szCs w:val="22"/>
@@ -4423,16 +4386,16 @@
         <w:spacing w:line="240" w:lineRule="auto"/>
         <w:textAlignment w:val="baseline"/>
         <w:rPr>
-          <w:rFonts w:ascii="Roboto" w:hAnsi="Roboto" w:cs="Times New Roman"/>
-          <w:color w:val="000000"/>
-          <w:sz w:val="22"/>
-          <w:szCs w:val="22"/>
-          <w:lang w:bidi="ar-SA"/>
-        </w:rPr>
-      </w:pPr>
-      <w:r>
-        <w:rPr>
-          <w:rFonts w:ascii="Roboto" w:hAnsi="Roboto" w:cs="Times New Roman"/>
+          <w:rFonts w:ascii="Arial" w:hAnsi="Arial" w:cs="Arial"/>
+          <w:color w:val="000000"/>
+          <w:sz w:val="22"/>
+          <w:szCs w:val="22"/>
+          <w:lang w:bidi="ar-SA"/>
+        </w:rPr>
+      </w:pPr>
+      <w:r>
+        <w:rPr>
+          <w:rFonts w:ascii="Arial" w:hAnsi="Arial" w:cs="Arial"/>
           <w:color w:val="000000"/>
           <w:sz w:val="22"/>
           <w:szCs w:val="22"/>
@@ -4450,16 +4413,16 @@
         <w:spacing w:line="240" w:lineRule="auto"/>
         <w:textAlignment w:val="baseline"/>
         <w:rPr>
-          <w:rFonts w:ascii="Roboto" w:hAnsi="Roboto" w:cs="Times New Roman"/>
-          <w:color w:val="000000"/>
-          <w:sz w:val="22"/>
-          <w:szCs w:val="22"/>
-          <w:lang w:bidi="ar-SA"/>
-        </w:rPr>
-      </w:pPr>
-      <w:r>
-        <w:rPr>
-          <w:rFonts w:ascii="Roboto" w:hAnsi="Roboto" w:cs="Times New Roman"/>
+          <w:rFonts w:ascii="Arial" w:hAnsi="Arial" w:cs="Arial"/>
+          <w:color w:val="000000"/>
+          <w:sz w:val="22"/>
+          <w:szCs w:val="22"/>
+          <w:lang w:bidi="ar-SA"/>
+        </w:rPr>
+      </w:pPr>
+      <w:r>
+        <w:rPr>
+          <w:rFonts w:ascii="Arial" w:hAnsi="Arial" w:cs="Arial"/>
           <w:color w:val="000000"/>
           <w:sz w:val="22"/>
           <w:szCs w:val="22"/>
@@ -4477,16 +4440,16 @@
         <w:spacing w:line="240" w:lineRule="auto"/>
         <w:textAlignment w:val="baseline"/>
         <w:rPr>
-          <w:rFonts w:ascii="Roboto" w:hAnsi="Roboto" w:cs="Times New Roman"/>
-          <w:color w:val="000000"/>
-          <w:sz w:val="22"/>
-          <w:szCs w:val="22"/>
-          <w:lang w:bidi="ar-SA"/>
-        </w:rPr>
-      </w:pPr>
-      <w:r>
-        <w:rPr>
-          <w:rFonts w:ascii="Roboto" w:hAnsi="Roboto" w:cs="Times New Roman"/>
+          <w:rFonts w:ascii="Arial" w:hAnsi="Arial" w:cs="Arial"/>
+          <w:color w:val="000000"/>
+          <w:sz w:val="22"/>
+          <w:szCs w:val="22"/>
+          <w:lang w:bidi="ar-SA"/>
+        </w:rPr>
+      </w:pPr>
+      <w:r>
+        <w:rPr>
+          <w:rFonts w:ascii="Arial" w:hAnsi="Arial" w:cs="Arial"/>
           <w:color w:val="000000"/>
           <w:sz w:val="22"/>
           <w:szCs w:val="22"/>
@@ -4537,8 +4500,8 @@
           <w:color w:val="FFFFFF"/>
         </w:rPr>
       </w:pPr>
-      <w:bookmarkStart w:id="41" w:name="_Toc439994682"/>
-      <w:bookmarkStart w:id="42" w:name="_Toc113291704"/>
+      <w:bookmarkStart w:id="40" w:name="_Toc439994682"/>
+      <w:bookmarkStart w:id="41" w:name="_Toc113291704"/>
       <w:r>
         <w:rPr>
           <w:rFonts w:ascii="Arial" w:hAnsi="Arial"/>
@@ -4547,8 +4510,8 @@
         <w:lastRenderedPageBreak/>
         <w:t>Specific Requirements</w:t>
       </w:r>
+      <w:bookmarkEnd w:id="40"/>
       <w:bookmarkEnd w:id="41"/>
-      <w:bookmarkEnd w:id="42"/>
     </w:p>
     <w:p>
       <w:pPr>
@@ -4561,14 +4524,14 @@
           <w:rFonts w:ascii="Arial" w:hAnsi="Arial"/>
         </w:rPr>
       </w:pPr>
-      <w:bookmarkStart w:id="43" w:name="_Toc113291705"/>
+      <w:bookmarkStart w:id="42" w:name="_Toc113291705"/>
       <w:r>
         <w:rPr>
           <w:rFonts w:ascii="Arial" w:hAnsi="Arial"/>
         </w:rPr>
         <w:t>External Interface Requirements</w:t>
       </w:r>
-      <w:bookmarkEnd w:id="43"/>
+      <w:bookmarkEnd w:id="42"/>
     </w:p>
     <w:p>
       <w:pPr>
@@ -4597,7 +4560,7 @@
           <w:lang w:bidi="ar-SA"/>
         </w:rPr>
       </w:pPr>
-      <w:bookmarkStart w:id="44" w:name="_Toc439994684"/>
+      <w:bookmarkStart w:id="43" w:name="_Toc439994684"/>
       <w:r>
         <w:rPr>
           <w:rFonts w:ascii="Arial" w:hAnsi="Arial" w:cs="Arial"/>
@@ -4920,7 +4883,7 @@
         </w:rPr>
         <w:t>Hardware Interfaces</w:t>
       </w:r>
-      <w:bookmarkEnd w:id="44"/>
+      <w:bookmarkEnd w:id="43"/>
     </w:p>
     <w:p>
       <w:pPr>
@@ -4989,14 +4952,14 @@
           <w:rFonts w:ascii="Arial" w:hAnsi="Arial"/>
         </w:rPr>
       </w:pPr>
-      <w:bookmarkStart w:id="45" w:name="_Toc439994685"/>
+      <w:bookmarkStart w:id="44" w:name="_Toc439994685"/>
       <w:r>
         <w:rPr>
           <w:rFonts w:ascii="Arial" w:hAnsi="Arial"/>
         </w:rPr>
         <w:t>Software Interfaces</w:t>
       </w:r>
-      <w:bookmarkEnd w:id="45"/>
+      <w:bookmarkEnd w:id="44"/>
     </w:p>
     <w:p>
       <w:pPr>
@@ -5019,14 +4982,14 @@
           <w:rFonts w:ascii="Arial" w:hAnsi="Arial"/>
         </w:rPr>
       </w:pPr>
-      <w:bookmarkStart w:id="46" w:name="_Toc439994686"/>
+      <w:bookmarkStart w:id="45" w:name="_Toc439994686"/>
       <w:r>
         <w:rPr>
           <w:rFonts w:ascii="Arial" w:hAnsi="Arial"/>
         </w:rPr>
         <w:t>Communications Interfaces</w:t>
       </w:r>
-      <w:bookmarkEnd w:id="46"/>
+      <w:bookmarkEnd w:id="45"/>
     </w:p>
     <w:p>
       <w:pPr>
@@ -5087,14 +5050,14 @@
           <w:rFonts w:ascii="Arial" w:hAnsi="Arial"/>
         </w:rPr>
       </w:pPr>
-      <w:bookmarkStart w:id="47" w:name="_Toc113291706"/>
+      <w:bookmarkStart w:id="46" w:name="_Toc113291706"/>
       <w:r>
         <w:rPr>
           <w:rFonts w:ascii="Arial" w:hAnsi="Arial"/>
         </w:rPr>
         <w:t>Functional Requirements</w:t>
       </w:r>
-      <w:bookmarkEnd w:id="47"/>
+      <w:bookmarkEnd w:id="46"/>
     </w:p>
     <w:p>
       <w:pPr>
@@ -5105,14 +5068,18 @@
         </w:numPr>
         <w:spacing w:line="240" w:lineRule="auto"/>
         <w:rPr>
-          <w:rFonts w:ascii="Times New Roman" w:hAnsi="Times New Roman" w:cs="Times New Roman"/>
-          <w:color w:val="000000"/>
-          <w:lang w:bidi="ar-SA"/>
-        </w:rPr>
-      </w:pPr>
-      <w:r>
-        <w:rPr>
-          <w:rFonts w:ascii="Roboto" w:hAnsi="Roboto" w:cs="Times New Roman"/>
+          <w:rFonts w:ascii="Arial" w:hAnsi="Arial" w:cs="Arial"/>
+          <w:color w:val="000000"/>
+          <w:sz w:val="22"/>
+          <w:szCs w:val="22"/>
+          <w:lang w:bidi="ar-SA"/>
+        </w:rPr>
+      </w:pPr>
+      <w:r>
+        <w:rPr>
+          <w:rFonts w:ascii="Arial" w:hAnsi="Arial" w:cs="Arial"/>
+          <w:b/>
+          <w:bCs/>
           <w:color w:val="000000"/>
           <w:sz w:val="22"/>
           <w:szCs w:val="22"/>
@@ -5122,26 +5089,38 @@
       </w:r>
       <w:r>
         <w:rPr>
-          <w:rFonts w:ascii="Times New Roman" w:hAnsi="Times New Roman" w:cs="Times New Roman"/>
-          <w:color w:val="000000"/>
-          <w:lang w:bidi="ar-SA"/>
-        </w:rPr>
-        <w:t xml:space="preserve"> - </w:t>
-      </w:r>
-      <w:r>
-        <w:rPr>
-          <w:rFonts w:ascii="Roboto" w:hAnsi="Roboto" w:cs="Times New Roman"/>
-          <w:color w:val="000000"/>
-          <w:sz w:val="22"/>
-          <w:szCs w:val="22"/>
-          <w:lang w:bidi="ar-SA"/>
-        </w:rPr>
-        <w:t xml:space="preserve">Using the core packages and OAuth support Meteor actively maintains, users will be able to have Facebook or Google login within the website. Additional packages for </w:t>
+          <w:rFonts w:ascii="Arial" w:hAnsi="Arial" w:cs="Arial"/>
+          <w:color w:val="000000"/>
+          <w:sz w:val="22"/>
+          <w:szCs w:val="22"/>
+          <w:lang w:bidi="ar-SA"/>
+        </w:rPr>
+        <w:t xml:space="preserve"> - Using the core packages and OAuth support Meteor actively maintains, users </w:t>
+      </w:r>
+      <w:r>
+        <w:rPr>
+          <w:rFonts w:ascii="Arial" w:hAnsi="Arial" w:cs="Arial"/>
+          <w:color w:val="000000"/>
+          <w:sz w:val="22"/>
+          <w:szCs w:val="22"/>
+          <w:lang w:bidi="ar-SA"/>
+        </w:rPr>
+        <w:t>may</w:t>
+      </w:r>
+      <w:r>
+        <w:rPr>
+          <w:rFonts w:ascii="Arial" w:hAnsi="Arial" w:cs="Arial"/>
+          <w:color w:val="000000"/>
+          <w:sz w:val="22"/>
+          <w:szCs w:val="22"/>
+          <w:lang w:bidi="ar-SA"/>
+        </w:rPr>
+        <w:t xml:space="preserve"> be able to have Facebook or Google login within the website. Additional packages for </w:t>
       </w:r>
       <w:proofErr w:type="spellStart"/>
       <w:r>
         <w:rPr>
-          <w:rFonts w:ascii="Roboto" w:hAnsi="Roboto" w:cs="Times New Roman"/>
+          <w:rFonts w:ascii="Arial" w:hAnsi="Arial" w:cs="Arial"/>
           <w:color w:val="000000"/>
           <w:sz w:val="22"/>
           <w:szCs w:val="22"/>
@@ -5152,7 +5131,7 @@
       <w:proofErr w:type="spellEnd"/>
       <w:r>
         <w:rPr>
-          <w:rFonts w:ascii="Roboto" w:hAnsi="Roboto" w:cs="Times New Roman"/>
+          <w:rFonts w:ascii="Arial" w:hAnsi="Arial" w:cs="Arial"/>
           <w:color w:val="000000"/>
           <w:sz w:val="22"/>
           <w:szCs w:val="22"/>
@@ -5163,7 +5142,7 @@
       <w:proofErr w:type="spellStart"/>
       <w:r>
         <w:rPr>
-          <w:rFonts w:ascii="Roboto" w:hAnsi="Roboto" w:cs="Times New Roman"/>
+          <w:rFonts w:ascii="Courier New" w:hAnsi="Courier New" w:cs="Courier New"/>
           <w:color w:val="000000"/>
           <w:sz w:val="22"/>
           <w:szCs w:val="22"/>
@@ -5174,7 +5153,7 @@
       <w:proofErr w:type="gramStart"/>
       <w:r>
         <w:rPr>
-          <w:rFonts w:ascii="Roboto" w:hAnsi="Roboto" w:cs="Times New Roman"/>
+          <w:rFonts w:ascii="Courier New" w:hAnsi="Courier New" w:cs="Courier New"/>
           <w:color w:val="000000"/>
           <w:sz w:val="22"/>
           <w:szCs w:val="22"/>
@@ -5186,7 +5165,7 @@
       <w:proofErr w:type="gramEnd"/>
       <w:r>
         <w:rPr>
-          <w:rFonts w:ascii="Roboto" w:hAnsi="Roboto" w:cs="Times New Roman"/>
+          <w:rFonts w:ascii="Arial" w:hAnsi="Arial" w:cs="Arial"/>
           <w:color w:val="000000"/>
           <w:sz w:val="22"/>
           <w:szCs w:val="22"/>
@@ -5204,14 +5183,18 @@
         </w:numPr>
         <w:spacing w:line="240" w:lineRule="auto"/>
         <w:rPr>
-          <w:rFonts w:ascii="Times New Roman" w:hAnsi="Times New Roman" w:cs="Times New Roman"/>
-          <w:color w:val="000000"/>
-          <w:lang w:bidi="ar-SA"/>
-        </w:rPr>
-      </w:pPr>
-      <w:r>
-        <w:rPr>
-          <w:rFonts w:ascii="Roboto" w:hAnsi="Roboto" w:cs="Times New Roman"/>
+          <w:rFonts w:ascii="Arial" w:hAnsi="Arial" w:cs="Arial"/>
+          <w:color w:val="000000"/>
+          <w:sz w:val="22"/>
+          <w:szCs w:val="22"/>
+          <w:lang w:bidi="ar-SA"/>
+        </w:rPr>
+      </w:pPr>
+      <w:r>
+        <w:rPr>
+          <w:rFonts w:ascii="Arial" w:hAnsi="Arial" w:cs="Arial"/>
+          <w:b/>
+          <w:bCs/>
           <w:color w:val="000000"/>
           <w:sz w:val="22"/>
           <w:szCs w:val="22"/>
@@ -5221,26 +5204,18 @@
       </w:r>
       <w:r>
         <w:rPr>
-          <w:rFonts w:ascii="Times New Roman" w:hAnsi="Times New Roman" w:cs="Times New Roman"/>
-          <w:color w:val="000000"/>
-          <w:lang w:bidi="ar-SA"/>
-        </w:rPr>
-        <w:t xml:space="preserve"> - </w:t>
-      </w:r>
-      <w:r>
-        <w:rPr>
-          <w:rFonts w:ascii="Roboto" w:hAnsi="Roboto" w:cs="Times New Roman"/>
-          <w:color w:val="000000"/>
-          <w:sz w:val="22"/>
-          <w:szCs w:val="22"/>
-          <w:lang w:bidi="ar-SA"/>
-        </w:rPr>
-        <w:t xml:space="preserve">When a user is logged into our app with the one of the methods above, Meteor has on the Client: </w:t>
+          <w:rFonts w:ascii="Arial" w:hAnsi="Arial" w:cs="Arial"/>
+          <w:color w:val="000000"/>
+          <w:sz w:val="22"/>
+          <w:szCs w:val="22"/>
+          <w:lang w:bidi="ar-SA"/>
+        </w:rPr>
+        <w:t xml:space="preserve"> - When a user is logged into our app with the one of the methods above, Meteor has on the Client: </w:t>
       </w:r>
       <w:proofErr w:type="spellStart"/>
       <w:r>
         <w:rPr>
-          <w:rFonts w:ascii="Roboto" w:hAnsi="Roboto" w:cs="Times New Roman"/>
+          <w:rFonts w:ascii="Courier New" w:hAnsi="Courier New" w:cs="Courier New"/>
           <w:color w:val="000000"/>
           <w:sz w:val="22"/>
           <w:szCs w:val="22"/>
@@ -5251,18 +5226,28 @@
       <w:proofErr w:type="spellEnd"/>
       <w:r>
         <w:rPr>
-          <w:rFonts w:ascii="Roboto" w:hAnsi="Roboto" w:cs="Times New Roman"/>
-          <w:color w:val="000000"/>
-          <w:sz w:val="22"/>
-          <w:szCs w:val="22"/>
-          <w:lang w:bidi="ar-SA"/>
-        </w:rPr>
-        <w:t xml:space="preserve">() global which returns the ID of the currently logged in user. The server has a </w:t>
+          <w:rFonts w:ascii="Courier New" w:hAnsi="Courier New" w:cs="Courier New"/>
+          <w:color w:val="000000"/>
+          <w:sz w:val="22"/>
+          <w:szCs w:val="22"/>
+          <w:lang w:bidi="ar-SA"/>
+        </w:rPr>
+        <w:t>()</w:t>
+      </w:r>
+      <w:r>
+        <w:rPr>
+          <w:rFonts w:ascii="Arial" w:hAnsi="Arial" w:cs="Arial"/>
+          <w:color w:val="000000"/>
+          <w:sz w:val="22"/>
+          <w:szCs w:val="22"/>
+          <w:lang w:bidi="ar-SA"/>
+        </w:rPr>
+        <w:t xml:space="preserve"> global which returns the ID of the currently logged in user. The server has a </w:t>
       </w:r>
       <w:proofErr w:type="spellStart"/>
       <w:r>
         <w:rPr>
-          <w:rFonts w:ascii="Roboto" w:hAnsi="Roboto" w:cs="Times New Roman"/>
+          <w:rFonts w:ascii="Courier New" w:hAnsi="Courier New" w:cs="Courier New"/>
           <w:color w:val="000000"/>
           <w:sz w:val="22"/>
           <w:szCs w:val="22"/>
@@ -5273,29 +5258,37 @@
       <w:proofErr w:type="spellEnd"/>
       <w:r>
         <w:rPr>
-          <w:rFonts w:ascii="Roboto" w:hAnsi="Roboto" w:cs="Times New Roman"/>
-          <w:color w:val="000000"/>
-          <w:sz w:val="22"/>
-          <w:szCs w:val="22"/>
-          <w:lang w:bidi="ar-SA"/>
-        </w:rPr>
-        <w:t xml:space="preserve">() global which returns the </w:t>
-      </w:r>
-      <w:proofErr w:type="spellStart"/>
-      <w:r>
-        <w:rPr>
-          <w:rFonts w:ascii="Roboto" w:hAnsi="Roboto" w:cs="Times New Roman"/>
-          <w:color w:val="000000"/>
-          <w:sz w:val="22"/>
-          <w:szCs w:val="22"/>
-          <w:lang w:bidi="ar-SA"/>
-        </w:rPr>
-        <w:t>userID</w:t>
-      </w:r>
-      <w:proofErr w:type="spellEnd"/>
-      <w:r>
-        <w:rPr>
-          <w:rFonts w:ascii="Roboto" w:hAnsi="Roboto" w:cs="Times New Roman"/>
+          <w:rFonts w:ascii="Courier New" w:hAnsi="Courier New" w:cs="Courier New"/>
+          <w:color w:val="000000"/>
+          <w:sz w:val="22"/>
+          <w:szCs w:val="22"/>
+          <w:lang w:bidi="ar-SA"/>
+        </w:rPr>
+        <w:t>()</w:t>
+      </w:r>
+      <w:r>
+        <w:rPr>
+          <w:rFonts w:ascii="Arial" w:hAnsi="Arial" w:cs="Arial"/>
+          <w:color w:val="000000"/>
+          <w:sz w:val="22"/>
+          <w:szCs w:val="22"/>
+          <w:lang w:bidi="ar-SA"/>
+        </w:rPr>
+        <w:t xml:space="preserve"> global which returns the </w:t>
+      </w:r>
+      <w:r>
+        <w:rPr>
+          <w:rFonts w:ascii="Arial" w:hAnsi="Arial" w:cs="Arial"/>
+          <w:color w:val="000000"/>
+          <w:sz w:val="22"/>
+          <w:szCs w:val="22"/>
+          <w:lang w:bidi="ar-SA"/>
+        </w:rPr>
+        <w:t>user ID</w:t>
+      </w:r>
+      <w:r>
+        <w:rPr>
+          <w:rFonts w:ascii="Arial" w:hAnsi="Arial" w:cs="Arial"/>
           <w:color w:val="000000"/>
           <w:sz w:val="22"/>
           <w:szCs w:val="22"/>
@@ -5313,14 +5306,18 @@
         </w:numPr>
         <w:spacing w:line="240" w:lineRule="auto"/>
         <w:rPr>
-          <w:rFonts w:ascii="Times New Roman" w:hAnsi="Times New Roman" w:cs="Times New Roman"/>
-          <w:color w:val="000000"/>
-          <w:lang w:bidi="ar-SA"/>
-        </w:rPr>
-      </w:pPr>
-      <w:r>
-        <w:rPr>
-          <w:rFonts w:ascii="Roboto" w:hAnsi="Roboto" w:cs="Times New Roman"/>
+          <w:rFonts w:ascii="Arial" w:hAnsi="Arial" w:cs="Arial"/>
+          <w:color w:val="000000"/>
+          <w:sz w:val="22"/>
+          <w:szCs w:val="22"/>
+          <w:lang w:bidi="ar-SA"/>
+        </w:rPr>
+      </w:pPr>
+      <w:r>
+        <w:rPr>
+          <w:rFonts w:ascii="Arial" w:hAnsi="Arial" w:cs="Arial"/>
+          <w:b/>
+          <w:bCs/>
           <w:color w:val="000000"/>
           <w:sz w:val="22"/>
           <w:szCs w:val="22"/>
@@ -5330,26 +5327,18 @@
       </w:r>
       <w:r>
         <w:rPr>
-          <w:rFonts w:ascii="Times New Roman" w:hAnsi="Times New Roman" w:cs="Times New Roman"/>
-          <w:color w:val="000000"/>
-          <w:lang w:bidi="ar-SA"/>
-        </w:rPr>
-        <w:t xml:space="preserve"> - </w:t>
-      </w:r>
-      <w:r>
-        <w:rPr>
-          <w:rFonts w:ascii="Roboto" w:hAnsi="Roboto" w:cs="Times New Roman"/>
-          <w:color w:val="000000"/>
-          <w:sz w:val="22"/>
-          <w:szCs w:val="22"/>
-          <w:lang w:bidi="ar-SA"/>
-        </w:rPr>
-        <w:t xml:space="preserve">Users are by default allowed their own profile field with an </w:t>
+          <w:rFonts w:ascii="Arial" w:hAnsi="Arial" w:cs="Arial"/>
+          <w:color w:val="000000"/>
+          <w:sz w:val="22"/>
+          <w:szCs w:val="22"/>
+          <w:lang w:bidi="ar-SA"/>
+        </w:rPr>
+        <w:t xml:space="preserve"> - Users are by default allowed their own profile field with an </w:t>
       </w:r>
       <w:proofErr w:type="spellStart"/>
       <w:r>
         <w:rPr>
-          <w:rFonts w:ascii="Roboto" w:hAnsi="Roboto" w:cs="Times New Roman"/>
+          <w:rFonts w:ascii="Courier New" w:hAnsi="Courier New" w:cs="Courier New"/>
           <w:color w:val="000000"/>
           <w:sz w:val="22"/>
           <w:szCs w:val="22"/>
@@ -5360,19 +5349,39 @@
       <w:proofErr w:type="spellEnd"/>
       <w:r>
         <w:rPr>
-          <w:rFonts w:ascii="Roboto" w:hAnsi="Roboto" w:cs="Times New Roman"/>
-          <w:color w:val="000000"/>
-          <w:sz w:val="22"/>
-          <w:szCs w:val="22"/>
-          <w:lang w:bidi="ar-SA"/>
-        </w:rPr>
-        <w:t xml:space="preserve">. This can be modified with </w:t>
+          <w:rFonts w:ascii="Arial" w:hAnsi="Arial" w:cs="Arial"/>
+          <w:color w:val="000000"/>
+          <w:sz w:val="22"/>
+          <w:szCs w:val="22"/>
+          <w:lang w:bidi="ar-SA"/>
+        </w:rPr>
+        <w:t xml:space="preserve">. </w:t>
+      </w:r>
+      <w:r>
+        <w:rPr>
+          <w:rFonts w:ascii="Arial" w:hAnsi="Arial" w:cs="Arial"/>
+          <w:color w:val="000000"/>
+          <w:sz w:val="22"/>
+          <w:szCs w:val="22"/>
+          <w:lang w:bidi="ar-SA"/>
+        </w:rPr>
+        <w:t>Information on their account</w:t>
+      </w:r>
+      <w:r>
+        <w:rPr>
+          <w:rFonts w:ascii="Arial" w:hAnsi="Arial" w:cs="Arial"/>
+          <w:color w:val="000000"/>
+          <w:sz w:val="22"/>
+          <w:szCs w:val="22"/>
+          <w:lang w:bidi="ar-SA"/>
+        </w:rPr>
+        <w:t xml:space="preserve"> can be modified with </w:t>
       </w:r>
       <w:proofErr w:type="spellStart"/>
       <w:proofErr w:type="gramStart"/>
       <w:r>
         <w:rPr>
-          <w:rFonts w:ascii="Roboto" w:hAnsi="Roboto" w:cs="Times New Roman"/>
+          <w:rFonts w:ascii="Courier New" w:hAnsi="Courier New" w:cs="Courier New"/>
           <w:color w:val="000000"/>
           <w:sz w:val="22"/>
           <w:szCs w:val="22"/>
@@ -5384,13 +5393,33 @@
       <w:proofErr w:type="gramEnd"/>
       <w:r>
         <w:rPr>
-          <w:rFonts w:ascii="Roboto" w:hAnsi="Roboto" w:cs="Times New Roman"/>
-          <w:color w:val="000000"/>
-          <w:sz w:val="22"/>
-          <w:szCs w:val="22"/>
-          <w:lang w:bidi="ar-SA"/>
-        </w:rPr>
-        <w:t>. With update, users can append new journal entries to their existing list.</w:t>
+          <w:rFonts w:ascii="Arial" w:hAnsi="Arial" w:cs="Arial"/>
+          <w:color w:val="000000"/>
+          <w:sz w:val="22"/>
+          <w:szCs w:val="22"/>
+          <w:lang w:bidi="ar-SA"/>
+        </w:rPr>
+        <w:t xml:space="preserve">. With </w:t>
+      </w:r>
+      <w:r>
+        <w:rPr>
+          <w:rFonts w:ascii="Courier New" w:hAnsi="Courier New" w:cs="Courier New"/>
+          <w:color w:val="000000"/>
+          <w:sz w:val="22"/>
+          <w:szCs w:val="22"/>
+          <w:lang w:bidi="ar-SA"/>
+        </w:rPr>
+        <w:t>update</w:t>
+      </w:r>
+      <w:r>
+        <w:rPr>
+          <w:rFonts w:ascii="Arial" w:hAnsi="Arial" w:cs="Arial"/>
+          <w:color w:val="000000"/>
+          <w:sz w:val="22"/>
+          <w:szCs w:val="22"/>
+          <w:lang w:bidi="ar-SA"/>
+        </w:rPr>
+        <w:t>, users can append new journal entries to their existing list.</w:t>
       </w:r>
     </w:p>
     <w:p>
@@ -5402,14 +5431,18 @@
         </w:numPr>
         <w:spacing w:line="240" w:lineRule="auto"/>
         <w:rPr>
-          <w:rFonts w:ascii="Times New Roman" w:hAnsi="Times New Roman" w:cs="Times New Roman"/>
-          <w:color w:val="000000"/>
-          <w:lang w:bidi="ar-SA"/>
-        </w:rPr>
-      </w:pPr>
-      <w:r>
-        <w:rPr>
-          <w:rFonts w:ascii="Roboto" w:hAnsi="Roboto" w:cs="Times New Roman"/>
+          <w:rFonts w:ascii="Arial" w:hAnsi="Arial" w:cs="Arial"/>
+          <w:color w:val="000000"/>
+          <w:sz w:val="22"/>
+          <w:szCs w:val="22"/>
+          <w:lang w:bidi="ar-SA"/>
+        </w:rPr>
+      </w:pPr>
+      <w:r>
+        <w:rPr>
+          <w:rFonts w:ascii="Arial" w:hAnsi="Arial" w:cs="Arial"/>
+          <w:b/>
+          <w:bCs/>
           <w:color w:val="000000"/>
           <w:sz w:val="22"/>
           <w:szCs w:val="22"/>
@@ -5419,37 +5452,29 @@
       </w:r>
       <w:r>
         <w:rPr>
-          <w:rFonts w:ascii="Times New Roman" w:hAnsi="Times New Roman" w:cs="Times New Roman"/>
-          <w:color w:val="000000"/>
-          <w:lang w:bidi="ar-SA"/>
-        </w:rPr>
-        <w:t xml:space="preserve"> - </w:t>
-      </w:r>
-      <w:r>
-        <w:rPr>
-          <w:rFonts w:ascii="Roboto" w:hAnsi="Roboto" w:cs="Times New Roman"/>
-          <w:color w:val="000000"/>
-          <w:sz w:val="22"/>
-          <w:szCs w:val="22"/>
-          <w:lang w:bidi="ar-SA"/>
-        </w:rPr>
-        <w:t>New Journal entries are automatically given permission to the creator, using a </w:t>
+          <w:rFonts w:ascii="Arial" w:hAnsi="Arial" w:cs="Arial"/>
+          <w:color w:val="000000"/>
+          <w:sz w:val="22"/>
+          <w:szCs w:val="22"/>
+          <w:lang w:bidi="ar-SA"/>
+        </w:rPr>
+        <w:t xml:space="preserve"> - New Journal entries are automatically given permission to the creator, using a </w:t>
       </w:r>
       <w:proofErr w:type="spellStart"/>
       <w:r>
         <w:rPr>
-          <w:rFonts w:ascii="Roboto" w:hAnsi="Roboto" w:cs="Times New Roman"/>
-          <w:color w:val="000000"/>
-          <w:sz w:val="22"/>
-          <w:szCs w:val="22"/>
-          <w:lang w:bidi="ar-SA"/>
-        </w:rPr>
-        <w:t>editableBy</w:t>
+          <w:rFonts w:ascii="Courier New" w:hAnsi="Courier New" w:cs="Courier New"/>
+          <w:color w:val="000000"/>
+          <w:sz w:val="22"/>
+          <w:szCs w:val="22"/>
+          <w:lang w:bidi="ar-SA"/>
+        </w:rPr>
+        <w:t>UserCanEdit</w:t>
       </w:r>
       <w:proofErr w:type="spellEnd"/>
       <w:r>
         <w:rPr>
-          <w:rFonts w:ascii="Roboto" w:hAnsi="Roboto" w:cs="Times New Roman"/>
+          <w:rFonts w:ascii="Courier New" w:hAnsi="Courier New" w:cs="Courier New"/>
           <w:color w:val="000000"/>
           <w:sz w:val="22"/>
           <w:szCs w:val="22"/>
@@ -5460,7 +5485,29 @@
       <w:proofErr w:type="spellStart"/>
       <w:r>
         <w:rPr>
-          <w:rFonts w:ascii="Roboto" w:hAnsi="Roboto" w:cs="Times New Roman"/>
+          <w:rFonts w:ascii="Courier New" w:hAnsi="Courier New" w:cs="Courier New"/>
+          <w:color w:val="000000"/>
+          <w:sz w:val="22"/>
+          <w:szCs w:val="22"/>
+          <w:lang w:bidi="ar-SA"/>
+        </w:rPr>
+        <w:t>entryId</w:t>
+      </w:r>
+      <w:proofErr w:type="spellEnd"/>
+      <w:r>
+        <w:rPr>
+          <w:rFonts w:ascii="Courier New" w:hAnsi="Courier New" w:cs="Courier New"/>
+          <w:color w:val="000000"/>
+          <w:sz w:val="22"/>
+          <w:szCs w:val="22"/>
+          <w:lang w:bidi="ar-SA"/>
+        </w:rPr>
+        <w:t xml:space="preserve">, </w:t>
+      </w:r>
+      <w:proofErr w:type="spellStart"/>
+      <w:r>
+        <w:rPr>
+          <w:rFonts w:ascii="Courier New" w:hAnsi="Courier New" w:cs="Courier New"/>
           <w:color w:val="000000"/>
           <w:sz w:val="22"/>
           <w:szCs w:val="22"/>
@@ -5471,35 +5518,83 @@
       <w:proofErr w:type="spellEnd"/>
       <w:r>
         <w:rPr>
-          <w:rFonts w:ascii="Roboto" w:hAnsi="Roboto" w:cs="Times New Roman"/>
-          <w:color w:val="000000"/>
-          <w:sz w:val="22"/>
-          <w:szCs w:val="22"/>
-          <w:lang w:bidi="ar-SA"/>
-        </w:rPr>
-        <w:t xml:space="preserve">) function which will throw unless the author has added another </w:t>
-      </w:r>
-      <w:proofErr w:type="spellStart"/>
-      <w:r>
-        <w:rPr>
-          <w:rFonts w:ascii="Roboto" w:hAnsi="Roboto" w:cs="Times New Roman"/>
-          <w:color w:val="000000"/>
-          <w:sz w:val="22"/>
-          <w:szCs w:val="22"/>
-          <w:lang w:bidi="ar-SA"/>
-        </w:rPr>
-        <w:t>userId</w:t>
-      </w:r>
-      <w:proofErr w:type="spellEnd"/>
-      <w:r>
-        <w:rPr>
-          <w:rFonts w:ascii="Roboto" w:hAnsi="Roboto" w:cs="Times New Roman"/>
-          <w:color w:val="000000"/>
-          <w:sz w:val="22"/>
-          <w:szCs w:val="22"/>
-          <w:lang w:bidi="ar-SA"/>
-        </w:rPr>
-        <w:t xml:space="preserve"> to their list of permissions to other users. Users will have a uniquely named top level field which will be a list of user Ids that have an editing or a reading permission.</w:t>
+          <w:rFonts w:ascii="Courier New" w:hAnsi="Courier New" w:cs="Courier New"/>
+          <w:color w:val="000000"/>
+          <w:sz w:val="22"/>
+          <w:szCs w:val="22"/>
+          <w:lang w:bidi="ar-SA"/>
+        </w:rPr>
+        <w:t>)</w:t>
+      </w:r>
+      <w:r>
+        <w:rPr>
+          <w:rFonts w:ascii="Arial" w:hAnsi="Arial" w:cs="Arial"/>
+          <w:color w:val="000000"/>
+          <w:sz w:val="22"/>
+          <w:szCs w:val="22"/>
+          <w:lang w:bidi="ar-SA"/>
+        </w:rPr>
+        <w:t xml:space="preserve"> function which will throw </w:t>
+      </w:r>
+      <w:r>
+        <w:rPr>
+          <w:rFonts w:ascii="Arial" w:hAnsi="Arial" w:cs="Arial"/>
+          <w:color w:val="000000"/>
+          <w:sz w:val="22"/>
+          <w:szCs w:val="22"/>
+          <w:lang w:bidi="ar-SA"/>
+        </w:rPr>
+        <w:t xml:space="preserve">an error </w:t>
+      </w:r>
+      <w:r>
+        <w:rPr>
+          <w:rFonts w:ascii="Arial" w:hAnsi="Arial" w:cs="Arial"/>
+          <w:color w:val="000000"/>
+          <w:sz w:val="22"/>
+          <w:szCs w:val="22"/>
+          <w:lang w:bidi="ar-SA"/>
+        </w:rPr>
+        <w:t xml:space="preserve">unless the author has added another </w:t>
+      </w:r>
+      <w:r>
+        <w:rPr>
+          <w:rFonts w:ascii="Arial" w:hAnsi="Arial" w:cs="Arial"/>
+          <w:color w:val="000000"/>
+          <w:sz w:val="22"/>
+          <w:szCs w:val="22"/>
+          <w:lang w:bidi="ar-SA"/>
+        </w:rPr>
+        <w:t>user ID</w:t>
+      </w:r>
+      <w:r>
+        <w:rPr>
+          <w:rFonts w:ascii="Arial" w:hAnsi="Arial" w:cs="Arial"/>
+          <w:color w:val="000000"/>
+          <w:sz w:val="22"/>
+          <w:szCs w:val="22"/>
+          <w:lang w:bidi="ar-SA"/>
+        </w:rPr>
+        <w:t xml:space="preserve"> to their list of permissions to other users. Users will have a uniquely named top level field which will be a list of user </w:t>
+      </w:r>
+      <w:r>
+        <w:rPr>
+          <w:rFonts w:ascii="Arial" w:hAnsi="Arial" w:cs="Arial"/>
+          <w:color w:val="000000"/>
+          <w:sz w:val="22"/>
+          <w:szCs w:val="22"/>
+          <w:lang w:bidi="ar-SA"/>
+        </w:rPr>
+        <w:t>IDs</w:t>
+      </w:r>
+      <w:r>
+        <w:rPr>
+          <w:rFonts w:ascii="Arial" w:hAnsi="Arial" w:cs="Arial"/>
+          <w:color w:val="000000"/>
+          <w:sz w:val="22"/>
+          <w:szCs w:val="22"/>
+          <w:lang w:bidi="ar-SA"/>
+        </w:rPr>
+        <w:t xml:space="preserve"> that have an editing or a reading permission.</w:t>
       </w:r>
     </w:p>
     <w:p/>
@@ -5511,14 +5606,14 @@
           <w:numId w:val="2"/>
         </w:numPr>
       </w:pPr>
-      <w:bookmarkStart w:id="48" w:name="_Toc113291707"/>
+      <w:bookmarkStart w:id="47" w:name="_Toc113291707"/>
       <w:r>
         <w:rPr>
           <w:rFonts w:ascii="Arial" w:hAnsi="Arial"/>
         </w:rPr>
         <w:t>Behavior Requirements</w:t>
       </w:r>
-      <w:bookmarkEnd w:id="48"/>
+      <w:bookmarkEnd w:id="47"/>
     </w:p>
     <w:p>
       <w:pPr>
@@ -5561,7 +5656,7 @@
                     <pic:cNvPicPr/>
                   </pic:nvPicPr>
                   <pic:blipFill>
-                    <a:blip r:embed="rId16">
+                    <a:blip r:embed="rId12">
                       <a:extLst>
                         <a:ext uri="{28A0092B-C50C-407E-A947-70E740481C1C}">
                           <a14:useLocalDpi xmlns:a14="http://schemas.microsoft.com/office/drawing/2010/main" val="0"/>
@@ -5743,7 +5838,16 @@
           <w:sz w:val="22"/>
           <w:szCs w:val="22"/>
         </w:rPr>
-        <w:t>The above image is a use case diagram demonstrating how two users may interact with the software. User A may write an entry, giving themselves ownership of the entry in the process. As the owner of the entry, they may also read and delete it. User B, who is not an owner of the journal entry, may not delete it, nor write entries corresponding to User A. However, if User A grants User B permission to read a journal entry, they may be allowed to do so.</w:t>
+        <w:t xml:space="preserve">The above image is a use case diagram demonstrating how two users may interact with the software. User A may write an entry, giving themselves ownership of the entry in the process. As </w:t>
+      </w:r>
+      <w:r>
+        <w:rPr>
+          <w:rFonts w:ascii="Arial" w:hAnsi="Arial" w:cs="Arial"/>
+          <w:sz w:val="22"/>
+          <w:szCs w:val="22"/>
+        </w:rPr>
+        <w:lastRenderedPageBreak/>
+        <w:t>the owner of the entry, they may also read and delete it. User B, who is not an owner of the journal entry, may not delete it, nor write entries corresponding to User A. However, if User A grants User B permission to read a journal entry, they may be allowed to do so.</w:t>
       </w:r>
     </w:p>
     <w:p>
@@ -5766,16 +5870,15 @@
           <w:color w:val="FFFFFF"/>
         </w:rPr>
       </w:pPr>
-      <w:bookmarkStart w:id="49" w:name="_Toc113291708"/>
+      <w:bookmarkStart w:id="48" w:name="_Toc113291708"/>
       <w:r>
         <w:rPr>
           <w:rFonts w:ascii="Arial" w:hAnsi="Arial"/>
           <w:color w:val="FFFFFF"/>
         </w:rPr>
-        <w:lastRenderedPageBreak/>
         <w:t>Other Non-functional Requirements</w:t>
       </w:r>
-      <w:bookmarkEnd w:id="49"/>
+      <w:bookmarkEnd w:id="48"/>
     </w:p>
     <w:p>
       <w:pPr>
@@ -5788,16 +5891,16 @@
           <w:rFonts w:ascii="Arial" w:hAnsi="Arial"/>
         </w:rPr>
       </w:pPr>
-      <w:bookmarkStart w:id="50" w:name="_Toc113291709"/>
-      <w:bookmarkStart w:id="51" w:name="_Toc439994690"/>
+      <w:bookmarkStart w:id="49" w:name="_Toc113291709"/>
+      <w:bookmarkStart w:id="50" w:name="_Toc439994690"/>
       <w:r>
         <w:rPr>
           <w:rFonts w:ascii="Arial" w:hAnsi="Arial"/>
         </w:rPr>
         <w:t>Performance Requirements</w:t>
       </w:r>
+      <w:bookmarkEnd w:id="49"/>
       <w:bookmarkEnd w:id="50"/>
-      <w:bookmarkEnd w:id="51"/>
     </w:p>
     <w:p>
       <w:pPr>
@@ -5939,16 +6042,16 @@
           <w:rFonts w:ascii="Arial" w:hAnsi="Arial"/>
         </w:rPr>
       </w:pPr>
-      <w:bookmarkStart w:id="52" w:name="_Toc439994691"/>
-      <w:bookmarkStart w:id="53" w:name="_Toc113291710"/>
+      <w:bookmarkStart w:id="51" w:name="_Toc439994691"/>
+      <w:bookmarkStart w:id="52" w:name="_Toc113291710"/>
       <w:r>
         <w:rPr>
           <w:rFonts w:ascii="Arial" w:hAnsi="Arial"/>
         </w:rPr>
         <w:t>Safety and Security Requirements</w:t>
       </w:r>
+      <w:bookmarkEnd w:id="51"/>
       <w:bookmarkEnd w:id="52"/>
-      <w:bookmarkEnd w:id="53"/>
     </w:p>
     <w:p>
       <w:pPr>
@@ -6120,16 +6223,16 @@
           <w:rFonts w:ascii="Arial" w:hAnsi="Arial"/>
         </w:rPr>
       </w:pPr>
-      <w:bookmarkStart w:id="54" w:name="_Toc439994693"/>
-      <w:bookmarkStart w:id="55" w:name="_Toc113291711"/>
+      <w:bookmarkStart w:id="53" w:name="_Toc439994693"/>
+      <w:bookmarkStart w:id="54" w:name="_Toc113291711"/>
       <w:r>
         <w:rPr>
           <w:rFonts w:ascii="Arial" w:hAnsi="Arial"/>
         </w:rPr>
         <w:t>Software Quality Attributes</w:t>
       </w:r>
+      <w:bookmarkEnd w:id="53"/>
       <w:bookmarkEnd w:id="54"/>
-      <w:bookmarkEnd w:id="55"/>
     </w:p>
     <w:p>
       <w:pPr>
@@ -6169,8 +6272,8 @@
           <w:color w:val="FFFFFF"/>
         </w:rPr>
       </w:pPr>
-      <w:bookmarkStart w:id="56" w:name="_Toc439994695"/>
-      <w:bookmarkStart w:id="57" w:name="_Toc113291712"/>
+      <w:bookmarkStart w:id="55" w:name="_Toc439994695"/>
+      <w:bookmarkStart w:id="56" w:name="_Toc113291712"/>
       <w:r>
         <w:rPr>
           <w:rFonts w:ascii="Arial" w:hAnsi="Arial"/>
@@ -6179,8 +6282,8 @@
         <w:lastRenderedPageBreak/>
         <w:t>Other Requirements</w:t>
       </w:r>
+      <w:bookmarkEnd w:id="55"/>
       <w:bookmarkEnd w:id="56"/>
-      <w:bookmarkEnd w:id="57"/>
     </w:p>
     <w:p>
       <w:pPr>
@@ -6193,7 +6296,7 @@
           <w:rFonts w:ascii="Arial" w:hAnsi="Arial"/>
         </w:rPr>
       </w:pPr>
-      <w:bookmarkStart w:id="58" w:name="_Toc439994696"/>
+      <w:bookmarkStart w:id="57" w:name="_Toc439994696"/>
       <w:r>
         <w:rPr>
           <w:rFonts w:ascii="Arial" w:hAnsi="Arial"/>
@@ -6411,7 +6514,7 @@
         <w:pStyle w:val="template"/>
       </w:pPr>
     </w:p>
-    <w:bookmarkEnd w:id="58"/>
+    <w:bookmarkEnd w:id="57"/>
     <w:p/>
     <w:p/>
     <w:p/>
@@ -6433,7 +6536,7 @@
           <w:color w:val="FFFFFF"/>
         </w:rPr>
       </w:pPr>
-      <w:bookmarkStart w:id="59" w:name="_Toc113291713"/>
+      <w:bookmarkStart w:id="58" w:name="_Toc113291713"/>
       <w:r>
         <w:rPr>
           <w:rFonts w:ascii="Arial" w:hAnsi="Arial"/>
@@ -6442,11 +6545,11 @@
         <w:lastRenderedPageBreak/>
         <w:t>Appendix A – Data Dictionary</w:t>
       </w:r>
-      <w:bookmarkEnd w:id="59"/>
-    </w:p>
-    <w:p>
-      <w:pPr>
-        <w:pStyle w:val="Heading1"/>
+      <w:bookmarkEnd w:id="58"/>
+    </w:p>
+    <w:p>
+      <w:pPr>
+        <w:pStyle w:val="Heading2"/>
         <w:rPr>
           <w:rFonts w:ascii="Arial" w:hAnsi="Arial" w:cs="Arial"/>
         </w:rPr>
@@ -6743,7 +6846,7 @@
     </w:p>
     <w:p>
       <w:pPr>
-        <w:pStyle w:val="Heading1"/>
+        <w:pStyle w:val="Heading2"/>
         <w:rPr>
           <w:rFonts w:ascii="Arial" w:hAnsi="Arial" w:cs="Arial"/>
         </w:rPr>
@@ -7399,14 +7502,7 @@
               <w:rPr>
                 <w:rFonts w:ascii="Arial" w:hAnsi="Arial" w:cs="Arial"/>
               </w:rPr>
-              <w:t xml:space="preserve">), set the text of </w:t>
-            </w:r>
-            <w:r>
-              <w:rPr>
-                <w:rFonts w:ascii="Arial" w:hAnsi="Arial" w:cs="Arial"/>
-              </w:rPr>
-              <w:lastRenderedPageBreak/>
-              <w:t xml:space="preserve">entry with ID </w:t>
+              <w:t xml:space="preserve">), set the text of entry with ID </w:t>
             </w:r>
             <w:proofErr w:type="spellStart"/>
             <w:r>
@@ -8117,54 +8213,29 @@
         </w:tc>
       </w:tr>
     </w:tbl>
-    <w:p>
-      <w:pPr>
-        <w:rPr>
-          <w:rFonts w:ascii="Arial" w:hAnsi="Arial" w:cs="Arial"/>
-        </w:rPr>
-      </w:pPr>
-    </w:p>
     <w:p/>
-    <w:p/>
-    <w:p/>
-    <w:p/>
-    <w:p/>
-    <w:p/>
-    <w:p/>
-    <w:p/>
-    <w:p/>
-    <w:p/>
-    <w:p/>
-    <w:p/>
-    <w:p/>
-    <w:p/>
-    <w:p/>
-    <w:p/>
-    <w:p/>
-    <w:p/>
-    <w:p/>
-    <w:p/>
-    <w:p/>
-    <w:p/>
-    <w:p/>
-    <w:p/>
-    <w:p/>
-    <w:p/>
-    <w:p/>
-    <w:p/>
-    <w:p/>
-    <w:p/>
-    <w:p/>
-    <w:p/>
-    <w:p/>
-    <w:p/>
-    <w:p/>
-    <w:p/>
-    <w:p/>
-    <w:p/>
-    <w:p/>
-    <w:p/>
-    <w:p/>
+    <w:p>
+      <w:pPr>
+        <w:spacing w:line="240" w:lineRule="auto"/>
+        <w:rPr>
+          <w:rFonts w:ascii="Arial" w:hAnsi="Arial"/>
+          <w:b/>
+          <w:bCs/>
+          <w:color w:val="FFFFFF"/>
+          <w:sz w:val="36"/>
+          <w:szCs w:val="36"/>
+        </w:rPr>
+      </w:pPr>
+      <w:bookmarkStart w:id="59" w:name="_Toc439994698"/>
+      <w:bookmarkStart w:id="60" w:name="_Toc113291714"/>
+      <w:r>
+        <w:rPr>
+          <w:rFonts w:ascii="Arial" w:hAnsi="Arial"/>
+          <w:color w:val="FFFFFF"/>
+        </w:rPr>
+        <w:br w:type="page"/>
+      </w:r>
+    </w:p>
     <w:p>
       <w:pPr>
         <w:pStyle w:val="TOCEntry"/>
@@ -8181,16 +8252,15 @@
           <w:color w:val="FFFFFF"/>
         </w:rPr>
       </w:pPr>
-      <w:bookmarkStart w:id="60" w:name="_Toc439994698"/>
-      <w:bookmarkStart w:id="61" w:name="_Toc113291714"/>
       <w:r>
         <w:rPr>
           <w:rFonts w:ascii="Arial" w:hAnsi="Arial"/>
           <w:color w:val="FFFFFF"/>
         </w:rPr>
+        <w:lastRenderedPageBreak/>
         <w:t>Appendix B</w:t>
       </w:r>
-      <w:bookmarkEnd w:id="60"/>
+      <w:bookmarkEnd w:id="59"/>
       <w:r>
         <w:rPr>
           <w:rFonts w:ascii="Arial" w:hAnsi="Arial"/>
@@ -8198,7 +8268,7 @@
         </w:rPr>
         <w:t xml:space="preserve"> - Group Log</w:t>
       </w:r>
-      <w:bookmarkEnd w:id="61"/>
+      <w:bookmarkEnd w:id="60"/>
     </w:p>
     <w:p>
       <w:pPr>
@@ -8210,8 +8280,8 @@
       </w:r>
     </w:p>
     <w:sectPr>
-      <w:headerReference w:type="default" r:id="rId17"/>
-      <w:footerReference w:type="default" r:id="rId18"/>
+      <w:headerReference w:type="default" r:id="rId13"/>
+      <w:footerReference w:type="default" r:id="rId14"/>
       <w:pgSz w:w="12240" w:h="15840"/>
       <w:pgMar w:top="1440" w:right="1296" w:bottom="1440" w:left="1296" w:header="720" w:footer="720" w:gutter="0"/>
       <w:pgNumType w:start="1"/>
@@ -8221,45 +8291,6 @@
     </w:sectPr>
   </w:body>
 </w:document>
-</file>
-
-<file path=word/comments.xml><?xml version="1.0" encoding="utf-8"?>
-<w:comments xmlns:wpc="http://schemas.microsoft.com/office/word/2010/wordprocessingCanvas" xmlns:cx="http://schemas.microsoft.com/office/drawing/2014/chartex" xmlns:cx1="http://schemas.microsoft.com/office/drawing/2015/9/8/chartex" xmlns:cx2="http://schemas.microsoft.com/office/drawing/2015/10/21/chartex" xmlns:cx3="http://schemas.microsoft.com/office/drawing/2016/5/9/chartex" xmlns:cx4="http://schemas.microsoft.com/office/drawing/2016/5/10/chartex" xmlns:cx5="http://schemas.microsoft.com/office/drawing/2016/5/11/chartex" xmlns:cx6="http://schemas.microsoft.com/office/drawing/2016/5/12/chartex" xmlns:cx7="http://schemas.microsoft.com/office/drawing/2016/5/13/chartex" xmlns:cx8="http://schemas.microsoft.com/office/drawing/2016/5/14/chartex" xmlns:mc="http://schemas.openxmlformats.org/markup-compatibility/2006" xmlns:aink="http://schemas.microsoft.com/office/drawing/2016/ink" xmlns:am3d="http://schemas.microsoft.com/office/drawing/2017/model3d" xmlns:o="urn:schemas-microsoft-com:office:office" xmlns:r="http://schemas.openxmlformats.org/officeDocument/2006/relationships" xmlns:m="http://schemas.openxmlformats.org/officeDocument/2006/math" xmlns:v="urn:schemas-microsoft-com:vml" xmlns:wp14="http://schemas.microsoft.com/office/word/2010/wordprocessingDrawing" xmlns:wp="http://schemas.openxmlformats.org/drawingml/2006/wordprocessingDrawing" xmlns:w10="urn:schemas-microsoft-com:office:word" xmlns:w="http://schemas.openxmlformats.org/wordprocessingml/2006/main" xmlns:w14="http://schemas.microsoft.com/office/word/2010/wordml" xmlns:w15="http://schemas.microsoft.com/office/word/2012/wordml" xmlns:w16cex="http://schemas.microsoft.com/office/word/2018/wordml/cex" xmlns:w16cid="http://schemas.microsoft.com/office/word/2016/wordml/cid" xmlns:w16="http://schemas.microsoft.com/office/word/2018/wordml" xmlns:w16se="http://schemas.microsoft.com/office/word/2015/wordml/symex" xmlns:wpg="http://schemas.microsoft.com/office/word/2010/wordprocessingGroup" xmlns:wpi="http://schemas.microsoft.com/office/word/2010/wordprocessingInk" xmlns:wne="http://schemas.microsoft.com/office/word/2006/wordml" xmlns:wps="http://schemas.microsoft.com/office/word/2010/wordprocessingShape" mc:Ignorable="w14 w15 w16se w16cid w16 w16cex wp14">
-  <w:comment w:id="22" w:author="Anderson, Malcolm I" w:date="2020-11-06T13:18:00Z" w:initials="AMI">
-    <w:p>
-      <w:pPr>
-        <w:pStyle w:val="CommentText"/>
-      </w:pPr>
-      <w:r>
-        <w:rPr>
-          <w:rStyle w:val="CommentReference"/>
-        </w:rPr>
-        <w:annotationRef/>
-      </w:r>
-      <w:r>
-        <w:t>Need to implement</w:t>
-      </w:r>
-    </w:p>
-  </w:comment>
-</w:comments>
-</file>
-
-<file path=word/commentsExtended.xml><?xml version="1.0" encoding="utf-8"?>
-<w15:commentsEx xmlns:wpc="http://schemas.microsoft.com/office/word/2010/wordprocessingCanvas" xmlns:cx="http://schemas.microsoft.com/office/drawing/2014/chartex" xmlns:cx1="http://schemas.microsoft.com/office/drawing/2015/9/8/chartex" xmlns:cx2="http://schemas.microsoft.com/office/drawing/2015/10/21/chartex" xmlns:cx3="http://schemas.microsoft.com/office/drawing/2016/5/9/chartex" xmlns:cx4="http://schemas.microsoft.com/office/drawing/2016/5/10/chartex" xmlns:cx5="http://schemas.microsoft.com/office/drawing/2016/5/11/chartex" xmlns:cx6="http://schemas.microsoft.com/office/drawing/2016/5/12/chartex" xmlns:cx7="http://schemas.microsoft.com/office/drawing/2016/5/13/chartex" xmlns:cx8="http://schemas.microsoft.com/office/drawing/2016/5/14/chartex" xmlns:mc="http://schemas.openxmlformats.org/markup-compatibility/2006" xmlns:aink="http://schemas.microsoft.com/office/drawing/2016/ink" xmlns:am3d="http://schemas.microsoft.com/office/drawing/2017/model3d" xmlns:o="urn:schemas-microsoft-com:office:office" xmlns:r="http://schemas.openxmlformats.org/officeDocument/2006/relationships" xmlns:m="http://schemas.openxmlformats.org/officeDocument/2006/math" xmlns:v="urn:schemas-microsoft-com:vml" xmlns:wp14="http://schemas.microsoft.com/office/word/2010/wordprocessingDrawing" xmlns:wp="http://schemas.openxmlformats.org/drawingml/2006/wordprocessingDrawing" xmlns:w10="urn:schemas-microsoft-com:office:word" xmlns:w="http://schemas.openxmlformats.org/wordprocessingml/2006/main" xmlns:w14="http://schemas.microsoft.com/office/word/2010/wordml" xmlns:w15="http://schemas.microsoft.com/office/word/2012/wordml" xmlns:w16cex="http://schemas.microsoft.com/office/word/2018/wordml/cex" xmlns:w16cid="http://schemas.microsoft.com/office/word/2016/wordml/cid" xmlns:w16="http://schemas.microsoft.com/office/word/2018/wordml" xmlns:w16se="http://schemas.microsoft.com/office/word/2015/wordml/symex" xmlns:wpg="http://schemas.microsoft.com/office/word/2010/wordprocessingGroup" xmlns:wpi="http://schemas.microsoft.com/office/word/2010/wordprocessingInk" xmlns:wne="http://schemas.microsoft.com/office/word/2006/wordml" xmlns:wps="http://schemas.microsoft.com/office/word/2010/wordprocessingShape" mc:Ignorable="w14 w15 w16se w16cid w16 w16cex wp14">
-  <w15:commentEx w15:paraId="07484EC1" w15:done="0"/>
-</w15:commentsEx>
-</file>
-
-<file path=word/commentsExtensible.xml><?xml version="1.0" encoding="utf-8"?>
-<w16cex:commentsExtensible xmlns:wpc="http://schemas.microsoft.com/office/word/2010/wordprocessingCanvas" xmlns:cx="http://schemas.microsoft.com/office/drawing/2014/chartex" xmlns:cx1="http://schemas.microsoft.com/office/drawing/2015/9/8/chartex" xmlns:cx2="http://schemas.microsoft.com/office/drawing/2015/10/21/chartex" xmlns:cx3="http://schemas.microsoft.com/office/drawing/2016/5/9/chartex" xmlns:cx4="http://schemas.microsoft.com/office/drawing/2016/5/10/chartex" xmlns:cx5="http://schemas.microsoft.com/office/drawing/2016/5/11/chartex" xmlns:cx6="http://schemas.microsoft.com/office/drawing/2016/5/12/chartex" xmlns:cx7="http://schemas.microsoft.com/office/drawing/2016/5/13/chartex" xmlns:cx8="http://schemas.microsoft.com/office/drawing/2016/5/14/chartex" xmlns:mc="http://schemas.openxmlformats.org/markup-compatibility/2006" xmlns:aink="http://schemas.microsoft.com/office/drawing/2016/ink" xmlns:am3d="http://schemas.microsoft.com/office/drawing/2017/model3d" xmlns:o="urn:schemas-microsoft-com:office:office" xmlns:r="http://schemas.openxmlformats.org/officeDocument/2006/relationships" xmlns:m="http://schemas.openxmlformats.org/officeDocument/2006/math" xmlns:v="urn:schemas-microsoft-com:vml" xmlns:wp14="http://schemas.microsoft.com/office/word/2010/wordprocessingDrawing" xmlns:wp="http://schemas.openxmlformats.org/drawingml/2006/wordprocessingDrawing" xmlns:w10="urn:schemas-microsoft-com:office:word" xmlns:w="http://schemas.openxmlformats.org/wordprocessingml/2006/main" xmlns:w14="http://schemas.microsoft.com/office/word/2010/wordml" xmlns:w15="http://schemas.microsoft.com/office/word/2012/wordml" xmlns:w16cex="http://schemas.microsoft.com/office/word/2018/wordml/cex" xmlns:w16cid="http://schemas.microsoft.com/office/word/2016/wordml/cid" xmlns:w16="http://schemas.microsoft.com/office/word/2018/wordml" xmlns:w16se="http://schemas.microsoft.com/office/word/2015/wordml/symex" xmlns:wpg="http://schemas.microsoft.com/office/word/2010/wordprocessingGroup" xmlns:wpi="http://schemas.microsoft.com/office/word/2010/wordprocessingInk" xmlns:wne="http://schemas.microsoft.com/office/word/2006/wordml" xmlns:wps="http://schemas.microsoft.com/office/word/2010/wordprocessingShape" mc:Ignorable="w14 w15 w16se w16cid w16 w16cex wp14">
-  <w16cex:commentExtensible w16cex:durableId="234FCBAB" w16cex:dateUtc="2020-11-06T21:18:00Z"/>
-</w16cex:commentsExtensible>
-</file>
-
-<file path=word/commentsIds.xml><?xml version="1.0" encoding="utf-8"?>
-<w16cid:commentsIds xmlns:wpc="http://schemas.microsoft.com/office/word/2010/wordprocessingCanvas" xmlns:cx="http://schemas.microsoft.com/office/drawing/2014/chartex" xmlns:cx1="http://schemas.microsoft.com/office/drawing/2015/9/8/chartex" xmlns:cx2="http://schemas.microsoft.com/office/drawing/2015/10/21/chartex" xmlns:cx3="http://schemas.microsoft.com/office/drawing/2016/5/9/chartex" xmlns:cx4="http://schemas.microsoft.com/office/drawing/2016/5/10/chartex" xmlns:cx5="http://schemas.microsoft.com/office/drawing/2016/5/11/chartex" xmlns:cx6="http://schemas.microsoft.com/office/drawing/2016/5/12/chartex" xmlns:cx7="http://schemas.microsoft.com/office/drawing/2016/5/13/chartex" xmlns:cx8="http://schemas.microsoft.com/office/drawing/2016/5/14/chartex" xmlns:mc="http://schemas.openxmlformats.org/markup-compatibility/2006" xmlns:aink="http://schemas.microsoft.com/office/drawing/2016/ink" xmlns:am3d="http://schemas.microsoft.com/office/drawing/2017/model3d" xmlns:o="urn:schemas-microsoft-com:office:office" xmlns:r="http://schemas.openxmlformats.org/officeDocument/2006/relationships" xmlns:m="http://schemas.openxmlformats.org/officeDocument/2006/math" xmlns:v="urn:schemas-microsoft-com:vml" xmlns:wp14="http://schemas.microsoft.com/office/word/2010/wordprocessingDrawing" xmlns:wp="http://schemas.openxmlformats.org/drawingml/2006/wordprocessingDrawing" xmlns:w10="urn:schemas-microsoft-com:office:word" xmlns:w="http://schemas.openxmlformats.org/wordprocessingml/2006/main" xmlns:w14="http://schemas.microsoft.com/office/word/2010/wordml" xmlns:w15="http://schemas.microsoft.com/office/word/2012/wordml" xmlns:w16cex="http://schemas.microsoft.com/office/word/2018/wordml/cex" xmlns:w16cid="http://schemas.microsoft.com/office/word/2016/wordml/cid" xmlns:w16="http://schemas.microsoft.com/office/word/2018/wordml" xmlns:w16se="http://schemas.microsoft.com/office/word/2015/wordml/symex" xmlns:wpg="http://schemas.microsoft.com/office/word/2010/wordprocessingGroup" xmlns:wpi="http://schemas.microsoft.com/office/word/2010/wordprocessingInk" xmlns:wne="http://schemas.microsoft.com/office/word/2006/wordml" xmlns:wps="http://schemas.microsoft.com/office/word/2010/wordprocessingShape" mc:Ignorable="w14 w15 w16se w16cid w16 w16cex wp14">
-  <w16cid:commentId w16cid:paraId="07484EC1" w16cid:durableId="234FCBAB"/>
-</w16cid:commentsIds>
 </file>
 
 <file path=word/endnotes.xml><?xml version="1.0" encoding="utf-8"?>
@@ -11023,14 +11054,6 @@
     <w:abstractNumId w:val="17"/>
   </w:num>
 </w:numbering>
-</file>
-
-<file path=word/people.xml><?xml version="1.0" encoding="utf-8"?>
-<w15:people xmlns:wpc="http://schemas.microsoft.com/office/word/2010/wordprocessingCanvas" xmlns:cx="http://schemas.microsoft.com/office/drawing/2014/chartex" xmlns:cx1="http://schemas.microsoft.com/office/drawing/2015/9/8/chartex" xmlns:cx2="http://schemas.microsoft.com/office/drawing/2015/10/21/chartex" xmlns:cx3="http://schemas.microsoft.com/office/drawing/2016/5/9/chartex" xmlns:cx4="http://schemas.microsoft.com/office/drawing/2016/5/10/chartex" xmlns:cx5="http://schemas.microsoft.com/office/drawing/2016/5/11/chartex" xmlns:cx6="http://schemas.microsoft.com/office/drawing/2016/5/12/chartex" xmlns:cx7="http://schemas.microsoft.com/office/drawing/2016/5/13/chartex" xmlns:cx8="http://schemas.microsoft.com/office/drawing/2016/5/14/chartex" xmlns:mc="http://schemas.openxmlformats.org/markup-compatibility/2006" xmlns:aink="http://schemas.microsoft.com/office/drawing/2016/ink" xmlns:am3d="http://schemas.microsoft.com/office/drawing/2017/model3d" xmlns:o="urn:schemas-microsoft-com:office:office" xmlns:r="http://schemas.openxmlformats.org/officeDocument/2006/relationships" xmlns:m="http://schemas.openxmlformats.org/officeDocument/2006/math" xmlns:v="urn:schemas-microsoft-com:vml" xmlns:wp14="http://schemas.microsoft.com/office/word/2010/wordprocessingDrawing" xmlns:wp="http://schemas.openxmlformats.org/drawingml/2006/wordprocessingDrawing" xmlns:w10="urn:schemas-microsoft-com:office:word" xmlns:w="http://schemas.openxmlformats.org/wordprocessingml/2006/main" xmlns:w14="http://schemas.microsoft.com/office/word/2010/wordml" xmlns:w15="http://schemas.microsoft.com/office/word/2012/wordml" xmlns:w16cex="http://schemas.microsoft.com/office/word/2018/wordml/cex" xmlns:w16cid="http://schemas.microsoft.com/office/word/2016/wordml/cid" xmlns:w16="http://schemas.microsoft.com/office/word/2018/wordml" xmlns:w16se="http://schemas.microsoft.com/office/word/2015/wordml/symex" xmlns:wpg="http://schemas.microsoft.com/office/word/2010/wordprocessingGroup" xmlns:wpi="http://schemas.microsoft.com/office/word/2010/wordprocessingInk" xmlns:wne="http://schemas.microsoft.com/office/word/2006/wordml" xmlns:wps="http://schemas.microsoft.com/office/word/2010/wordprocessingShape" mc:Ignorable="w14 w15 w16se w16cid w16 w16cex wp14">
-  <w15:person w15:author="Anderson, Malcolm I">
-    <w15:presenceInfo w15:providerId="AD" w15:userId="S::malcolm.i.anderson@wsu.edu::b8a1c59d-96f1-494c-8a85-b7e99f5b014b"/>
-  </w15:person>
-</w15:people>
 </file>
 
 <file path=word/styles.xml><?xml version="1.0" encoding="utf-8"?>

</xml_diff>

<commit_message>
Removed "Other Requirements" since it was redundant
Everything we could think of to include in this section was already covered in other sections
</commit_message>
<xml_diff>
--- a/CS 320 - Project SRS v1.docx
+++ b/CS 320 - Project SRS v1.docx
@@ -289,7 +289,7 @@
               <w:rPr>
                 <w:sz w:val="22"/>
               </w:rPr>
-              <w:t>&lt;student #&gt;</w:t>
+              <w:t>011467861</w:t>
             </w:r>
           </w:p>
         </w:tc>
@@ -628,7 +628,7 @@
           <w:r>
             <w:fldChar w:fldCharType="separate"/>
           </w:r>
-          <w:hyperlink w:anchor="_Toc55579006" w:history="1">
+          <w:hyperlink w:anchor="_Toc55585404" w:history="1">
             <w:r>
               <w:rPr>
                 <w:rStyle w:val="Hyperlink"/>
@@ -674,7 +674,7 @@
               <w:rPr>
                 <w:noProof/>
               </w:rPr>
-              <w:instrText xml:space="preserve"> PAGEREF _Toc55579006 \h </w:instrText>
+              <w:instrText xml:space="preserve"> PAGEREF _Toc55585404 \h </w:instrText>
             </w:r>
             <w:r>
               <w:rPr>
@@ -719,7 +719,7 @@
               <w:lang w:bidi="ar-SA"/>
             </w:rPr>
           </w:pPr>
-          <w:hyperlink w:anchor="_Toc55579007" w:history="1">
+          <w:hyperlink w:anchor="_Toc55585405" w:history="1">
             <w:r>
               <w:rPr>
                 <w:rStyle w:val="Hyperlink"/>
@@ -765,7 +765,7 @@
               <w:rPr>
                 <w:noProof/>
               </w:rPr>
-              <w:instrText xml:space="preserve"> PAGEREF _Toc55579007 \h </w:instrText>
+              <w:instrText xml:space="preserve"> PAGEREF _Toc55585405 \h </w:instrText>
             </w:r>
             <w:r>
               <w:rPr>
@@ -808,7 +808,7 @@
               <w:lang w:bidi="ar-SA"/>
             </w:rPr>
           </w:pPr>
-          <w:hyperlink w:anchor="_Toc55579008" w:history="1">
+          <w:hyperlink w:anchor="_Toc55585406" w:history="1">
             <w:r>
               <w:rPr>
                 <w:rStyle w:val="Hyperlink"/>
@@ -852,7 +852,7 @@
               <w:rPr>
                 <w:noProof/>
               </w:rPr>
-              <w:instrText xml:space="preserve"> PAGEREF _Toc55579008 \h </w:instrText>
+              <w:instrText xml:space="preserve"> PAGEREF _Toc55585406 \h </w:instrText>
             </w:r>
             <w:r>
               <w:rPr>
@@ -895,7 +895,7 @@
               <w:lang w:bidi="ar-SA"/>
             </w:rPr>
           </w:pPr>
-          <w:hyperlink w:anchor="_Toc55579009" w:history="1">
+          <w:hyperlink w:anchor="_Toc55585407" w:history="1">
             <w:r>
               <w:rPr>
                 <w:rStyle w:val="Hyperlink"/>
@@ -939,7 +939,7 @@
               <w:rPr>
                 <w:noProof/>
               </w:rPr>
-              <w:instrText xml:space="preserve"> PAGEREF _Toc55579009 \h </w:instrText>
+              <w:instrText xml:space="preserve"> PAGEREF _Toc55585407 \h </w:instrText>
             </w:r>
             <w:r>
               <w:rPr>
@@ -982,7 +982,7 @@
               <w:lang w:bidi="ar-SA"/>
             </w:rPr>
           </w:pPr>
-          <w:hyperlink w:anchor="_Toc55579010" w:history="1">
+          <w:hyperlink w:anchor="_Toc55585408" w:history="1">
             <w:r>
               <w:rPr>
                 <w:rStyle w:val="Hyperlink"/>
@@ -1026,7 +1026,7 @@
               <w:rPr>
                 <w:noProof/>
               </w:rPr>
-              <w:instrText xml:space="preserve"> PAGEREF _Toc55579010 \h </w:instrText>
+              <w:instrText xml:space="preserve"> PAGEREF _Toc55585408 \h </w:instrText>
             </w:r>
             <w:r>
               <w:rPr>
@@ -1069,7 +1069,7 @@
               <w:lang w:bidi="ar-SA"/>
             </w:rPr>
           </w:pPr>
-          <w:hyperlink w:anchor="_Toc55579011" w:history="1">
+          <w:hyperlink w:anchor="_Toc55585409" w:history="1">
             <w:r>
               <w:rPr>
                 <w:rStyle w:val="Hyperlink"/>
@@ -1113,7 +1113,7 @@
               <w:rPr>
                 <w:noProof/>
               </w:rPr>
-              <w:instrText xml:space="preserve"> PAGEREF _Toc55579011 \h </w:instrText>
+              <w:instrText xml:space="preserve"> PAGEREF _Toc55585409 \h </w:instrText>
             </w:r>
             <w:r>
               <w:rPr>
@@ -1156,7 +1156,7 @@
               <w:lang w:bidi="ar-SA"/>
             </w:rPr>
           </w:pPr>
-          <w:hyperlink w:anchor="_Toc55579012" w:history="1">
+          <w:hyperlink w:anchor="_Toc55585410" w:history="1">
             <w:r>
               <w:rPr>
                 <w:rStyle w:val="Hyperlink"/>
@@ -1200,7 +1200,7 @@
               <w:rPr>
                 <w:noProof/>
               </w:rPr>
-              <w:instrText xml:space="preserve"> PAGEREF _Toc55579012 \h </w:instrText>
+              <w:instrText xml:space="preserve"> PAGEREF _Toc55585410 \h </w:instrText>
             </w:r>
             <w:r>
               <w:rPr>
@@ -1243,7 +1243,7 @@
               <w:lang w:bidi="ar-SA"/>
             </w:rPr>
           </w:pPr>
-          <w:hyperlink w:anchor="_Toc55579013" w:history="1">
+          <w:hyperlink w:anchor="_Toc55585411" w:history="1">
             <w:r>
               <w:rPr>
                 <w:rStyle w:val="Hyperlink"/>
@@ -1287,7 +1287,7 @@
               <w:rPr>
                 <w:noProof/>
               </w:rPr>
-              <w:instrText xml:space="preserve"> PAGEREF _Toc55579013 \h </w:instrText>
+              <w:instrText xml:space="preserve"> PAGEREF _Toc55585411 \h </w:instrText>
             </w:r>
             <w:r>
               <w:rPr>
@@ -1332,7 +1332,7 @@
               <w:lang w:bidi="ar-SA"/>
             </w:rPr>
           </w:pPr>
-          <w:hyperlink w:anchor="_Toc55579014" w:history="1">
+          <w:hyperlink w:anchor="_Toc55585412" w:history="1">
             <w:r>
               <w:rPr>
                 <w:rStyle w:val="Hyperlink"/>
@@ -1378,7 +1378,7 @@
               <w:rPr>
                 <w:noProof/>
               </w:rPr>
-              <w:instrText xml:space="preserve"> PAGEREF _Toc55579014 \h </w:instrText>
+              <w:instrText xml:space="preserve"> PAGEREF _Toc55585412 \h </w:instrText>
             </w:r>
             <w:r>
               <w:rPr>
@@ -1421,7 +1421,7 @@
               <w:lang w:bidi="ar-SA"/>
             </w:rPr>
           </w:pPr>
-          <w:hyperlink w:anchor="_Toc55579015" w:history="1">
+          <w:hyperlink w:anchor="_Toc55585413" w:history="1">
             <w:r>
               <w:rPr>
                 <w:rStyle w:val="Hyperlink"/>
@@ -1465,7 +1465,7 @@
               <w:rPr>
                 <w:noProof/>
               </w:rPr>
-              <w:instrText xml:space="preserve"> PAGEREF _Toc55579015 \h </w:instrText>
+              <w:instrText xml:space="preserve"> PAGEREF _Toc55585413 \h </w:instrText>
             </w:r>
             <w:r>
               <w:rPr>
@@ -1508,7 +1508,7 @@
               <w:lang w:bidi="ar-SA"/>
             </w:rPr>
           </w:pPr>
-          <w:hyperlink w:anchor="_Toc55579016" w:history="1">
+          <w:hyperlink w:anchor="_Toc55585414" w:history="1">
             <w:r>
               <w:rPr>
                 <w:rStyle w:val="Hyperlink"/>
@@ -1552,7 +1552,7 @@
               <w:rPr>
                 <w:noProof/>
               </w:rPr>
-              <w:instrText xml:space="preserve"> PAGEREF _Toc55579016 \h </w:instrText>
+              <w:instrText xml:space="preserve"> PAGEREF _Toc55585414 \h </w:instrText>
             </w:r>
             <w:r>
               <w:rPr>
@@ -1595,7 +1595,7 @@
               <w:lang w:bidi="ar-SA"/>
             </w:rPr>
           </w:pPr>
-          <w:hyperlink w:anchor="_Toc55579017" w:history="1">
+          <w:hyperlink w:anchor="_Toc55585415" w:history="1">
             <w:r>
               <w:rPr>
                 <w:rStyle w:val="Hyperlink"/>
@@ -1639,7 +1639,7 @@
               <w:rPr>
                 <w:noProof/>
               </w:rPr>
-              <w:instrText xml:space="preserve"> PAGEREF _Toc55579017 \h </w:instrText>
+              <w:instrText xml:space="preserve"> PAGEREF _Toc55585415 \h </w:instrText>
             </w:r>
             <w:r>
               <w:rPr>
@@ -1682,7 +1682,7 @@
               <w:lang w:bidi="ar-SA"/>
             </w:rPr>
           </w:pPr>
-          <w:hyperlink w:anchor="_Toc55579018" w:history="1">
+          <w:hyperlink w:anchor="_Toc55585416" w:history="1">
             <w:r>
               <w:rPr>
                 <w:rStyle w:val="Hyperlink"/>
@@ -1726,7 +1726,7 @@
               <w:rPr>
                 <w:noProof/>
               </w:rPr>
-              <w:instrText xml:space="preserve"> PAGEREF _Toc55579018 \h </w:instrText>
+              <w:instrText xml:space="preserve"> PAGEREF _Toc55585416 \h </w:instrText>
             </w:r>
             <w:r>
               <w:rPr>
@@ -1743,7 +1743,7 @@
               <w:rPr>
                 <w:noProof/>
               </w:rPr>
-              <w:t>5</w:t>
+              <w:t>6</w:t>
             </w:r>
             <w:r>
               <w:rPr>
@@ -1769,7 +1769,7 @@
               <w:lang w:bidi="ar-SA"/>
             </w:rPr>
           </w:pPr>
-          <w:hyperlink w:anchor="_Toc55579019" w:history="1">
+          <w:hyperlink w:anchor="_Toc55585417" w:history="1">
             <w:r>
               <w:rPr>
                 <w:rStyle w:val="Hyperlink"/>
@@ -1813,7 +1813,7 @@
               <w:rPr>
                 <w:noProof/>
               </w:rPr>
-              <w:instrText xml:space="preserve"> PAGEREF _Toc55579019 \h </w:instrText>
+              <w:instrText xml:space="preserve"> PAGEREF _Toc55585417 \h </w:instrText>
             </w:r>
             <w:r>
               <w:rPr>
@@ -1856,7 +1856,7 @@
               <w:lang w:bidi="ar-SA"/>
             </w:rPr>
           </w:pPr>
-          <w:hyperlink w:anchor="_Toc55579020" w:history="1">
+          <w:hyperlink w:anchor="_Toc55585418" w:history="1">
             <w:r>
               <w:rPr>
                 <w:rStyle w:val="Hyperlink"/>
@@ -1900,7 +1900,7 @@
               <w:rPr>
                 <w:noProof/>
               </w:rPr>
-              <w:instrText xml:space="preserve"> PAGEREF _Toc55579020 \h </w:instrText>
+              <w:instrText xml:space="preserve"> PAGEREF _Toc55585418 \h </w:instrText>
             </w:r>
             <w:r>
               <w:rPr>
@@ -1943,7 +1943,7 @@
               <w:lang w:bidi="ar-SA"/>
             </w:rPr>
           </w:pPr>
-          <w:hyperlink w:anchor="_Toc55579021" w:history="1">
+          <w:hyperlink w:anchor="_Toc55585419" w:history="1">
             <w:r>
               <w:rPr>
                 <w:rStyle w:val="Hyperlink"/>
@@ -1987,7 +1987,7 @@
               <w:rPr>
                 <w:noProof/>
               </w:rPr>
-              <w:instrText xml:space="preserve"> PAGEREF _Toc55579021 \h </w:instrText>
+              <w:instrText xml:space="preserve"> PAGEREF _Toc55585419 \h </w:instrText>
             </w:r>
             <w:r>
               <w:rPr>
@@ -2032,7 +2032,7 @@
               <w:lang w:bidi="ar-SA"/>
             </w:rPr>
           </w:pPr>
-          <w:hyperlink w:anchor="_Toc55579022" w:history="1">
+          <w:hyperlink w:anchor="_Toc55585420" w:history="1">
             <w:r>
               <w:rPr>
                 <w:rStyle w:val="Hyperlink"/>
@@ -2078,7 +2078,7 @@
               <w:rPr>
                 <w:noProof/>
               </w:rPr>
-              <w:instrText xml:space="preserve"> PAGEREF _Toc55579022 \h </w:instrText>
+              <w:instrText xml:space="preserve"> PAGEREF _Toc55585420 \h </w:instrText>
             </w:r>
             <w:r>
               <w:rPr>
@@ -2121,7 +2121,7 @@
               <w:lang w:bidi="ar-SA"/>
             </w:rPr>
           </w:pPr>
-          <w:hyperlink w:anchor="_Toc55579023" w:history="1">
+          <w:hyperlink w:anchor="_Toc55585421" w:history="1">
             <w:r>
               <w:rPr>
                 <w:rStyle w:val="Hyperlink"/>
@@ -2165,7 +2165,7 @@
               <w:rPr>
                 <w:noProof/>
               </w:rPr>
-              <w:instrText xml:space="preserve"> PAGEREF _Toc55579023 \h </w:instrText>
+              <w:instrText xml:space="preserve"> PAGEREF _Toc55585421 \h </w:instrText>
             </w:r>
             <w:r>
               <w:rPr>
@@ -2208,7 +2208,7 @@
               <w:lang w:bidi="ar-SA"/>
             </w:rPr>
           </w:pPr>
-          <w:hyperlink w:anchor="_Toc55579024" w:history="1">
+          <w:hyperlink w:anchor="_Toc55585422" w:history="1">
             <w:r>
               <w:rPr>
                 <w:rStyle w:val="Hyperlink"/>
@@ -2252,7 +2252,7 @@
               <w:rPr>
                 <w:noProof/>
               </w:rPr>
-              <w:instrText xml:space="preserve"> PAGEREF _Toc55579024 \h </w:instrText>
+              <w:instrText xml:space="preserve"> PAGEREF _Toc55585422 \h </w:instrText>
             </w:r>
             <w:r>
               <w:rPr>
@@ -2295,7 +2295,7 @@
               <w:lang w:bidi="ar-SA"/>
             </w:rPr>
           </w:pPr>
-          <w:hyperlink w:anchor="_Toc55579025" w:history="1">
+          <w:hyperlink w:anchor="_Toc55585423" w:history="1">
             <w:r>
               <w:rPr>
                 <w:rStyle w:val="Hyperlink"/>
@@ -2339,7 +2339,7 @@
               <w:rPr>
                 <w:noProof/>
               </w:rPr>
-              <w:instrText xml:space="preserve"> PAGEREF _Toc55579025 \h </w:instrText>
+              <w:instrText xml:space="preserve"> PAGEREF _Toc55585423 \h </w:instrText>
             </w:r>
             <w:r>
               <w:rPr>
@@ -2384,7 +2384,7 @@
               <w:lang w:bidi="ar-SA"/>
             </w:rPr>
           </w:pPr>
-          <w:hyperlink w:anchor="_Toc55579026" w:history="1">
+          <w:hyperlink w:anchor="_Toc55585424" w:history="1">
             <w:r>
               <w:rPr>
                 <w:rStyle w:val="Hyperlink"/>
@@ -2430,7 +2430,7 @@
               <w:rPr>
                 <w:noProof/>
               </w:rPr>
-              <w:instrText xml:space="preserve"> PAGEREF _Toc55579026 \h </w:instrText>
+              <w:instrText xml:space="preserve"> PAGEREF _Toc55585424 \h </w:instrText>
             </w:r>
             <w:r>
               <w:rPr>
@@ -2473,7 +2473,7 @@
               <w:lang w:bidi="ar-SA"/>
             </w:rPr>
           </w:pPr>
-          <w:hyperlink w:anchor="_Toc55579027" w:history="1">
+          <w:hyperlink w:anchor="_Toc55585425" w:history="1">
             <w:r>
               <w:rPr>
                 <w:rStyle w:val="Hyperlink"/>
@@ -2517,7 +2517,7 @@
               <w:rPr>
                 <w:noProof/>
               </w:rPr>
-              <w:instrText xml:space="preserve"> PAGEREF _Toc55579027 \h </w:instrText>
+              <w:instrText xml:space="preserve"> PAGEREF _Toc55585425 \h </w:instrText>
             </w:r>
             <w:r>
               <w:rPr>
@@ -2560,7 +2560,7 @@
               <w:lang w:bidi="ar-SA"/>
             </w:rPr>
           </w:pPr>
-          <w:hyperlink w:anchor="_Toc55579028" w:history="1">
+          <w:hyperlink w:anchor="_Toc55585426" w:history="1">
             <w:r>
               <w:rPr>
                 <w:rStyle w:val="Hyperlink"/>
@@ -2604,7 +2604,7 @@
               <w:rPr>
                 <w:noProof/>
               </w:rPr>
-              <w:instrText xml:space="preserve"> PAGEREF _Toc55579028 \h </w:instrText>
+              <w:instrText xml:space="preserve"> PAGEREF _Toc55585426 \h </w:instrText>
             </w:r>
             <w:r>
               <w:rPr>
@@ -2647,7 +2647,7 @@
               <w:lang w:bidi="ar-SA"/>
             </w:rPr>
           </w:pPr>
-          <w:hyperlink w:anchor="_Toc55579029" w:history="1">
+          <w:hyperlink w:anchor="_Toc55585427" w:history="1">
             <w:r>
               <w:rPr>
                 <w:rStyle w:val="Hyperlink"/>
@@ -2691,7 +2691,7 @@
               <w:rPr>
                 <w:noProof/>
               </w:rPr>
-              <w:instrText xml:space="preserve"> PAGEREF _Toc55579029 \h </w:instrText>
+              <w:instrText xml:space="preserve"> PAGEREF _Toc55585427 \h </w:instrText>
             </w:r>
             <w:r>
               <w:rPr>
@@ -2736,7 +2736,7 @@
               <w:lang w:bidi="ar-SA"/>
             </w:rPr>
           </w:pPr>
-          <w:hyperlink w:anchor="_Toc55579030" w:history="1">
+          <w:hyperlink w:anchor="_Toc55585428" w:history="1">
             <w:r>
               <w:rPr>
                 <w:rStyle w:val="Hyperlink"/>
@@ -2764,7 +2764,7 @@
                 <w:rFonts w:ascii="Arial" w:hAnsi="Arial"/>
                 <w:noProof/>
               </w:rPr>
-              <w:t>Other Requirements</w:t>
+              <w:t>Appendix A – Data Dictionary</w:t>
             </w:r>
             <w:r>
               <w:rPr>
@@ -2782,7 +2782,7 @@
               <w:rPr>
                 <w:noProof/>
               </w:rPr>
-              <w:instrText xml:space="preserve"> PAGEREF _Toc55579030 \h </w:instrText>
+              <w:instrText xml:space="preserve"> PAGEREF _Toc55585428 \h </w:instrText>
             </w:r>
             <w:r>
               <w:rPr>
@@ -2825,14 +2825,14 @@
               <w:lang w:bidi="ar-SA"/>
             </w:rPr>
           </w:pPr>
-          <w:hyperlink w:anchor="_Toc55579031" w:history="1">
+          <w:hyperlink w:anchor="_Toc55585429" w:history="1">
             <w:r>
               <w:rPr>
                 <w:rStyle w:val="Hyperlink"/>
                 <w:rFonts w:ascii="Arial" w:hAnsi="Arial" w:cs="Arial"/>
                 <w:noProof/>
               </w:rPr>
-              <w:t>6.1</w:t>
+              <w:t>1.1</w:t>
             </w:r>
             <w:r>
               <w:rPr>
@@ -2848,10 +2848,10 @@
             <w:r>
               <w:rPr>
                 <w:rStyle w:val="Hyperlink"/>
-                <w:rFonts w:ascii="Arial" w:hAnsi="Arial"/>
-                <w:noProof/>
-              </w:rPr>
-              <w:t>Database Requirements</w:t>
+                <w:rFonts w:ascii="Arial" w:hAnsi="Arial" w:cs="Arial"/>
+                <w:noProof/>
+              </w:rPr>
+              <w:t>Meteor Code Variables</w:t>
             </w:r>
             <w:r>
               <w:rPr>
@@ -2869,7 +2869,94 @@
               <w:rPr>
                 <w:noProof/>
               </w:rPr>
-              <w:instrText xml:space="preserve"> PAGEREF _Toc55579031 \h </w:instrText>
+              <w:instrText xml:space="preserve"> PAGEREF _Toc55585429 \h </w:instrText>
+            </w:r>
+            <w:r>
+              <w:rPr>
+                <w:noProof/>
+              </w:rPr>
+            </w:r>
+            <w:r>
+              <w:rPr>
+                <w:noProof/>
+              </w:rPr>
+              <w:fldChar w:fldCharType="separate"/>
+            </w:r>
+            <w:r>
+              <w:rPr>
+                <w:noProof/>
+              </w:rPr>
+              <w:t>12</w:t>
+            </w:r>
+            <w:r>
+              <w:rPr>
+                <w:noProof/>
+              </w:rPr>
+              <w:fldChar w:fldCharType="end"/>
+            </w:r>
+          </w:hyperlink>
+        </w:p>
+        <w:p>
+          <w:pPr>
+            <w:pStyle w:val="TOC2"/>
+            <w:tabs>
+              <w:tab w:val="left" w:pos="960"/>
+              <w:tab w:val="right" w:leader="dot" w:pos="9350"/>
+            </w:tabs>
+            <w:rPr>
+              <w:rFonts w:eastAsiaTheme="minorEastAsia" w:cstheme="minorBidi"/>
+              <w:smallCaps w:val="0"/>
+              <w:noProof/>
+              <w:sz w:val="24"/>
+              <w:szCs w:val="24"/>
+              <w:lang w:bidi="ar-SA"/>
+            </w:rPr>
+          </w:pPr>
+          <w:hyperlink w:anchor="_Toc55585430" w:history="1">
+            <w:r>
+              <w:rPr>
+                <w:rStyle w:val="Hyperlink"/>
+                <w:rFonts w:ascii="Arial" w:hAnsi="Arial" w:cs="Arial"/>
+                <w:noProof/>
+              </w:rPr>
+              <w:t>1.2</w:t>
+            </w:r>
+            <w:r>
+              <w:rPr>
+                <w:rFonts w:eastAsiaTheme="minorEastAsia" w:cstheme="minorBidi"/>
+                <w:smallCaps w:val="0"/>
+                <w:noProof/>
+                <w:sz w:val="24"/>
+                <w:szCs w:val="24"/>
+                <w:lang w:bidi="ar-SA"/>
+              </w:rPr>
+              <w:tab/>
+            </w:r>
+            <w:r>
+              <w:rPr>
+                <w:rStyle w:val="Hyperlink"/>
+                <w:rFonts w:ascii="Arial" w:hAnsi="Arial" w:cs="Arial"/>
+                <w:noProof/>
+              </w:rPr>
+              <w:t>Necessary Functions and Variables for Software</w:t>
+            </w:r>
+            <w:r>
+              <w:rPr>
+                <w:noProof/>
+              </w:rPr>
+              <w:tab/>
+            </w:r>
+            <w:r>
+              <w:rPr>
+                <w:noProof/>
+              </w:rPr>
+              <w:fldChar w:fldCharType="begin"/>
+            </w:r>
+            <w:r>
+              <w:rPr>
+                <w:noProof/>
+              </w:rPr>
+              <w:instrText xml:space="preserve"> PAGEREF _Toc55585430 \h </w:instrText>
             </w:r>
             <w:r>
               <w:rPr>
@@ -2914,7 +3001,7 @@
               <w:lang w:bidi="ar-SA"/>
             </w:rPr>
           </w:pPr>
-          <w:hyperlink w:anchor="_Toc55579032" w:history="1">
+          <w:hyperlink w:anchor="_Toc55585431" w:history="1">
             <w:r>
               <w:rPr>
                 <w:rStyle w:val="Hyperlink"/>
@@ -2942,7 +3029,7 @@
                 <w:rFonts w:ascii="Arial" w:hAnsi="Arial"/>
                 <w:noProof/>
               </w:rPr>
-              <w:t>Appendix A – Data Dictionary</w:t>
+              <w:t>Appendix B – Group Log</w:t>
             </w:r>
             <w:r>
               <w:rPr>
@@ -2960,7 +3047,7 @@
               <w:rPr>
                 <w:noProof/>
               </w:rPr>
-              <w:instrText xml:space="preserve"> PAGEREF _Toc55579032 \h </w:instrText>
+              <w:instrText xml:space="preserve"> PAGEREF _Toc55585431 \h </w:instrText>
             </w:r>
             <w:r>
               <w:rPr>
@@ -2977,272 +3064,7 @@
               <w:rPr>
                 <w:noProof/>
               </w:rPr>
-              <w:t>13</w:t>
-            </w:r>
-            <w:r>
-              <w:rPr>
-                <w:noProof/>
-              </w:rPr>
-              <w:fldChar w:fldCharType="end"/>
-            </w:r>
-          </w:hyperlink>
-        </w:p>
-        <w:p>
-          <w:pPr>
-            <w:pStyle w:val="TOC2"/>
-            <w:tabs>
-              <w:tab w:val="left" w:pos="960"/>
-              <w:tab w:val="right" w:leader="dot" w:pos="9350"/>
-            </w:tabs>
-            <w:rPr>
-              <w:rFonts w:eastAsiaTheme="minorEastAsia" w:cstheme="minorBidi"/>
-              <w:smallCaps w:val="0"/>
-              <w:noProof/>
-              <w:sz w:val="24"/>
-              <w:szCs w:val="24"/>
-              <w:lang w:bidi="ar-SA"/>
-            </w:rPr>
-          </w:pPr>
-          <w:hyperlink w:anchor="_Toc55579033" w:history="1">
-            <w:r>
-              <w:rPr>
-                <w:rStyle w:val="Hyperlink"/>
-                <w:rFonts w:ascii="Arial" w:hAnsi="Arial" w:cs="Arial"/>
-                <w:noProof/>
-              </w:rPr>
-              <w:t>1.1</w:t>
-            </w:r>
-            <w:r>
-              <w:rPr>
-                <w:rFonts w:eastAsiaTheme="minorEastAsia" w:cstheme="minorBidi"/>
-                <w:smallCaps w:val="0"/>
-                <w:noProof/>
-                <w:sz w:val="24"/>
-                <w:szCs w:val="24"/>
-                <w:lang w:bidi="ar-SA"/>
-              </w:rPr>
-              <w:tab/>
-            </w:r>
-            <w:r>
-              <w:rPr>
-                <w:rStyle w:val="Hyperlink"/>
-                <w:rFonts w:ascii="Arial" w:hAnsi="Arial" w:cs="Arial"/>
-                <w:noProof/>
-              </w:rPr>
-              <w:t>Meteor Code Variables</w:t>
-            </w:r>
-            <w:r>
-              <w:rPr>
-                <w:noProof/>
-              </w:rPr>
-              <w:tab/>
-            </w:r>
-            <w:r>
-              <w:rPr>
-                <w:noProof/>
-              </w:rPr>
-              <w:fldChar w:fldCharType="begin"/>
-            </w:r>
-            <w:r>
-              <w:rPr>
-                <w:noProof/>
-              </w:rPr>
-              <w:instrText xml:space="preserve"> PAGEREF _Toc55579033 \h </w:instrText>
-            </w:r>
-            <w:r>
-              <w:rPr>
-                <w:noProof/>
-              </w:rPr>
-            </w:r>
-            <w:r>
-              <w:rPr>
-                <w:noProof/>
-              </w:rPr>
-              <w:fldChar w:fldCharType="separate"/>
-            </w:r>
-            <w:r>
-              <w:rPr>
-                <w:noProof/>
-              </w:rPr>
-              <w:t>13</w:t>
-            </w:r>
-            <w:r>
-              <w:rPr>
-                <w:noProof/>
-              </w:rPr>
-              <w:fldChar w:fldCharType="end"/>
-            </w:r>
-          </w:hyperlink>
-        </w:p>
-        <w:p>
-          <w:pPr>
-            <w:pStyle w:val="TOC2"/>
-            <w:tabs>
-              <w:tab w:val="left" w:pos="960"/>
-              <w:tab w:val="right" w:leader="dot" w:pos="9350"/>
-            </w:tabs>
-            <w:rPr>
-              <w:rFonts w:eastAsiaTheme="minorEastAsia" w:cstheme="minorBidi"/>
-              <w:smallCaps w:val="0"/>
-              <w:noProof/>
-              <w:sz w:val="24"/>
-              <w:szCs w:val="24"/>
-              <w:lang w:bidi="ar-SA"/>
-            </w:rPr>
-          </w:pPr>
-          <w:hyperlink w:anchor="_Toc55579034" w:history="1">
-            <w:r>
-              <w:rPr>
-                <w:rStyle w:val="Hyperlink"/>
-                <w:rFonts w:ascii="Arial" w:hAnsi="Arial" w:cs="Arial"/>
-                <w:noProof/>
-              </w:rPr>
-              <w:t>1.2</w:t>
-            </w:r>
-            <w:r>
-              <w:rPr>
-                <w:rFonts w:eastAsiaTheme="minorEastAsia" w:cstheme="minorBidi"/>
-                <w:smallCaps w:val="0"/>
-                <w:noProof/>
-                <w:sz w:val="24"/>
-                <w:szCs w:val="24"/>
-                <w:lang w:bidi="ar-SA"/>
-              </w:rPr>
-              <w:tab/>
-            </w:r>
-            <w:r>
-              <w:rPr>
-                <w:rStyle w:val="Hyperlink"/>
-                <w:rFonts w:ascii="Arial" w:hAnsi="Arial" w:cs="Arial"/>
-                <w:noProof/>
-              </w:rPr>
-              <w:t>Necessary Functions and Variables for Software</w:t>
-            </w:r>
-            <w:r>
-              <w:rPr>
-                <w:noProof/>
-              </w:rPr>
-              <w:tab/>
-            </w:r>
-            <w:r>
-              <w:rPr>
-                <w:noProof/>
-              </w:rPr>
-              <w:fldChar w:fldCharType="begin"/>
-            </w:r>
-            <w:r>
-              <w:rPr>
-                <w:noProof/>
-              </w:rPr>
-              <w:instrText xml:space="preserve"> PAGEREF _Toc55579034 \h </w:instrText>
-            </w:r>
-            <w:r>
-              <w:rPr>
-                <w:noProof/>
-              </w:rPr>
-            </w:r>
-            <w:r>
-              <w:rPr>
-                <w:noProof/>
-              </w:rPr>
-              <w:fldChar w:fldCharType="separate"/>
-            </w:r>
-            <w:r>
-              <w:rPr>
-                <w:noProof/>
-              </w:rPr>
-              <w:t>13</w:t>
-            </w:r>
-            <w:r>
-              <w:rPr>
-                <w:noProof/>
-              </w:rPr>
-              <w:fldChar w:fldCharType="end"/>
-            </w:r>
-          </w:hyperlink>
-        </w:p>
-        <w:p>
-          <w:pPr>
-            <w:pStyle w:val="TOC1"/>
-            <w:tabs>
-              <w:tab w:val="left" w:pos="480"/>
-              <w:tab w:val="right" w:leader="dot" w:pos="9350"/>
-            </w:tabs>
-            <w:rPr>
-              <w:rFonts w:eastAsiaTheme="minorEastAsia" w:cstheme="minorBidi"/>
-              <w:b w:val="0"/>
-              <w:bCs w:val="0"/>
-              <w:caps w:val="0"/>
-              <w:noProof/>
-              <w:sz w:val="24"/>
-              <w:szCs w:val="24"/>
-              <w:lang w:bidi="ar-SA"/>
-            </w:rPr>
-          </w:pPr>
-          <w:hyperlink w:anchor="_Toc55579035" w:history="1">
-            <w:r>
-              <w:rPr>
-                <w:rStyle w:val="Hyperlink"/>
-                <w:rFonts w:ascii="Arial" w:hAnsi="Arial" w:cs="Arial"/>
-                <w:noProof/>
-              </w:rPr>
-              <w:t>8</w:t>
-            </w:r>
-            <w:r>
-              <w:rPr>
-                <w:rFonts w:eastAsiaTheme="minorEastAsia" w:cstheme="minorBidi"/>
-                <w:b w:val="0"/>
-                <w:bCs w:val="0"/>
-                <w:caps w:val="0"/>
-                <w:noProof/>
-                <w:sz w:val="24"/>
-                <w:szCs w:val="24"/>
-                <w:lang w:bidi="ar-SA"/>
-              </w:rPr>
-              <w:tab/>
-            </w:r>
-            <w:r>
-              <w:rPr>
-                <w:rStyle w:val="Hyperlink"/>
-                <w:rFonts w:ascii="Arial" w:hAnsi="Arial"/>
-                <w:noProof/>
-              </w:rPr>
-              <w:t>Appendix B – Group Log</w:t>
-            </w:r>
-            <w:r>
-              <w:rPr>
-                <w:noProof/>
-              </w:rPr>
-              <w:tab/>
-            </w:r>
-            <w:r>
-              <w:rPr>
-                <w:noProof/>
-              </w:rPr>
-              <w:fldChar w:fldCharType="begin"/>
-            </w:r>
-            <w:r>
-              <w:rPr>
-                <w:noProof/>
-              </w:rPr>
-              <w:instrText xml:space="preserve"> PAGEREF _Toc55579035 \h </w:instrText>
-            </w:r>
-            <w:r>
-              <w:rPr>
-                <w:noProof/>
-              </w:rPr>
-            </w:r>
-            <w:r>
-              <w:rPr>
-                <w:noProof/>
-              </w:rPr>
-              <w:fldChar w:fldCharType="separate"/>
-            </w:r>
-            <w:r>
-              <w:rPr>
-                <w:noProof/>
-              </w:rPr>
-              <w:t>15</w:t>
+              <w:t>14</w:t>
             </w:r>
             <w:r>
               <w:rPr>
@@ -3316,7 +3138,7 @@
           <w:color w:val="FFFFFF"/>
         </w:rPr>
       </w:pPr>
-      <w:bookmarkStart w:id="6" w:name="_Toc55579006"/>
+      <w:bookmarkStart w:id="6" w:name="_Toc55585404"/>
       <w:bookmarkEnd w:id="5"/>
       <w:r>
         <w:rPr>
@@ -3571,7 +3393,7 @@
           <w:color w:val="FFFFFF"/>
         </w:rPr>
       </w:pPr>
-      <w:bookmarkStart w:id="9" w:name="_Toc55579007"/>
+      <w:bookmarkStart w:id="9" w:name="_Toc55585405"/>
       <w:r>
         <w:rPr>
           <w:rFonts w:ascii="Arial" w:hAnsi="Arial"/>
@@ -3597,7 +3419,7 @@
       </w:pPr>
       <w:bookmarkStart w:id="10" w:name="_Toc439994667"/>
       <w:bookmarkStart w:id="11" w:name="_Toc113291690"/>
-      <w:bookmarkStart w:id="12" w:name="_Toc55579008"/>
+      <w:bookmarkStart w:id="12" w:name="_Toc55585406"/>
       <w:r>
         <w:rPr>
           <w:rFonts w:ascii="Arial" w:hAnsi="Arial"/>
@@ -3764,7 +3586,7 @@
       </w:pPr>
       <w:bookmarkStart w:id="13" w:name="_Toc439994670"/>
       <w:bookmarkStart w:id="14" w:name="_Toc113291691"/>
-      <w:bookmarkStart w:id="15" w:name="_Toc55579009"/>
+      <w:bookmarkStart w:id="15" w:name="_Toc55585407"/>
       <w:r>
         <w:rPr>
           <w:rFonts w:ascii="Arial" w:hAnsi="Arial"/>
@@ -3781,6 +3603,8 @@
         <w:rPr>
           <w:rFonts w:ascii="Arial" w:hAnsi="Arial" w:cs="Arial"/>
           <w:color w:val="000000"/>
+          <w:sz w:val="22"/>
+          <w:szCs w:val="22"/>
           <w:lang w:bidi="ar-SA"/>
         </w:rPr>
       </w:pPr>
@@ -3793,6 +3617,26 @@
           <w:lang w:bidi="ar-SA"/>
         </w:rPr>
         <w:t>The software will allow users to write private journal entries and store them, sorted by date. Users may choose to make a journal entry public, such that anyone with the entry's URL can read it. Multiple users will be able to log into the software website simultaneously. While logged in, they will be able to manage or compose journal entries.</w:t>
+      </w:r>
+      <w:r>
+        <w:rPr>
+          <w:rFonts w:ascii="Arial" w:hAnsi="Arial" w:cs="Arial"/>
+          <w:color w:val="000000"/>
+          <w:sz w:val="22"/>
+          <w:szCs w:val="22"/>
+          <w:lang w:bidi="ar-SA"/>
+        </w:rPr>
+        <w:t xml:space="preserve"> </w:t>
+      </w:r>
+      <w:r>
+        <w:rPr>
+          <w:rFonts w:ascii="Arial" w:hAnsi="Arial" w:cs="Arial"/>
+          <w:color w:val="000000"/>
+          <w:sz w:val="22"/>
+          <w:szCs w:val="22"/>
+          <w:lang w:bidi="ar-SA"/>
+        </w:rPr>
+        <w:t>Using the software, users can keep track of important events in their lives and look back through them later on and share especially important moments with friends and family.</w:t>
       </w:r>
     </w:p>
     <w:p>
@@ -3839,7 +3683,7 @@
       </w:pPr>
       <w:bookmarkStart w:id="16" w:name="_Toc439994669"/>
       <w:bookmarkStart w:id="17" w:name="_Toc113291692"/>
-      <w:bookmarkStart w:id="18" w:name="_Toc55579010"/>
+      <w:bookmarkStart w:id="18" w:name="_Toc55585408"/>
       <w:r>
         <w:rPr>
           <w:rFonts w:ascii="Arial" w:hAnsi="Arial"/>
@@ -3862,18 +3706,20 @@
         <w:rPr>
           <w:rFonts w:ascii="Arial" w:hAnsi="Arial" w:cs="Arial"/>
           <w:color w:val="000000"/>
-          <w:lang w:bidi="ar-SA"/>
-        </w:rPr>
-      </w:pPr>
-      <w:r>
-        <w:rPr>
-          <w:rFonts w:ascii="Arial" w:hAnsi="Arial" w:cs="Arial"/>
-          <w:color w:val="000000"/>
-          <w:sz w:val="22"/>
-          <w:szCs w:val="22"/>
-          <w:lang w:bidi="ar-SA"/>
-        </w:rPr>
-        <w:t>This document is intended to be read by the professor and potential client(s). Language will be restricted to that which is understandable to the "average person". Technical terms that may not be well-known will be listed and defined in the following subsection, "1.4 Definitions, Acronyms, and Abbreviations", as well as in the section "Appendix A - Data Dictionary" at the end of this document.</w:t>
+          <w:sz w:val="22"/>
+          <w:szCs w:val="22"/>
+          <w:lang w:bidi="ar-SA"/>
+        </w:rPr>
+      </w:pPr>
+      <w:r>
+        <w:rPr>
+          <w:rFonts w:ascii="Arial" w:hAnsi="Arial" w:cs="Arial"/>
+          <w:color w:val="000000"/>
+          <w:sz w:val="22"/>
+          <w:szCs w:val="22"/>
+          <w:lang w:bidi="ar-SA"/>
+        </w:rPr>
+        <w:t>This document is intended to be read by the client and developers who will be building the software. Language will be restricted to that which is understandable to the "average person". Technical terms that may not be well-known will be listed and defined in the following subsection, "1.4 Definitions, Acronyms, and Abbreviations", as well as in the section "Appendix A - Data Dictionary" at the end of this document.</w:t>
       </w:r>
     </w:p>
     <w:p>
@@ -4206,7 +4052,7 @@
         </w:rPr>
       </w:pPr>
       <w:bookmarkStart w:id="19" w:name="_Toc113291693"/>
-      <w:bookmarkStart w:id="20" w:name="_Toc55579011"/>
+      <w:bookmarkStart w:id="20" w:name="_Toc55585409"/>
       <w:r>
         <w:rPr>
           <w:rFonts w:ascii="Arial" w:hAnsi="Arial"/>
@@ -4638,15 +4484,6 @@
         <w:textAlignment w:val="baseline"/>
         <w:rPr>
           <w:rFonts w:ascii="Arial" w:hAnsi="Arial" w:cs="Arial"/>
-          <w:color w:val="000000"/>
-          <w:sz w:val="22"/>
-          <w:szCs w:val="22"/>
-          <w:lang w:bidi="ar-SA"/>
-        </w:rPr>
-      </w:pPr>
-      <w:r>
-        <w:rPr>
-          <w:rFonts w:ascii="Arial" w:hAnsi="Arial" w:cs="Arial"/>
           <w:b/>
           <w:bCs/>
           <w:color w:val="000000"/>
@@ -4654,17 +4491,38 @@
           <w:szCs w:val="22"/>
           <w:lang w:bidi="ar-SA"/>
         </w:rPr>
-        <w:t>OAuth</w:t>
-      </w:r>
-      <w:r>
-        <w:rPr>
-          <w:rFonts w:ascii="Arial" w:hAnsi="Arial" w:cs="Arial"/>
-          <w:color w:val="000000"/>
-          <w:sz w:val="22"/>
-          <w:szCs w:val="22"/>
-          <w:lang w:bidi="ar-SA"/>
-        </w:rPr>
-        <w:t xml:space="preserve"> - A standardized procedure for protecting a user's passwords and sensitive information when logging into a web service or making requests.</w:t>
+      </w:pPr>
+      <w:r>
+        <w:rPr>
+          <w:rFonts w:ascii="Arial" w:hAnsi="Arial" w:cs="Arial"/>
+          <w:b/>
+          <w:bCs/>
+          <w:color w:val="000000"/>
+          <w:sz w:val="22"/>
+          <w:szCs w:val="22"/>
+          <w:lang w:bidi="ar-SA"/>
+        </w:rPr>
+        <w:t>Model-View-Controller (MVC)</w:t>
+      </w:r>
+      <w:r>
+        <w:rPr>
+          <w:rFonts w:ascii="Arial" w:hAnsi="Arial" w:cs="Arial"/>
+          <w:color w:val="000000"/>
+          <w:sz w:val="22"/>
+          <w:szCs w:val="22"/>
+          <w:lang w:bidi="ar-SA"/>
+        </w:rPr>
+        <w:t xml:space="preserve"> - </w:t>
+      </w:r>
+      <w:r>
+        <w:rPr>
+          <w:rFonts w:ascii="Arial" w:hAnsi="Arial" w:cs="Arial"/>
+          <w:color w:val="000000"/>
+          <w:sz w:val="22"/>
+          <w:szCs w:val="22"/>
+          <w:lang w:bidi="ar-SA"/>
+        </w:rPr>
+        <w:t>A design pattern for linking user interfaces with internal program data. This allows the user interface and program data to respond to valid user input while preventing the user from modifying program data in unintended or malicious ways.</w:t>
       </w:r>
     </w:p>
     <w:p>
@@ -4693,17 +4551,17 @@
           <w:szCs w:val="22"/>
           <w:lang w:bidi="ar-SA"/>
         </w:rPr>
-        <w:t>React</w:t>
-      </w:r>
-      <w:r>
-        <w:rPr>
-          <w:rFonts w:ascii="Arial" w:hAnsi="Arial" w:cs="Arial"/>
-          <w:color w:val="000000"/>
-          <w:sz w:val="22"/>
-          <w:szCs w:val="22"/>
-          <w:lang w:bidi="ar-SA"/>
-        </w:rPr>
-        <w:t xml:space="preserve"> - A JavaScript framework for creating responsive user interfaces.</w:t>
+        <w:t>OAuth</w:t>
+      </w:r>
+      <w:r>
+        <w:rPr>
+          <w:rFonts w:ascii="Arial" w:hAnsi="Arial" w:cs="Arial"/>
+          <w:color w:val="000000"/>
+          <w:sz w:val="22"/>
+          <w:szCs w:val="22"/>
+          <w:lang w:bidi="ar-SA"/>
+        </w:rPr>
+        <w:t xml:space="preserve"> - A standardized procedure for protecting a user's passwords and sensitive information when logging into a web service or making requests.</w:t>
       </w:r>
     </w:p>
     <w:p>
@@ -4732,17 +4590,17 @@
           <w:szCs w:val="22"/>
           <w:lang w:bidi="ar-SA"/>
         </w:rPr>
-        <w:t>Request</w:t>
-      </w:r>
-      <w:r>
-        <w:rPr>
-          <w:rFonts w:ascii="Arial" w:hAnsi="Arial" w:cs="Arial"/>
-          <w:color w:val="000000"/>
-          <w:sz w:val="22"/>
-          <w:szCs w:val="22"/>
-          <w:lang w:bidi="ar-SA"/>
-        </w:rPr>
-        <w:t xml:space="preserve"> - The process by which the frontend asks the backend to take a specific action or provide a specific piece of information.</w:t>
+        <w:t>React</w:t>
+      </w:r>
+      <w:r>
+        <w:rPr>
+          <w:rFonts w:ascii="Arial" w:hAnsi="Arial" w:cs="Arial"/>
+          <w:color w:val="000000"/>
+          <w:sz w:val="22"/>
+          <w:szCs w:val="22"/>
+          <w:lang w:bidi="ar-SA"/>
+        </w:rPr>
+        <w:t xml:space="preserve"> - A JavaScript framework for creating responsive user interfaces.</w:t>
       </w:r>
     </w:p>
     <w:p>
@@ -4771,17 +4629,17 @@
           <w:szCs w:val="22"/>
           <w:lang w:bidi="ar-SA"/>
         </w:rPr>
-        <w:t>Response</w:t>
-      </w:r>
-      <w:r>
-        <w:rPr>
-          <w:rFonts w:ascii="Arial" w:hAnsi="Arial" w:cs="Arial"/>
-          <w:color w:val="000000"/>
-          <w:sz w:val="22"/>
-          <w:szCs w:val="22"/>
-          <w:lang w:bidi="ar-SA"/>
-        </w:rPr>
-        <w:t xml:space="preserve"> - The process by which the backend responds to a request from the frontend.</w:t>
+        <w:t>Request</w:t>
+      </w:r>
+      <w:r>
+        <w:rPr>
+          <w:rFonts w:ascii="Arial" w:hAnsi="Arial" w:cs="Arial"/>
+          <w:color w:val="000000"/>
+          <w:sz w:val="22"/>
+          <w:szCs w:val="22"/>
+          <w:lang w:bidi="ar-SA"/>
+        </w:rPr>
+        <w:t xml:space="preserve"> - The process by which the frontend asks the backend to take a specific action or provide a specific piece of information.</w:t>
       </w:r>
     </w:p>
     <w:p>
@@ -4810,17 +4668,17 @@
           <w:szCs w:val="22"/>
           <w:lang w:bidi="ar-SA"/>
         </w:rPr>
-        <w:t>Twitter</w:t>
-      </w:r>
-      <w:r>
-        <w:rPr>
-          <w:rFonts w:ascii="Arial" w:hAnsi="Arial" w:cs="Arial"/>
-          <w:color w:val="000000"/>
-          <w:sz w:val="22"/>
-          <w:szCs w:val="22"/>
-          <w:lang w:bidi="ar-SA"/>
-        </w:rPr>
-        <w:t xml:space="preserve"> - A social media platform. An owner of a Twitter account may use it to sign into other services.</w:t>
+        <w:t>Response</w:t>
+      </w:r>
+      <w:r>
+        <w:rPr>
+          <w:rFonts w:ascii="Arial" w:hAnsi="Arial" w:cs="Arial"/>
+          <w:color w:val="000000"/>
+          <w:sz w:val="22"/>
+          <w:szCs w:val="22"/>
+          <w:lang w:bidi="ar-SA"/>
+        </w:rPr>
+        <w:t xml:space="preserve"> - The process by which the backend responds to a request from the frontend.</w:t>
       </w:r>
     </w:p>
     <w:p>
@@ -4849,6 +4707,45 @@
           <w:szCs w:val="22"/>
           <w:lang w:bidi="ar-SA"/>
         </w:rPr>
+        <w:t>Twitter</w:t>
+      </w:r>
+      <w:r>
+        <w:rPr>
+          <w:rFonts w:ascii="Arial" w:hAnsi="Arial" w:cs="Arial"/>
+          <w:color w:val="000000"/>
+          <w:sz w:val="22"/>
+          <w:szCs w:val="22"/>
+          <w:lang w:bidi="ar-SA"/>
+        </w:rPr>
+        <w:t xml:space="preserve"> - A social media platform. An owner of a Twitter account may use it to sign into other services.</w:t>
+      </w:r>
+    </w:p>
+    <w:p>
+      <w:pPr>
+        <w:numPr>
+          <w:ilvl w:val="0"/>
+          <w:numId w:val="18"/>
+        </w:numPr>
+        <w:spacing w:line="240" w:lineRule="auto"/>
+        <w:textAlignment w:val="baseline"/>
+        <w:rPr>
+          <w:rFonts w:ascii="Arial" w:hAnsi="Arial" w:cs="Arial"/>
+          <w:color w:val="000000"/>
+          <w:sz w:val="22"/>
+          <w:szCs w:val="22"/>
+          <w:lang w:bidi="ar-SA"/>
+        </w:rPr>
+      </w:pPr>
+      <w:r>
+        <w:rPr>
+          <w:rFonts w:ascii="Arial" w:hAnsi="Arial" w:cs="Arial"/>
+          <w:b/>
+          <w:bCs/>
+          <w:color w:val="000000"/>
+          <w:sz w:val="22"/>
+          <w:szCs w:val="22"/>
+          <w:lang w:bidi="ar-SA"/>
+        </w:rPr>
         <w:t>Uniform Resource Locator (URL)</w:t>
       </w:r>
       <w:r>
@@ -4882,12 +4779,11 @@
       </w:pPr>
       <w:bookmarkStart w:id="21" w:name="_Toc113291694"/>
       <w:bookmarkStart w:id="22" w:name="_Toc439994668"/>
-      <w:bookmarkStart w:id="23" w:name="_Toc55579012"/>
+      <w:bookmarkStart w:id="23" w:name="_Toc55585410"/>
       <w:r>
         <w:rPr>
           <w:rFonts w:ascii="Arial" w:hAnsi="Arial"/>
         </w:rPr>
-        <w:lastRenderedPageBreak/>
         <w:t>Document Conventions</w:t>
       </w:r>
       <w:bookmarkEnd w:id="21"/>
@@ -4949,7 +4845,7 @@
       </w:pPr>
       <w:bookmarkStart w:id="24" w:name="_Toc439994672"/>
       <w:bookmarkStart w:id="25" w:name="_Toc113291695"/>
-      <w:bookmarkStart w:id="26" w:name="_Toc55579013"/>
+      <w:bookmarkStart w:id="26" w:name="_Toc55585411"/>
       <w:r>
         <w:rPr>
           <w:rFonts w:ascii="Arial" w:hAnsi="Arial"/>
@@ -4997,7 +4893,7 @@
       </w:pPr>
       <w:bookmarkStart w:id="27" w:name="_Toc439994673"/>
       <w:bookmarkStart w:id="28" w:name="_Toc113291696"/>
-      <w:bookmarkStart w:id="29" w:name="_Toc55579014"/>
+      <w:bookmarkStart w:id="29" w:name="_Toc55585412"/>
       <w:r>
         <w:rPr>
           <w:rFonts w:ascii="Arial" w:hAnsi="Arial"/>
@@ -5023,7 +4919,7 @@
       </w:pPr>
       <w:bookmarkStart w:id="30" w:name="_Toc439994674"/>
       <w:bookmarkStart w:id="31" w:name="_Toc113291697"/>
-      <w:bookmarkStart w:id="32" w:name="_Toc55579015"/>
+      <w:bookmarkStart w:id="32" w:name="_Toc55585413"/>
       <w:r>
         <w:rPr>
           <w:rFonts w:ascii="Arial" w:hAnsi="Arial"/>
@@ -5128,6 +5024,48 @@
     </w:p>
     <w:p>
       <w:pPr>
+        <w:spacing w:line="240" w:lineRule="auto"/>
+        <w:rPr>
+          <w:rFonts w:ascii="Arial" w:hAnsi="Arial" w:cs="Arial"/>
+          <w:color w:val="000000"/>
+          <w:lang w:bidi="ar-SA"/>
+        </w:rPr>
+      </w:pPr>
+    </w:p>
+    <w:p>
+      <w:pPr>
+        <w:spacing w:line="240" w:lineRule="auto"/>
+        <w:rPr>
+          <w:rFonts w:ascii="Arial" w:hAnsi="Arial" w:cs="Arial"/>
+          <w:color w:val="000000"/>
+          <w:sz w:val="22"/>
+          <w:szCs w:val="22"/>
+          <w:lang w:bidi="ar-SA"/>
+        </w:rPr>
+      </w:pPr>
+      <w:r>
+        <w:rPr>
+          <w:rFonts w:ascii="Arial" w:hAnsi="Arial" w:cs="Arial"/>
+          <w:color w:val="000000"/>
+          <w:sz w:val="22"/>
+          <w:szCs w:val="22"/>
+          <w:lang w:bidi="ar-SA"/>
+        </w:rPr>
+        <w:t>These operations will be completed via a Model-View-Controller (MVC) user interface, which will permit the user to only perform operations and view information if they have permission to do so.</w:t>
+      </w:r>
+    </w:p>
+    <w:p>
+      <w:pPr>
+        <w:spacing w:line="240" w:lineRule="auto"/>
+        <w:rPr>
+          <w:rFonts w:ascii="Arial" w:hAnsi="Arial" w:cs="Arial"/>
+          <w:color w:val="000000"/>
+          <w:lang w:bidi="ar-SA"/>
+        </w:rPr>
+      </w:pPr>
+    </w:p>
+    <w:p>
+      <w:pPr>
         <w:pStyle w:val="Heading2"/>
         <w:numPr>
           <w:ilvl w:val="1"/>
@@ -5141,7 +5079,7 @@
       </w:pPr>
       <w:bookmarkStart w:id="33" w:name="_Toc439994675"/>
       <w:bookmarkStart w:id="34" w:name="_Toc113291698"/>
-      <w:bookmarkStart w:id="35" w:name="_Toc55579016"/>
+      <w:bookmarkStart w:id="35" w:name="_Toc55585414"/>
       <w:r>
         <w:rPr>
           <w:rFonts w:ascii="Arial" w:hAnsi="Arial"/>
@@ -5328,7 +5266,7 @@
       </w:pPr>
       <w:bookmarkStart w:id="36" w:name="_Toc439994676"/>
       <w:bookmarkStart w:id="37" w:name="_Toc113291699"/>
-      <w:bookmarkStart w:id="38" w:name="_Toc55579017"/>
+      <w:bookmarkStart w:id="38" w:name="_Toc55585415"/>
       <w:r>
         <w:rPr>
           <w:rFonts w:ascii="Arial" w:hAnsi="Arial"/>
@@ -5372,11 +5310,12 @@
       </w:pPr>
       <w:bookmarkStart w:id="39" w:name="_Toc439994677"/>
       <w:bookmarkStart w:id="40" w:name="_Toc113291700"/>
-      <w:bookmarkStart w:id="41" w:name="_Toc55579018"/>
+      <w:bookmarkStart w:id="41" w:name="_Toc55585416"/>
       <w:r>
         <w:rPr>
           <w:rFonts w:ascii="Arial" w:hAnsi="Arial"/>
         </w:rPr>
+        <w:lastRenderedPageBreak/>
         <w:t>Operating Environment</w:t>
       </w:r>
       <w:bookmarkEnd w:id="39"/>
@@ -5402,18 +5341,7 @@
           <w:szCs w:val="22"/>
           <w:lang w:bidi="ar-SA"/>
         </w:rPr>
-        <w:t xml:space="preserve">The user will access the software via an internet browser, such as Safari, Microsoft Edge, Google Chrome, or Firefox. The minimum platform requirements for the user's system are thus the requirements for their internet browser of choice. The aforementioned internet browsers are the </w:t>
-      </w:r>
-      <w:r>
-        <w:rPr>
-          <w:rFonts w:ascii="Arial" w:hAnsi="Arial" w:cs="Arial"/>
-          <w:color w:val="000000"/>
-          <w:sz w:val="22"/>
-          <w:szCs w:val="22"/>
-          <w:lang w:bidi="ar-SA"/>
-        </w:rPr>
-        <w:lastRenderedPageBreak/>
-        <w:t>most commonly used ones in the world, so they should be expected to be able to interact with the website with little to no issues.</w:t>
+        <w:t>The user will access the software via an internet browser, such as Safari, Microsoft Edge, Google Chrome, or Firefox. The minimum platform requirements for the user's system are thus the requirements for their internet browser of choice. The aforementioned internet browsers are the most commonly used ones in the world, so they should be expected to be able to interact with the website with little to no issues.</w:t>
       </w:r>
     </w:p>
     <w:p>
@@ -5457,7 +5385,7 @@
           <w:rFonts w:ascii="Arial" w:hAnsi="Arial"/>
         </w:rPr>
       </w:pPr>
-      <w:bookmarkStart w:id="44" w:name="_Toc55579019"/>
+      <w:bookmarkStart w:id="44" w:name="_Toc55585417"/>
       <w:r>
         <w:rPr>
           <w:rFonts w:ascii="Arial" w:hAnsi="Arial"/>
@@ -5582,7 +5510,7 @@
           <w:rFonts w:ascii="Arial" w:hAnsi="Arial"/>
         </w:rPr>
       </w:pPr>
-      <w:bookmarkStart w:id="47" w:name="_Toc55579020"/>
+      <w:bookmarkStart w:id="47" w:name="_Toc55585418"/>
       <w:r>
         <w:rPr>
           <w:rFonts w:ascii="Arial" w:hAnsi="Arial"/>
@@ -5761,7 +5689,7 @@
           <w:rFonts w:ascii="Arial" w:hAnsi="Arial"/>
         </w:rPr>
       </w:pPr>
-      <w:bookmarkStart w:id="50" w:name="_Toc55579021"/>
+      <w:bookmarkStart w:id="50" w:name="_Toc55585419"/>
       <w:r>
         <w:rPr>
           <w:rFonts w:ascii="Arial" w:hAnsi="Arial"/>
@@ -5917,7 +5845,7 @@
       </w:pPr>
       <w:bookmarkStart w:id="51" w:name="_Toc439994682"/>
       <w:bookmarkStart w:id="52" w:name="_Toc113291704"/>
-      <w:bookmarkStart w:id="53" w:name="_Toc55579022"/>
+      <w:bookmarkStart w:id="53" w:name="_Toc55585420"/>
       <w:r>
         <w:rPr>
           <w:rFonts w:ascii="Arial" w:hAnsi="Arial"/>
@@ -5942,7 +5870,7 @@
         </w:rPr>
       </w:pPr>
       <w:bookmarkStart w:id="54" w:name="_Toc113291705"/>
-      <w:bookmarkStart w:id="55" w:name="_Toc55579023"/>
+      <w:bookmarkStart w:id="55" w:name="_Toc55585421"/>
       <w:r>
         <w:rPr>
           <w:rFonts w:ascii="Arial" w:hAnsi="Arial"/>
@@ -6541,7 +6469,7 @@
         </w:rPr>
       </w:pPr>
       <w:bookmarkStart w:id="59" w:name="_Toc113291706"/>
-      <w:bookmarkStart w:id="60" w:name="_Toc55579024"/>
+      <w:bookmarkStart w:id="60" w:name="_Toc55585422"/>
       <w:r>
         <w:rPr>
           <w:rFonts w:ascii="Arial" w:hAnsi="Arial"/>
@@ -7097,7 +7025,7 @@
         </w:numPr>
       </w:pPr>
       <w:bookmarkStart w:id="61" w:name="_Toc113291707"/>
-      <w:bookmarkStart w:id="62" w:name="_Toc55579025"/>
+      <w:bookmarkStart w:id="62" w:name="_Toc55585423"/>
       <w:r>
         <w:rPr>
           <w:rFonts w:ascii="Arial" w:hAnsi="Arial"/>
@@ -7376,7 +7304,7 @@
           <w:color w:val="FFFFFF"/>
         </w:rPr>
       </w:pPr>
-      <w:bookmarkStart w:id="64" w:name="_Toc55579026"/>
+      <w:bookmarkStart w:id="64" w:name="_Toc55585424"/>
       <w:r>
         <w:rPr>
           <w:rFonts w:ascii="Arial" w:hAnsi="Arial"/>
@@ -7401,7 +7329,7 @@
       </w:pPr>
       <w:bookmarkStart w:id="65" w:name="_Toc113291709"/>
       <w:bookmarkStart w:id="66" w:name="_Toc439994690"/>
-      <w:bookmarkStart w:id="67" w:name="_Toc55579027"/>
+      <w:bookmarkStart w:id="67" w:name="_Toc55585425"/>
       <w:r>
         <w:rPr>
           <w:rFonts w:ascii="Arial" w:hAnsi="Arial"/>
@@ -7554,7 +7482,7 @@
       </w:pPr>
       <w:bookmarkStart w:id="68" w:name="_Toc439994691"/>
       <w:bookmarkStart w:id="69" w:name="_Toc113291710"/>
-      <w:bookmarkStart w:id="70" w:name="_Toc55579028"/>
+      <w:bookmarkStart w:id="70" w:name="_Toc55585426"/>
       <w:r>
         <w:rPr>
           <w:rFonts w:ascii="Arial" w:hAnsi="Arial"/>
@@ -7737,7 +7665,7 @@
       </w:pPr>
       <w:bookmarkStart w:id="71" w:name="_Toc439994693"/>
       <w:bookmarkStart w:id="72" w:name="_Toc113291711"/>
-      <w:bookmarkStart w:id="73" w:name="_Toc55579029"/>
+      <w:bookmarkStart w:id="73" w:name="_Toc55585427"/>
       <w:r>
         <w:rPr>
           <w:rFonts w:ascii="Arial" w:hAnsi="Arial"/>
@@ -7992,72 +7920,7 @@
           <w:szCs w:val="36"/>
         </w:rPr>
       </w:pPr>
-      <w:bookmarkStart w:id="74" w:name="_Toc439994695"/>
-      <w:bookmarkStart w:id="75" w:name="_Toc113291712"/>
-      <w:r>
-        <w:rPr>
-          <w:rFonts w:ascii="Arial" w:hAnsi="Arial"/>
-          <w:color w:val="FFFFFF"/>
-        </w:rPr>
-        <w:br w:type="page"/>
-      </w:r>
-    </w:p>
-    <w:p>
-      <w:pPr>
-        <w:pStyle w:val="Heading1"/>
-        <w:numPr>
-          <w:ilvl w:val="0"/>
-          <w:numId w:val="2"/>
-        </w:numPr>
-        <w:pBdr>
-          <w:top w:val="single" w:sz="4" w:space="1" w:color="000000"/>
-          <w:left w:val="single" w:sz="4" w:space="4" w:color="000000"/>
-          <w:bottom w:val="single" w:sz="4" w:space="1" w:color="000000"/>
-          <w:right w:val="single" w:sz="4" w:space="4" w:color="000000"/>
-        </w:pBdr>
-        <w:shd w:val="clear" w:color="auto" w:fill="4C4C4C"/>
-        <w:jc w:val="center"/>
-        <w:rPr>
-          <w:rFonts w:ascii="Arial" w:hAnsi="Arial"/>
-          <w:color w:val="FFFFFF"/>
-        </w:rPr>
-      </w:pPr>
-      <w:bookmarkStart w:id="76" w:name="_Toc55579030"/>
-      <w:r>
-        <w:rPr>
-          <w:rFonts w:ascii="Arial" w:hAnsi="Arial"/>
-          <w:color w:val="FFFFFF"/>
-        </w:rPr>
-        <w:lastRenderedPageBreak/>
-        <w:t>Other Requirements</w:t>
-      </w:r>
-      <w:bookmarkEnd w:id="74"/>
-      <w:bookmarkEnd w:id="75"/>
-      <w:bookmarkEnd w:id="76"/>
-    </w:p>
-    <w:p>
-      <w:pPr>
-        <w:pStyle w:val="Heading2"/>
-        <w:numPr>
-          <w:ilvl w:val="1"/>
-          <w:numId w:val="2"/>
-        </w:numPr>
-        <w:rPr>
-          <w:rFonts w:ascii="Arial" w:hAnsi="Arial"/>
-        </w:rPr>
-      </w:pPr>
-      <w:bookmarkStart w:id="77" w:name="_Toc439994696"/>
-      <w:bookmarkStart w:id="78" w:name="_Toc55579031"/>
-      <w:r>
-        <w:rPr>
-          <w:rFonts w:ascii="Arial" w:hAnsi="Arial"/>
-        </w:rPr>
-        <w:t>Database Requirements</w:t>
-      </w:r>
-      <w:bookmarkEnd w:id="77"/>
-      <w:bookmarkEnd w:id="78"/>
-    </w:p>
-    <w:p/>
+    </w:p>
     <w:p>
       <w:pPr>
         <w:spacing w:line="240" w:lineRule="auto"/>
@@ -8070,7 +7933,7 @@
           <w:szCs w:val="36"/>
         </w:rPr>
       </w:pPr>
-      <w:bookmarkStart w:id="79" w:name="_Toc113291713"/>
+      <w:bookmarkStart w:id="74" w:name="_Toc113291713"/>
       <w:r>
         <w:rPr>
           <w:rFonts w:ascii="Arial" w:hAnsi="Arial"/>
@@ -8101,8 +7964,8 @@
           <w:color w:val="FFFFFF"/>
         </w:rPr>
       </w:pPr>
-      <w:bookmarkStart w:id="80" w:name="_Toc55579032"/>
-      <w:bookmarkEnd w:id="79"/>
+      <w:bookmarkStart w:id="75" w:name="_Toc55585428"/>
+      <w:bookmarkEnd w:id="74"/>
       <w:r>
         <w:rPr>
           <w:rFonts w:ascii="Arial" w:hAnsi="Arial"/>
@@ -8111,7 +7974,7 @@
         <w:lastRenderedPageBreak/>
         <w:t>Appendix A – Data Dictionary</w:t>
       </w:r>
-      <w:bookmarkEnd w:id="80"/>
+      <w:bookmarkEnd w:id="75"/>
     </w:p>
     <w:p>
       <w:pPr>
@@ -8120,14 +7983,14 @@
           <w:rFonts w:ascii="Arial" w:hAnsi="Arial" w:cs="Arial"/>
         </w:rPr>
       </w:pPr>
-      <w:bookmarkStart w:id="81" w:name="_Toc55579033"/>
+      <w:bookmarkStart w:id="76" w:name="_Toc55585429"/>
       <w:r>
         <w:rPr>
           <w:rFonts w:ascii="Arial" w:hAnsi="Arial" w:cs="Arial"/>
         </w:rPr>
         <w:t>Meteor Code Variables</w:t>
       </w:r>
-      <w:bookmarkEnd w:id="81"/>
+      <w:bookmarkEnd w:id="76"/>
     </w:p>
     <w:tbl>
       <w:tblPr>
@@ -8419,14 +8282,14 @@
           <w:rFonts w:ascii="Arial" w:hAnsi="Arial" w:cs="Arial"/>
         </w:rPr>
       </w:pPr>
-      <w:bookmarkStart w:id="82" w:name="_Toc55579034"/>
+      <w:bookmarkStart w:id="77" w:name="_Toc55585430"/>
       <w:r>
         <w:rPr>
           <w:rFonts w:ascii="Arial" w:hAnsi="Arial" w:cs="Arial"/>
         </w:rPr>
         <w:t>Necessary Functions and Variables for Software</w:t>
       </w:r>
-      <w:bookmarkEnd w:id="82"/>
+      <w:bookmarkEnd w:id="77"/>
     </w:p>
     <w:p>
       <w:pPr>
@@ -9796,8 +9659,8 @@
           <w:szCs w:val="36"/>
         </w:rPr>
       </w:pPr>
-      <w:bookmarkStart w:id="83" w:name="_Toc439994698"/>
-      <w:bookmarkStart w:id="84" w:name="_Toc113291714"/>
+      <w:bookmarkStart w:id="78" w:name="_Toc439994698"/>
+      <w:bookmarkStart w:id="79" w:name="_Toc113291714"/>
       <w:r>
         <w:rPr>
           <w:rFonts w:ascii="Arial" w:hAnsi="Arial"/>
@@ -9828,9 +9691,9 @@
           <w:color w:val="FFFFFF"/>
         </w:rPr>
       </w:pPr>
-      <w:bookmarkStart w:id="85" w:name="_Toc55579035"/>
-      <w:bookmarkEnd w:id="83"/>
-      <w:bookmarkEnd w:id="84"/>
+      <w:bookmarkStart w:id="80" w:name="_Toc55585431"/>
+      <w:bookmarkEnd w:id="78"/>
+      <w:bookmarkEnd w:id="79"/>
       <w:r>
         <w:rPr>
           <w:rFonts w:ascii="Arial" w:hAnsi="Arial"/>
@@ -9839,7 +9702,7 @@
         <w:lastRenderedPageBreak/>
         <w:t>Appendix B – Group Log</w:t>
       </w:r>
-      <w:bookmarkEnd w:id="85"/>
+      <w:bookmarkEnd w:id="80"/>
     </w:p>
     <w:p>
       <w:pPr>
@@ -9855,13 +9718,69 @@
       <w:r>
         <w:rPr>
           <w:rFonts w:ascii="Arial" w:hAnsi="Arial" w:cs="Arial"/>
-          <w:color w:val="000000"/>
-          <w:sz w:val="22"/>
-          <w:szCs w:val="22"/>
-          <w:lang w:bidi="ar-SA"/>
-        </w:rPr>
-        <w:t>Note that most of the work on the SRS document was done asynchronously via Google Docs, in order to more easily fit team members' different schedules.</w:t>
-      </w:r>
+          <w:b/>
+          <w:bCs/>
+          <w:color w:val="000000"/>
+          <w:sz w:val="22"/>
+          <w:szCs w:val="22"/>
+          <w:lang w:bidi="ar-SA"/>
+        </w:rPr>
+        <w:t>Note</w:t>
+      </w:r>
+      <w:r>
+        <w:rPr>
+          <w:rFonts w:ascii="Arial" w:hAnsi="Arial" w:cs="Arial"/>
+          <w:color w:val="000000"/>
+          <w:sz w:val="22"/>
+          <w:szCs w:val="22"/>
+          <w:lang w:bidi="ar-SA"/>
+        </w:rPr>
+        <w:t>: M</w:t>
+      </w:r>
+      <w:r>
+        <w:rPr>
+          <w:rFonts w:ascii="Arial" w:hAnsi="Arial" w:cs="Arial"/>
+          <w:color w:val="000000"/>
+          <w:sz w:val="22"/>
+          <w:szCs w:val="22"/>
+          <w:lang w:bidi="ar-SA"/>
+        </w:rPr>
+        <w:t>ost of the work on the SRS document was done asynchronously via Google Docs, in order to more easily fit team members' different schedules.</w:t>
+      </w:r>
+      <w:r>
+        <w:rPr>
+          <w:rFonts w:ascii="Arial" w:hAnsi="Arial" w:cs="Arial"/>
+          <w:color w:val="000000"/>
+          <w:sz w:val="22"/>
+          <w:szCs w:val="22"/>
+          <w:lang w:bidi="ar-SA"/>
+        </w:rPr>
+        <w:t xml:space="preserve"> The work from Google Docs was transferred into a Word document by the project leader, which is why the Git commits in the project repository all appear to come from a single source. The Google Docs document is available here: </w:t>
+      </w:r>
+      <w:hyperlink r:id="rId13" w:history="1">
+        <w:r>
+          <w:rPr>
+            <w:rStyle w:val="Hyperlink"/>
+            <w:rFonts w:ascii="Arial" w:hAnsi="Arial" w:cs="Arial"/>
+            <w:sz w:val="22"/>
+            <w:szCs w:val="22"/>
+            <w:lang w:bidi="ar-SA"/>
+          </w:rPr>
+          <w:t>https://docs.google.com/document/d/1SwgCps6V2aUJR65t5KcWBAx5-9ZcBakg8vY2dFQZXgY/edit?usp=sharing</w:t>
+        </w:r>
+      </w:hyperlink>
+    </w:p>
+    <w:p>
+      <w:pPr>
+        <w:spacing w:line="240" w:lineRule="auto"/>
+        <w:rPr>
+          <w:rFonts w:ascii="Arial" w:hAnsi="Arial" w:cs="Arial"/>
+          <w:color w:val="000000"/>
+          <w:sz w:val="22"/>
+          <w:szCs w:val="22"/>
+          <w:lang w:bidi="ar-SA"/>
+        </w:rPr>
+      </w:pPr>
     </w:p>
     <w:p>
       <w:pPr>
@@ -11347,6 +11266,7 @@
                 <w:szCs w:val="22"/>
                 <w:lang w:bidi="ar-SA"/>
               </w:rPr>
+              <w:lastRenderedPageBreak/>
               <w:t>4 November 2020</w:t>
             </w:r>
           </w:p>
@@ -11546,7 +11466,6 @@
                 <w:szCs w:val="22"/>
                 <w:lang w:bidi="ar-SA"/>
               </w:rPr>
-              <w:lastRenderedPageBreak/>
               <w:t>6 November 2020</w:t>
             </w:r>
           </w:p>
@@ -11605,8 +11524,8 @@
       </w:pPr>
     </w:p>
     <w:sectPr>
-      <w:headerReference w:type="default" r:id="rId13"/>
-      <w:footerReference w:type="default" r:id="rId14"/>
+      <w:headerReference w:type="default" r:id="rId14"/>
+      <w:footerReference w:type="default" r:id="rId15"/>
       <w:pgSz w:w="12240" w:h="15840"/>
       <w:pgMar w:top="1440" w:right="1296" w:bottom="1440" w:left="1296" w:header="720" w:footer="720" w:gutter="0"/>
       <w:pgNumType w:start="1"/>
@@ -11709,10 +11628,7 @@
       <w:t xml:space="preserve"> </w:t>
     </w:r>
     <w:r>
-      <w:t>Requirements Specification for</w:t>
-    </w:r>
-    <w:r>
-      <w:t xml:space="preserve"> Journaling Software</w:t>
+      <w:t>Requirements Specification for Journaling Software</w:t>
     </w:r>
     <w:r>
       <w:tab/>
@@ -11766,10 +11682,7 @@
       <w:t xml:space="preserve"> </w:t>
     </w:r>
     <w:r>
-      <w:t xml:space="preserve">Requirements Specification for </w:t>
-    </w:r>
-    <w:r>
-      <w:t>Journaling Software</w:t>
+      <w:t>Requirements Specification for Journaling Software</w:t>
     </w:r>
     <w:r>
       <w:tab/>
@@ -17079,7 +16992,6 @@
   <w:style w:type="character" w:default="1" w:styleId="DefaultParagraphFont">
     <w:name w:val="Default Paragraph Font"/>
     <w:uiPriority w:val="1"/>
-    <w:semiHidden/>
     <w:unhideWhenUsed/>
   </w:style>
   <w:style w:type="table" w:default="1" w:styleId="TableNormal">

</xml_diff>

<commit_message>
Added citations and exported PDF
</commit_message>
<xml_diff>
--- a/CS 320 - Project SRS v1.docx
+++ b/CS 320 - Project SRS v1.docx
@@ -4157,7 +4157,17 @@
           <w:szCs w:val="22"/>
           <w:lang w:bidi="ar-SA"/>
         </w:rPr>
-        <w:t xml:space="preserve"> - A related group of data in a database. For example, the group of all journal entries stored in the database would be considered one collection, as would the group of all user login information.</w:t>
+        <w:t xml:space="preserve"> - A related group of data in a database. For example, the group of all journal entries stored in the database would be considered one collection, as would the group of all user login information</w:t>
+      </w:r>
+      <w:r>
+        <w:rPr>
+          <w:rFonts w:ascii="Arial" w:hAnsi="Arial" w:cs="Arial"/>
+          <w:color w:val="000000"/>
+          <w:sz w:val="22"/>
+          <w:szCs w:val="22"/>
+          <w:lang w:bidi="ar-SA"/>
+        </w:rPr>
+        <w:t xml:space="preserve"> [2].</w:t>
       </w:r>
     </w:p>
     <w:p>
@@ -4471,7 +4481,17 @@
           <w:szCs w:val="22"/>
           <w:lang w:bidi="ar-SA"/>
         </w:rPr>
-        <w:t xml:space="preserve"> - A JavaScript framework for building web applications with a semi-unified frontend and backend code base.</w:t>
+        <w:t xml:space="preserve"> - A JavaScript framework for building web applications with a semi-unified frontend and backend code base</w:t>
+      </w:r>
+      <w:r>
+        <w:rPr>
+          <w:rFonts w:ascii="Arial" w:hAnsi="Arial" w:cs="Arial"/>
+          <w:color w:val="000000"/>
+          <w:sz w:val="22"/>
+          <w:szCs w:val="22"/>
+          <w:lang w:bidi="ar-SA"/>
+        </w:rPr>
+        <w:t xml:space="preserve"> [3].</w:t>
       </w:r>
     </w:p>
     <w:p>
@@ -4861,6 +4881,194 @@
       </w:r>
       <w:bookmarkEnd w:id="25"/>
       <w:bookmarkEnd w:id="26"/>
+    </w:p>
+    <w:p>
+      <w:pPr>
+        <w:spacing w:before="240" w:after="240" w:line="240" w:lineRule="auto"/>
+        <w:ind w:left="720" w:hanging="720"/>
+        <w:rPr>
+          <w:rFonts w:ascii="Arial" w:hAnsi="Arial" w:cs="Arial"/>
+          <w:color w:val="000000"/>
+          <w:lang w:bidi="ar-SA"/>
+        </w:rPr>
+      </w:pPr>
+      <w:r>
+        <w:rPr>
+          <w:rFonts w:ascii="Arial" w:hAnsi="Arial" w:cs="Arial"/>
+          <w:color w:val="000000"/>
+          <w:sz w:val="22"/>
+          <w:szCs w:val="22"/>
+          <w:lang w:bidi="ar-SA"/>
+        </w:rPr>
+        <w:t>[1]</w:t>
+      </w:r>
+      <w:r>
+        <w:rPr>
+          <w:rFonts w:ascii="Arial" w:hAnsi="Arial" w:cs="Arial"/>
+          <w:color w:val="000000"/>
+          <w:sz w:val="22"/>
+          <w:szCs w:val="22"/>
+          <w:lang w:bidi="ar-SA"/>
+        </w:rPr>
+        <w:tab/>
+      </w:r>
+      <w:r>
+        <w:rPr>
+          <w:rFonts w:ascii="Arial" w:hAnsi="Arial" w:cs="Arial"/>
+          <w:color w:val="000000"/>
+          <w:sz w:val="22"/>
+          <w:szCs w:val="22"/>
+          <w:lang w:bidi="ar-SA"/>
+        </w:rPr>
+        <w:t xml:space="preserve">“Accounts,” </w:t>
+      </w:r>
+      <w:r>
+        <w:rPr>
+          <w:rFonts w:ascii="Arial" w:hAnsi="Arial" w:cs="Arial"/>
+          <w:i/>
+          <w:iCs/>
+          <w:color w:val="000000"/>
+          <w:sz w:val="22"/>
+          <w:szCs w:val="22"/>
+          <w:lang w:bidi="ar-SA"/>
+        </w:rPr>
+        <w:t>Meteor API Docs.</w:t>
+      </w:r>
+      <w:r>
+        <w:rPr>
+          <w:rFonts w:ascii="Arial" w:hAnsi="Arial" w:cs="Arial"/>
+          <w:color w:val="000000"/>
+          <w:sz w:val="22"/>
+          <w:szCs w:val="22"/>
+          <w:lang w:bidi="ar-SA"/>
+        </w:rPr>
+        <w:t xml:space="preserve"> [Online]. Available: https://docs.meteor.com/api/accounts.html. [Accessed: 07-Nov-2020]. </w:t>
+      </w:r>
+    </w:p>
+    <w:p>
+      <w:pPr>
+        <w:spacing w:before="240" w:after="240" w:line="240" w:lineRule="auto"/>
+        <w:ind w:left="720" w:hanging="720"/>
+        <w:rPr>
+          <w:rFonts w:ascii="Arial" w:hAnsi="Arial" w:cs="Arial"/>
+          <w:color w:val="000000"/>
+          <w:lang w:bidi="ar-SA"/>
+        </w:rPr>
+      </w:pPr>
+      <w:r>
+        <w:rPr>
+          <w:rFonts w:ascii="Arial" w:hAnsi="Arial" w:cs="Arial"/>
+          <w:color w:val="000000"/>
+          <w:sz w:val="22"/>
+          <w:szCs w:val="22"/>
+          <w:lang w:bidi="ar-SA"/>
+        </w:rPr>
+        <w:t>[2]</w:t>
+      </w:r>
+      <w:r>
+        <w:rPr>
+          <w:rFonts w:ascii="Arial" w:hAnsi="Arial" w:cs="Arial"/>
+          <w:color w:val="000000"/>
+          <w:sz w:val="22"/>
+          <w:szCs w:val="22"/>
+          <w:lang w:bidi="ar-SA"/>
+        </w:rPr>
+        <w:tab/>
+      </w:r>
+      <w:r>
+        <w:rPr>
+          <w:rFonts w:ascii="Arial" w:hAnsi="Arial" w:cs="Arial"/>
+          <w:color w:val="000000"/>
+          <w:sz w:val="22"/>
+          <w:szCs w:val="22"/>
+          <w:lang w:bidi="ar-SA"/>
+        </w:rPr>
+        <w:t xml:space="preserve">“Collections and Schemas,” </w:t>
+      </w:r>
+      <w:r>
+        <w:rPr>
+          <w:rFonts w:ascii="Arial" w:hAnsi="Arial" w:cs="Arial"/>
+          <w:i/>
+          <w:iCs/>
+          <w:color w:val="000000"/>
+          <w:sz w:val="22"/>
+          <w:szCs w:val="22"/>
+          <w:lang w:bidi="ar-SA"/>
+        </w:rPr>
+        <w:t>Meteor Guide.</w:t>
+      </w:r>
+      <w:r>
+        <w:rPr>
+          <w:rFonts w:ascii="Arial" w:hAnsi="Arial" w:cs="Arial"/>
+          <w:color w:val="000000"/>
+          <w:sz w:val="22"/>
+          <w:szCs w:val="22"/>
+          <w:lang w:bidi="ar-SA"/>
+        </w:rPr>
+        <w:t xml:space="preserve"> [Online]. Available: https://guide.meteor.com/collections.html. [Accessed: 07-Nov-2020]. </w:t>
+      </w:r>
+    </w:p>
+    <w:p>
+      <w:pPr>
+        <w:spacing w:before="240" w:after="240" w:line="240" w:lineRule="auto"/>
+        <w:ind w:left="720" w:hanging="720"/>
+        <w:rPr>
+          <w:rFonts w:ascii="Arial" w:hAnsi="Arial" w:cs="Arial"/>
+          <w:color w:val="000000"/>
+          <w:lang w:bidi="ar-SA"/>
+        </w:rPr>
+      </w:pPr>
+      <w:r>
+        <w:rPr>
+          <w:rFonts w:ascii="Arial" w:hAnsi="Arial" w:cs="Arial"/>
+          <w:color w:val="000000"/>
+          <w:sz w:val="22"/>
+          <w:szCs w:val="22"/>
+          <w:lang w:bidi="ar-SA"/>
+        </w:rPr>
+        <w:t xml:space="preserve">[3] </w:t>
+      </w:r>
+      <w:r>
+        <w:rPr>
+          <w:rFonts w:ascii="Arial" w:hAnsi="Arial" w:cs="Arial"/>
+          <w:color w:val="000000"/>
+          <w:sz w:val="22"/>
+          <w:szCs w:val="22"/>
+          <w:lang w:bidi="ar-SA"/>
+        </w:rPr>
+        <w:tab/>
+      </w:r>
+      <w:r>
+        <w:rPr>
+          <w:rFonts w:ascii="Arial" w:hAnsi="Arial" w:cs="Arial"/>
+          <w:i/>
+          <w:iCs/>
+          <w:color w:val="000000"/>
+          <w:sz w:val="22"/>
+          <w:szCs w:val="22"/>
+          <w:lang w:bidi="ar-SA"/>
+        </w:rPr>
+        <w:t>Meteor API Docs.</w:t>
+      </w:r>
+      <w:r>
+        <w:rPr>
+          <w:rFonts w:ascii="Arial" w:hAnsi="Arial" w:cs="Arial"/>
+          <w:color w:val="000000"/>
+          <w:sz w:val="22"/>
+          <w:szCs w:val="22"/>
+          <w:lang w:bidi="ar-SA"/>
+        </w:rPr>
+        <w:t xml:space="preserve"> [Online]. Available: https://docs.meteor.com/. [Accessed: 07-Nov-2020].</w:t>
+      </w:r>
+    </w:p>
+    <w:p>
+      <w:pPr>
+        <w:spacing w:after="240" w:line="240" w:lineRule="auto"/>
+        <w:rPr>
+          <w:rFonts w:ascii="Times New Roman" w:hAnsi="Times New Roman" w:cs="Times New Roman"/>
+          <w:lang w:bidi="ar-SA"/>
+        </w:rPr>
+      </w:pPr>
     </w:p>
     <w:p>
       <w:pPr>
@@ -5496,7 +5704,27 @@
           <w:szCs w:val="22"/>
           <w:lang w:bidi="ar-SA"/>
         </w:rPr>
-        <w:t>The Meteor framework may be used for developing the software. It uses the JavaScript programming language, as well as one of several web user interface frameworks (such as React). As a result, developer knowledge of the JavaScript programming language, as well as these frameworks, will be necessary.</w:t>
+        <w:t>The Meteor framework may be used for developing the software. It uses the JavaScript programming language, as well as one of several web user interface frameworks (such as React)</w:t>
+      </w:r>
+      <w:r>
+        <w:rPr>
+          <w:rFonts w:ascii="Arial" w:hAnsi="Arial" w:cs="Arial"/>
+          <w:color w:val="000000"/>
+          <w:sz w:val="22"/>
+          <w:szCs w:val="22"/>
+          <w:lang w:bidi="ar-SA"/>
+        </w:rPr>
+        <w:t xml:space="preserve"> [3]</w:t>
+      </w:r>
+      <w:r>
+        <w:rPr>
+          <w:rFonts w:ascii="Arial" w:hAnsi="Arial" w:cs="Arial"/>
+          <w:color w:val="000000"/>
+          <w:sz w:val="22"/>
+          <w:szCs w:val="22"/>
+          <w:lang w:bidi="ar-SA"/>
+        </w:rPr>
+        <w:t>. As a result, developer knowledge of the JavaScript programming language, as well as these frameworks, will be necessary.</w:t>
       </w:r>
     </w:p>
     <w:p>
@@ -6355,7 +6583,27 @@
           <w:szCs w:val="22"/>
           <w:lang w:bidi="ar-SA"/>
         </w:rPr>
-        <w:t>The Web browsers application server will be implemented with the full-stack JavaScript platform Meteor. Meteor stores persistent data as Collections, which can be cached on compatible databases such as MongoDB. </w:t>
+        <w:t>The application server will be implemented with the full-stack JavaScript platform Meteor. Meteor stores persistent data as Collections, which can be cached on compatible databases such as MongoDB</w:t>
+      </w:r>
+      <w:r>
+        <w:rPr>
+          <w:rFonts w:ascii="Arial" w:hAnsi="Arial" w:cs="Arial"/>
+          <w:color w:val="000000"/>
+          <w:sz w:val="22"/>
+          <w:szCs w:val="22"/>
+          <w:lang w:bidi="ar-SA"/>
+        </w:rPr>
+        <w:t xml:space="preserve"> [2]</w:t>
+      </w:r>
+      <w:r>
+        <w:rPr>
+          <w:rFonts w:ascii="Arial" w:hAnsi="Arial" w:cs="Arial"/>
+          <w:color w:val="000000"/>
+          <w:sz w:val="22"/>
+          <w:szCs w:val="22"/>
+          <w:lang w:bidi="ar-SA"/>
+        </w:rPr>
+        <w:t>. </w:t>
       </w:r>
     </w:p>
     <w:p>
@@ -6566,9 +6814,9 @@
           <w:szCs w:val="22"/>
           <w:lang w:bidi="ar-SA"/>
         </w:rPr>
-        <w:t>Meteor.</w:t>
-      </w:r>
-      <w:proofErr w:type="gramStart"/>
+        <w:t>Meteor.users</w:t>
+      </w:r>
+      <w:proofErr w:type="spellEnd"/>
       <w:r>
         <w:rPr>
           <w:rFonts w:ascii="Courier New" w:hAnsi="Courier New" w:cs="Courier New"/>
@@ -6577,19 +6825,37 @@
           <w:szCs w:val="22"/>
           <w:lang w:bidi="ar-SA"/>
         </w:rPr>
-        <w:t>users</w:t>
-      </w:r>
-      <w:proofErr w:type="spellEnd"/>
-      <w:proofErr w:type="gramEnd"/>
-      <w:r>
-        <w:rPr>
-          <w:rFonts w:ascii="Arial" w:hAnsi="Arial" w:cs="Arial"/>
-          <w:color w:val="000000"/>
-          <w:sz w:val="22"/>
-          <w:szCs w:val="22"/>
-          <w:lang w:bidi="ar-SA"/>
-        </w:rPr>
-        <w:t xml:space="preserve"> method.</w:t>
+        <w:t>()</w:t>
+      </w:r>
+      <w:r>
+        <w:rPr>
+          <w:rFonts w:ascii="Arial" w:hAnsi="Arial" w:cs="Arial"/>
+          <w:color w:val="000000"/>
+          <w:sz w:val="22"/>
+          <w:szCs w:val="22"/>
+          <w:lang w:bidi="ar-SA"/>
+        </w:rPr>
+        <w:t xml:space="preserve"> method</w:t>
+      </w:r>
+      <w:r>
+        <w:rPr>
+          <w:rFonts w:ascii="Arial" w:hAnsi="Arial" w:cs="Arial"/>
+          <w:color w:val="000000"/>
+          <w:sz w:val="22"/>
+          <w:szCs w:val="22"/>
+          <w:lang w:bidi="ar-SA"/>
+        </w:rPr>
+        <w:t xml:space="preserve"> [2]</w:t>
+      </w:r>
+      <w:r>
+        <w:rPr>
+          <w:rFonts w:ascii="Arial" w:hAnsi="Arial" w:cs="Arial"/>
+          <w:color w:val="000000"/>
+          <w:sz w:val="22"/>
+          <w:szCs w:val="22"/>
+          <w:lang w:bidi="ar-SA"/>
+        </w:rPr>
+        <w:t>.</w:t>
       </w:r>
     </w:p>
     <w:p>
@@ -6628,7 +6894,27 @@
           <w:szCs w:val="22"/>
           <w:lang w:bidi="ar-SA"/>
         </w:rPr>
-        <w:t xml:space="preserve"> - When a user is logged into our app with the one of the methods above, Meteor has on the Client: </w:t>
+        <w:t xml:space="preserve"> - When a user is logged into our app with the one of the methods above, Meteor has on the Client</w:t>
+      </w:r>
+      <w:r>
+        <w:rPr>
+          <w:rFonts w:ascii="Arial" w:hAnsi="Arial" w:cs="Arial"/>
+          <w:color w:val="000000"/>
+          <w:sz w:val="22"/>
+          <w:szCs w:val="22"/>
+          <w:lang w:bidi="ar-SA"/>
+        </w:rPr>
+        <w:t xml:space="preserve"> the</w:t>
+      </w:r>
+      <w:r>
+        <w:rPr>
+          <w:rFonts w:ascii="Arial" w:hAnsi="Arial" w:cs="Arial"/>
+          <w:color w:val="000000"/>
+          <w:sz w:val="22"/>
+          <w:szCs w:val="22"/>
+          <w:lang w:bidi="ar-SA"/>
+        </w:rPr>
+        <w:t xml:space="preserve"> </w:t>
       </w:r>
       <w:proofErr w:type="spellStart"/>
       <w:r>
@@ -6660,7 +6946,47 @@
           <w:szCs w:val="22"/>
           <w:lang w:bidi="ar-SA"/>
         </w:rPr>
-        <w:t xml:space="preserve"> global which returns the ID of the currently logged in user. The server has a </w:t>
+        <w:t xml:space="preserve"> global </w:t>
+      </w:r>
+      <w:r>
+        <w:rPr>
+          <w:rFonts w:ascii="Arial" w:hAnsi="Arial" w:cs="Arial"/>
+          <w:color w:val="000000"/>
+          <w:sz w:val="22"/>
+          <w:szCs w:val="22"/>
+          <w:lang w:bidi="ar-SA"/>
+        </w:rPr>
+        <w:t xml:space="preserve">method </w:t>
+      </w:r>
+      <w:r>
+        <w:rPr>
+          <w:rFonts w:ascii="Arial" w:hAnsi="Arial" w:cs="Arial"/>
+          <w:color w:val="000000"/>
+          <w:sz w:val="22"/>
+          <w:szCs w:val="22"/>
+          <w:lang w:bidi="ar-SA"/>
+        </w:rPr>
+        <w:t>which returns the ID of the currently logged in user</w:t>
+      </w:r>
+      <w:r>
+        <w:rPr>
+          <w:rFonts w:ascii="Arial" w:hAnsi="Arial" w:cs="Arial"/>
+          <w:color w:val="000000"/>
+          <w:sz w:val="22"/>
+          <w:szCs w:val="22"/>
+          <w:lang w:bidi="ar-SA"/>
+        </w:rPr>
+        <w:t xml:space="preserve"> [1]</w:t>
+      </w:r>
+      <w:r>
+        <w:rPr>
+          <w:rFonts w:ascii="Arial" w:hAnsi="Arial" w:cs="Arial"/>
+          <w:color w:val="000000"/>
+          <w:sz w:val="22"/>
+          <w:szCs w:val="22"/>
+          <w:lang w:bidi="ar-SA"/>
+        </w:rPr>
+        <w:t xml:space="preserve">. The server has a </w:t>
       </w:r>
       <w:proofErr w:type="spellStart"/>
       <w:r>
@@ -6692,7 +7018,27 @@
           <w:szCs w:val="22"/>
           <w:lang w:bidi="ar-SA"/>
         </w:rPr>
-        <w:t xml:space="preserve"> global which returns the </w:t>
+        <w:t xml:space="preserve"> global </w:t>
+      </w:r>
+      <w:r>
+        <w:rPr>
+          <w:rFonts w:ascii="Arial" w:hAnsi="Arial" w:cs="Arial"/>
+          <w:color w:val="000000"/>
+          <w:sz w:val="22"/>
+          <w:szCs w:val="22"/>
+          <w:lang w:bidi="ar-SA"/>
+        </w:rPr>
+        <w:t xml:space="preserve">method </w:t>
+      </w:r>
+      <w:r>
+        <w:rPr>
+          <w:rFonts w:ascii="Arial" w:hAnsi="Arial" w:cs="Arial"/>
+          <w:color w:val="000000"/>
+          <w:sz w:val="22"/>
+          <w:szCs w:val="22"/>
+          <w:lang w:bidi="ar-SA"/>
+        </w:rPr>
+        <w:t xml:space="preserve">which returns the </w:t>
       </w:r>
       <w:r>
         <w:rPr>
@@ -6712,7 +7058,27 @@
           <w:szCs w:val="22"/>
           <w:lang w:bidi="ar-SA"/>
         </w:rPr>
-        <w:t xml:space="preserve"> depending on which method it is called from. Using these User IDs as keys for each entry gives a user logged into said accounts access to the data under their ID.</w:t>
+        <w:t xml:space="preserve"> depending on which method it is called from</w:t>
+      </w:r>
+      <w:r>
+        <w:rPr>
+          <w:rFonts w:ascii="Arial" w:hAnsi="Arial" w:cs="Arial"/>
+          <w:color w:val="000000"/>
+          <w:sz w:val="22"/>
+          <w:szCs w:val="22"/>
+          <w:lang w:bidi="ar-SA"/>
+        </w:rPr>
+        <w:t xml:space="preserve"> [1]</w:t>
+      </w:r>
+      <w:r>
+        <w:rPr>
+          <w:rFonts w:ascii="Arial" w:hAnsi="Arial" w:cs="Arial"/>
+          <w:color w:val="000000"/>
+          <w:sz w:val="22"/>
+          <w:szCs w:val="22"/>
+          <w:lang w:bidi="ar-SA"/>
+        </w:rPr>
+        <w:t>. Using these User IDs as keys for each entry gives a user logged into said accounts access to the data under their ID.</w:t>
       </w:r>
     </w:p>
     <w:p>
@@ -6751,7 +7117,27 @@
           <w:szCs w:val="22"/>
           <w:lang w:bidi="ar-SA"/>
         </w:rPr>
-        <w:t xml:space="preserve"> - Users are by default allowed their own profile field with an </w:t>
+        <w:t xml:space="preserve"> - Users are by default allowed their own profile field with </w:t>
+      </w:r>
+      <w:r>
+        <w:rPr>
+          <w:rFonts w:ascii="Arial" w:hAnsi="Arial" w:cs="Arial"/>
+          <w:color w:val="000000"/>
+          <w:sz w:val="22"/>
+          <w:szCs w:val="22"/>
+          <w:lang w:bidi="ar-SA"/>
+        </w:rPr>
+        <w:t>a call to</w:t>
+      </w:r>
+      <w:r>
+        <w:rPr>
+          <w:rFonts w:ascii="Arial" w:hAnsi="Arial" w:cs="Arial"/>
+          <w:color w:val="000000"/>
+          <w:sz w:val="22"/>
+          <w:szCs w:val="22"/>
+          <w:lang w:bidi="ar-SA"/>
+        </w:rPr>
+        <w:t xml:space="preserve"> </w:t>
       </w:r>
       <w:proofErr w:type="spellStart"/>
       <w:r>
@@ -6765,15 +7151,47 @@
         <w:t>Accounts.createUser</w:t>
       </w:r>
       <w:proofErr w:type="spellEnd"/>
-      <w:r>
-        <w:rPr>
-          <w:rFonts w:ascii="Arial" w:hAnsi="Arial" w:cs="Arial"/>
-          <w:color w:val="000000"/>
-          <w:sz w:val="22"/>
-          <w:szCs w:val="22"/>
-          <w:lang w:bidi="ar-SA"/>
-        </w:rPr>
-        <w:t xml:space="preserve">. </w:t>
+      <w:proofErr w:type="gramStart"/>
+      <w:r>
+        <w:rPr>
+          <w:rFonts w:ascii="Courier New" w:hAnsi="Courier New" w:cs="Courier New"/>
+          <w:color w:val="000000"/>
+          <w:sz w:val="22"/>
+          <w:szCs w:val="22"/>
+          <w:lang w:bidi="ar-SA"/>
+        </w:rPr>
+        <w:t>()</w:t>
+      </w:r>
+      <w:r>
+        <w:rPr>
+          <w:rFonts w:ascii="Arial" w:hAnsi="Arial" w:cs="Arial"/>
+          <w:color w:val="000000"/>
+          <w:sz w:val="22"/>
+          <w:szCs w:val="22"/>
+          <w:lang w:bidi="ar-SA"/>
+        </w:rPr>
+        <w:t>[</w:t>
+      </w:r>
+      <w:proofErr w:type="gramEnd"/>
+      <w:r>
+        <w:rPr>
+          <w:rFonts w:ascii="Arial" w:hAnsi="Arial" w:cs="Arial"/>
+          <w:color w:val="000000"/>
+          <w:sz w:val="22"/>
+          <w:szCs w:val="22"/>
+          <w:lang w:bidi="ar-SA"/>
+        </w:rPr>
+        <w:t>1].</w:t>
+      </w:r>
+      <w:r>
+        <w:rPr>
+          <w:rFonts w:ascii="Arial" w:hAnsi="Arial" w:cs="Arial"/>
+          <w:color w:val="000000"/>
+          <w:sz w:val="22"/>
+          <w:szCs w:val="22"/>
+          <w:lang w:bidi="ar-SA"/>
+        </w:rPr>
+        <w:t xml:space="preserve"> </w:t>
       </w:r>
       <w:r>
         <w:rPr>
@@ -6811,6 +7229,16 @@
       <w:proofErr w:type="gramEnd"/>
       <w:r>
         <w:rPr>
+          <w:rFonts w:ascii="Courier New" w:hAnsi="Courier New" w:cs="Courier New"/>
+          <w:color w:val="000000"/>
+          <w:sz w:val="22"/>
+          <w:szCs w:val="22"/>
+          <w:lang w:bidi="ar-SA"/>
+        </w:rPr>
+        <w:t>()</w:t>
+      </w:r>
+      <w:r>
+        <w:rPr>
           <w:rFonts w:ascii="Arial" w:hAnsi="Arial" w:cs="Arial"/>
           <w:color w:val="000000"/>
           <w:sz w:val="22"/>
@@ -6819,6 +7247,7 @@
         </w:rPr>
         <w:t xml:space="preserve">. With </w:t>
       </w:r>
+      <w:proofErr w:type="gramStart"/>
       <w:r>
         <w:rPr>
           <w:rFonts w:ascii="Courier New" w:hAnsi="Courier New" w:cs="Courier New"/>
@@ -6828,6 +7257,27 @@
           <w:lang w:bidi="ar-SA"/>
         </w:rPr>
         <w:t>update</w:t>
+      </w:r>
+      <w:r>
+        <w:rPr>
+          <w:rFonts w:ascii="Courier New" w:hAnsi="Courier New" w:cs="Courier New"/>
+          <w:color w:val="000000"/>
+          <w:sz w:val="22"/>
+          <w:szCs w:val="22"/>
+          <w:lang w:bidi="ar-SA"/>
+        </w:rPr>
+        <w:t>(</w:t>
+      </w:r>
+      <w:proofErr w:type="gramEnd"/>
+      <w:r>
+        <w:rPr>
+          <w:rFonts w:ascii="Courier New" w:hAnsi="Courier New" w:cs="Courier New"/>
+          <w:color w:val="000000"/>
+          <w:sz w:val="22"/>
+          <w:szCs w:val="22"/>
+          <w:lang w:bidi="ar-SA"/>
+        </w:rPr>
+        <w:t>)</w:t>
       </w:r>
       <w:r>
         <w:rPr>
@@ -6952,7 +7402,81 @@
           <w:szCs w:val="22"/>
           <w:lang w:bidi="ar-SA"/>
         </w:rPr>
-        <w:t xml:space="preserve"> function which will throw </w:t>
+        <w:t xml:space="preserve"> function</w:t>
+      </w:r>
+      <w:r>
+        <w:rPr>
+          <w:rFonts w:ascii="Arial" w:hAnsi="Arial" w:cs="Arial"/>
+          <w:color w:val="000000"/>
+          <w:sz w:val="22"/>
+          <w:szCs w:val="22"/>
+          <w:lang w:bidi="ar-SA"/>
+        </w:rPr>
+        <w:t xml:space="preserve">, involving the </w:t>
+      </w:r>
+      <w:proofErr w:type="spellStart"/>
+      <w:r>
+        <w:rPr>
+          <w:rFonts w:ascii="Courier New" w:hAnsi="Courier New" w:cs="Courier New"/>
+          <w:color w:val="000000"/>
+          <w:sz w:val="22"/>
+          <w:szCs w:val="22"/>
+          <w:lang w:bidi="ar-SA"/>
+        </w:rPr>
+        <w:t>editableBy</w:t>
+      </w:r>
+      <w:proofErr w:type="spellEnd"/>
+      <w:r>
+        <w:rPr>
+          <w:rFonts w:ascii="Courier New" w:hAnsi="Courier New" w:cs="Courier New"/>
+          <w:color w:val="000000"/>
+          <w:sz w:val="22"/>
+          <w:szCs w:val="22"/>
+          <w:lang w:bidi="ar-SA"/>
+        </w:rPr>
+        <w:t>(</w:t>
+      </w:r>
+      <w:proofErr w:type="spellStart"/>
+      <w:r>
+        <w:rPr>
+          <w:rFonts w:ascii="Courier New" w:hAnsi="Courier New" w:cs="Courier New"/>
+          <w:color w:val="000000"/>
+          <w:sz w:val="22"/>
+          <w:szCs w:val="22"/>
+          <w:lang w:bidi="ar-SA"/>
+        </w:rPr>
+        <w:t>userId</w:t>
+      </w:r>
+      <w:proofErr w:type="spellEnd"/>
+      <w:r>
+        <w:rPr>
+          <w:rFonts w:ascii="Courier New" w:hAnsi="Courier New" w:cs="Courier New"/>
+          <w:color w:val="000000"/>
+          <w:sz w:val="22"/>
+          <w:szCs w:val="22"/>
+          <w:lang w:bidi="ar-SA"/>
+        </w:rPr>
+        <w:t>)</w:t>
+      </w:r>
+      <w:r>
+        <w:rPr>
+          <w:rFonts w:ascii="Arial" w:hAnsi="Arial" w:cs="Arial"/>
+          <w:color w:val="000000"/>
+          <w:sz w:val="22"/>
+          <w:szCs w:val="22"/>
+          <w:lang w:bidi="ar-SA"/>
+        </w:rPr>
+        <w:t xml:space="preserve"> Meteor method, </w:t>
+      </w:r>
+      <w:r>
+        <w:rPr>
+          <w:rFonts w:ascii="Arial" w:hAnsi="Arial" w:cs="Arial"/>
+          <w:color w:val="000000"/>
+          <w:sz w:val="22"/>
+          <w:szCs w:val="22"/>
+          <w:lang w:bidi="ar-SA"/>
+        </w:rPr>
+        <w:t xml:space="preserve">which will throw </w:t>
       </w:r>
       <w:r>
         <w:rPr>
@@ -6992,7 +7516,27 @@
           <w:szCs w:val="22"/>
           <w:lang w:bidi="ar-SA"/>
         </w:rPr>
-        <w:t xml:space="preserve"> to their list of permissions to other users. Users will have a uniquely named top level field which will be a list of user </w:t>
+        <w:t xml:space="preserve"> to their list of permissions to other users</w:t>
+      </w:r>
+      <w:r>
+        <w:rPr>
+          <w:rFonts w:ascii="Arial" w:hAnsi="Arial" w:cs="Arial"/>
+          <w:color w:val="000000"/>
+          <w:sz w:val="22"/>
+          <w:szCs w:val="22"/>
+          <w:lang w:bidi="ar-SA"/>
+        </w:rPr>
+        <w:t xml:space="preserve"> [1]</w:t>
+      </w:r>
+      <w:r>
+        <w:rPr>
+          <w:rFonts w:ascii="Arial" w:hAnsi="Arial" w:cs="Arial"/>
+          <w:color w:val="000000"/>
+          <w:sz w:val="22"/>
+          <w:szCs w:val="22"/>
+          <w:lang w:bidi="ar-SA"/>
+        </w:rPr>
+        <w:t xml:space="preserve">. Users will have a uniquely named top level field which will be a list of user </w:t>
       </w:r>
       <w:r>
         <w:rPr>
@@ -8118,7 +8662,19 @@
               <w:rPr>
                 <w:rFonts w:ascii="Arial" w:hAnsi="Arial" w:cs="Arial"/>
               </w:rPr>
-              <w:t>ID for the currently logged in user, if they are logged in.</w:t>
+              <w:t>ID for the currently logged in user, if they are logged in</w:t>
+            </w:r>
+            <w:r>
+              <w:rPr>
+                <w:rFonts w:ascii="Arial" w:hAnsi="Arial" w:cs="Arial"/>
+              </w:rPr>
+              <w:t xml:space="preserve"> [1]</w:t>
+            </w:r>
+            <w:r>
+              <w:rPr>
+                <w:rFonts w:ascii="Arial" w:hAnsi="Arial" w:cs="Arial"/>
+              </w:rPr>
+              <w:t>.</w:t>
             </w:r>
           </w:p>
         </w:tc>
@@ -8176,7 +8732,19 @@
               <w:rPr>
                 <w:rFonts w:ascii="Arial" w:hAnsi="Arial" w:cs="Arial"/>
               </w:rPr>
-              <w:t>Contains information for all of the users registered to use the software.</w:t>
+              <w:t>Contains information for all of the users registered to use the software</w:t>
+            </w:r>
+            <w:r>
+              <w:rPr>
+                <w:rFonts w:ascii="Arial" w:hAnsi="Arial" w:cs="Arial"/>
+              </w:rPr>
+              <w:t xml:space="preserve"> [2]</w:t>
+            </w:r>
+            <w:r>
+              <w:rPr>
+                <w:rFonts w:ascii="Arial" w:hAnsi="Arial" w:cs="Arial"/>
+              </w:rPr>
+              <w:t>.</w:t>
             </w:r>
           </w:p>
         </w:tc>
@@ -8262,7 +8830,19 @@
               <w:rPr>
                 <w:rFonts w:ascii="Arial" w:hAnsi="Arial" w:cs="Arial"/>
               </w:rPr>
-              <w:t xml:space="preserve"> collection.</w:t>
+              <w:t xml:space="preserve"> collection</w:t>
+            </w:r>
+            <w:r>
+              <w:rPr>
+                <w:rFonts w:ascii="Arial" w:hAnsi="Arial" w:cs="Arial"/>
+              </w:rPr>
+              <w:t xml:space="preserve"> [1]</w:t>
+            </w:r>
+            <w:r>
+              <w:rPr>
+                <w:rFonts w:ascii="Arial" w:hAnsi="Arial" w:cs="Arial"/>
+              </w:rPr>
+              <w:t>.</w:t>
             </w:r>
           </w:p>
         </w:tc>
@@ -8935,7 +9515,14 @@
               <w:rPr>
                 <w:rFonts w:ascii="Arial" w:hAnsi="Arial" w:cs="Arial"/>
               </w:rPr>
-              <w:t xml:space="preserve">), set the text of entry with ID </w:t>
+              <w:t xml:space="preserve">), set the text of </w:t>
+            </w:r>
+            <w:r>
+              <w:rPr>
+                <w:rFonts w:ascii="Arial" w:hAnsi="Arial" w:cs="Arial"/>
+              </w:rPr>
+              <w:lastRenderedPageBreak/>
+              <w:t xml:space="preserve">entry with ID </w:t>
             </w:r>
             <w:proofErr w:type="spellStart"/>
             <w:r>

</xml_diff>